<commit_message>
Finished RS, except for Sys Architecture
</commit_message>
<xml_diff>
--- a/Documents/RS_3B.docx
+++ b/Documents/RS_3B.docx
@@ -5927,6 +5927,7 @@
         <w:rPr>
           <w:lang w:val="en-IE"/>
         </w:rPr>
+        <w:lastRenderedPageBreak/>
         <w:t>Use Case Diagram</w:t>
       </w:r>
       <w:bookmarkEnd w:id="76"/>
@@ -5944,9 +5945,9 @@
         </w:rPr>
         <w:drawing>
           <wp:inline distT="0" distB="0" distL="0" distR="0">
-            <wp:extent cx="4619625" cy="4651266"/>
+            <wp:extent cx="5362575" cy="6459188"/>
             <wp:effectExtent l="0" t="0" r="0" b="0"/>
-            <wp:docPr id="2" name="Picture 2"/>
+            <wp:docPr id="14" name="Picture 14"/>
             <wp:cNvGraphicFramePr>
               <a:graphicFrameLocks xmlns:a="http://schemas.openxmlformats.org/drawingml/2006/main" noChangeAspect="1"/>
             </wp:cNvGraphicFramePr>
@@ -5954,10 +5955,8 @@
               <a:graphicData uri="http://schemas.openxmlformats.org/drawingml/2006/picture">
                 <pic:pic xmlns:pic="http://schemas.openxmlformats.org/drawingml/2006/picture">
                   <pic:nvPicPr>
-                    <pic:cNvPr id="0" name="Picture 15"/>
-                    <pic:cNvPicPr>
-                      <a:picLocks noChangeAspect="1" noChangeArrowheads="1"/>
-                    </pic:cNvPicPr>
+                    <pic:cNvPr id="14" name="UseCases.png"/>
+                    <pic:cNvPicPr/>
                   </pic:nvPicPr>
                   <pic:blipFill>
                     <a:blip r:embed="rId9">
@@ -5967,23 +5966,18 @@
                         </a:ext>
                       </a:extLst>
                     </a:blip>
-                    <a:srcRect/>
                     <a:stretch>
                       <a:fillRect/>
                     </a:stretch>
                   </pic:blipFill>
-                  <pic:spPr bwMode="auto">
+                  <pic:spPr>
                     <a:xfrm>
                       <a:off x="0" y="0"/>
-                      <a:ext cx="4634511" cy="4666254"/>
+                      <a:ext cx="5374108" cy="6473079"/>
                     </a:xfrm>
                     <a:prstGeom prst="rect">
                       <a:avLst/>
                     </a:prstGeom>
-                    <a:noFill/>
-                    <a:ln>
-                      <a:noFill/>
-                    </a:ln>
                   </pic:spPr>
                 </pic:pic>
               </a:graphicData>
@@ -15165,6 +15159,1310 @@
     </w:p>
     <w:p>
       <w:pPr>
+        <w:pStyle w:val="Heading3"/>
+        <w:tabs>
+          <w:tab w:val="clear" w:pos="1080"/>
+          <w:tab w:val="num" w:pos="1656"/>
+        </w:tabs>
+        <w:rPr>
+          <w:lang w:val="en-IE"/>
+        </w:rPr>
+      </w:pPr>
+      <w:r>
+        <w:rPr>
+          <w:lang w:val="en-IE"/>
+        </w:rPr>
+        <w:t>Requirement 6:</w:t>
+      </w:r>
+      <w:r>
+        <w:rPr>
+          <w:lang w:val="en-IE"/>
+        </w:rPr>
+        <w:t xml:space="preserve"> Create automated appointment</w:t>
+      </w:r>
+    </w:p>
+    <w:p>
+      <w:pPr>
+        <w:pStyle w:val="Heading4"/>
+        <w:tabs>
+          <w:tab w:val="clear" w:pos="1224"/>
+          <w:tab w:val="num" w:pos="1800"/>
+        </w:tabs>
+        <w:rPr>
+          <w:lang w:val="en-IE"/>
+        </w:rPr>
+      </w:pPr>
+      <w:r>
+        <w:rPr>
+          <w:lang w:val="en-IE"/>
+        </w:rPr>
+        <w:t>Description &amp; Priority</w:t>
+      </w:r>
+    </w:p>
+    <w:p>
+      <w:pPr>
+        <w:rPr>
+          <w:lang w:val="en-IE"/>
+        </w:rPr>
+      </w:pPr>
+      <w:r>
+        <w:rPr>
+          <w:lang w:val="en-IE"/>
+        </w:rPr>
+        <w:t>This use case describes how the System creates automatic appointments for the User.</w:t>
+      </w:r>
+    </w:p>
+    <w:p>
+      <w:pPr>
+        <w:pStyle w:val="Heading4"/>
+        <w:tabs>
+          <w:tab w:val="clear" w:pos="1224"/>
+          <w:tab w:val="num" w:pos="1800"/>
+        </w:tabs>
+        <w:rPr>
+          <w:lang w:val="en-IE"/>
+        </w:rPr>
+      </w:pPr>
+      <w:r>
+        <w:rPr>
+          <w:lang w:val="en-IE"/>
+        </w:rPr>
+        <w:t xml:space="preserve">Use Case </w:t>
+      </w:r>
+    </w:p>
+    <w:p>
+      <w:pPr>
+        <w:ind w:left="576"/>
+        <w:rPr>
+          <w:lang w:val="en-IE"/>
+        </w:rPr>
+      </w:pPr>
+      <w:r>
+        <w:rPr>
+          <w:b/>
+          <w:lang w:val="en-IE"/>
+        </w:rPr>
+        <w:t>Unique ID:</w:t>
+      </w:r>
+      <w:r>
+        <w:rPr>
+          <w:lang w:val="en-IE"/>
+        </w:rPr>
+        <w:t xml:space="preserve"> </w:t>
+      </w:r>
+      <w:proofErr w:type="spellStart"/>
+      <w:r>
+        <w:rPr>
+          <w:lang w:val="en-IE"/>
+        </w:rPr>
+        <w:t>autoBook</w:t>
+      </w:r>
+      <w:proofErr w:type="spellEnd"/>
+    </w:p>
+    <w:p>
+      <w:pPr>
+        <w:ind w:left="576"/>
+        <w:rPr>
+          <w:b/>
+          <w:lang w:val="en-IE"/>
+        </w:rPr>
+      </w:pPr>
+      <w:r>
+        <w:rPr>
+          <w:b/>
+          <w:lang w:val="en-IE"/>
+        </w:rPr>
+        <w:t>Scope</w:t>
+      </w:r>
+    </w:p>
+    <w:p>
+      <w:pPr>
+        <w:ind w:left="576"/>
+        <w:rPr>
+          <w:lang w:val="en-IE"/>
+        </w:rPr>
+      </w:pPr>
+      <w:r>
+        <w:rPr>
+          <w:lang w:val="en-IE"/>
+        </w:rPr>
+        <w:t xml:space="preserve">The scope of this use case </w:t>
+      </w:r>
+      <w:r>
+        <w:rPr>
+          <w:lang w:val="en-IE"/>
+        </w:rPr>
+        <w:t xml:space="preserve">is to automate a new booking for the Client.  </w:t>
+      </w:r>
+    </w:p>
+    <w:p>
+      <w:pPr>
+        <w:ind w:left="576"/>
+        <w:rPr>
+          <w:lang w:val="en-IE"/>
+        </w:rPr>
+      </w:pPr>
+      <w:r>
+        <w:rPr>
+          <w:b/>
+          <w:lang w:val="en-IE"/>
+        </w:rPr>
+        <w:t>Description</w:t>
+      </w:r>
+    </w:p>
+    <w:p>
+      <w:pPr>
+        <w:ind w:left="576"/>
+        <w:rPr>
+          <w:lang w:val="en-IE"/>
+        </w:rPr>
+      </w:pPr>
+      <w:r>
+        <w:rPr>
+          <w:lang w:val="en-IE"/>
+        </w:rPr>
+        <w:t xml:space="preserve">The scope of this use case </w:t>
+      </w:r>
+      <w:r>
+        <w:rPr>
+          <w:lang w:val="en-IE"/>
+        </w:rPr>
+        <w:t xml:space="preserve">is to automate bookings for the Client. Depending on the number of previous appointments (i.e. more than 4), the system will generate an appointment to be confirmed by the Client and the Artist.  </w:t>
+      </w:r>
+    </w:p>
+    <w:p>
+      <w:pPr>
+        <w:ind w:left="576"/>
+        <w:rPr>
+          <w:lang w:val="en-IE"/>
+        </w:rPr>
+      </w:pPr>
+    </w:p>
+    <w:p>
+      <w:pPr>
+        <w:ind w:left="576"/>
+        <w:rPr>
+          <w:b/>
+          <w:lang w:val="en-IE"/>
+        </w:rPr>
+      </w:pPr>
+      <w:r>
+        <w:rPr>
+          <w:b/>
+          <w:lang w:val="en-IE"/>
+        </w:rPr>
+        <w:t>Use Case Diagram</w:t>
+      </w:r>
+    </w:p>
+    <w:p>
+      <w:pPr>
+        <w:ind w:left="576"/>
+        <w:rPr>
+          <w:b/>
+          <w:lang w:val="en-IE"/>
+        </w:rPr>
+      </w:pPr>
+      <w:r>
+        <w:rPr>
+          <w:b/>
+          <w:noProof/>
+          <w:lang w:val="en-IE"/>
+        </w:rPr>
+        <w:lastRenderedPageBreak/>
+        <w:drawing>
+          <wp:inline distT="0" distB="0" distL="0" distR="0">
+            <wp:extent cx="5133975" cy="3441636"/>
+            <wp:effectExtent l="0" t="0" r="0" b="6985"/>
+            <wp:docPr id="8" name="Picture 8"/>
+            <wp:cNvGraphicFramePr>
+              <a:graphicFrameLocks xmlns:a="http://schemas.openxmlformats.org/drawingml/2006/main" noChangeAspect="1"/>
+            </wp:cNvGraphicFramePr>
+            <a:graphic xmlns:a="http://schemas.openxmlformats.org/drawingml/2006/main">
+              <a:graphicData uri="http://schemas.openxmlformats.org/drawingml/2006/picture">
+                <pic:pic xmlns:pic="http://schemas.openxmlformats.org/drawingml/2006/picture">
+                  <pic:nvPicPr>
+                    <pic:cNvPr id="8" name="UC_autoBook.png"/>
+                    <pic:cNvPicPr/>
+                  </pic:nvPicPr>
+                  <pic:blipFill>
+                    <a:blip r:embed="rId16">
+                      <a:extLst>
+                        <a:ext uri="{28A0092B-C50C-407E-A947-70E740481C1C}">
+                          <a14:useLocalDpi xmlns:a14="http://schemas.microsoft.com/office/drawing/2010/main" val="0"/>
+                        </a:ext>
+                      </a:extLst>
+                    </a:blip>
+                    <a:stretch>
+                      <a:fillRect/>
+                    </a:stretch>
+                  </pic:blipFill>
+                  <pic:spPr>
+                    <a:xfrm>
+                      <a:off x="0" y="0"/>
+                      <a:ext cx="5139236" cy="3445163"/>
+                    </a:xfrm>
+                    <a:prstGeom prst="rect">
+                      <a:avLst/>
+                    </a:prstGeom>
+                  </pic:spPr>
+                </pic:pic>
+              </a:graphicData>
+            </a:graphic>
+          </wp:inline>
+        </w:drawing>
+      </w:r>
+    </w:p>
+    <w:p>
+      <w:pPr>
+        <w:ind w:left="576"/>
+        <w:rPr>
+          <w:b/>
+          <w:lang w:val="en-IE"/>
+        </w:rPr>
+      </w:pPr>
+      <w:r>
+        <w:rPr>
+          <w:b/>
+          <w:lang w:val="en-IE"/>
+        </w:rPr>
+        <w:t>Flow Description</w:t>
+      </w:r>
+    </w:p>
+    <w:p>
+      <w:pPr>
+        <w:ind w:left="576"/>
+        <w:rPr>
+          <w:b/>
+          <w:lang w:val="en-IE"/>
+        </w:rPr>
+      </w:pPr>
+      <w:r>
+        <w:rPr>
+          <w:b/>
+          <w:lang w:val="en-IE"/>
+        </w:rPr>
+        <w:t>Precondition</w:t>
+      </w:r>
+    </w:p>
+    <w:p>
+      <w:pPr>
+        <w:pStyle w:val="ListParagraph"/>
+        <w:numPr>
+          <w:ilvl w:val="0"/>
+          <w:numId w:val="6"/>
+        </w:numPr>
+        <w:rPr>
+          <w:lang w:val="en-IE"/>
+        </w:rPr>
+      </w:pPr>
+      <w:r>
+        <w:rPr>
+          <w:lang w:val="en-IE"/>
+        </w:rPr>
+        <w:t>The System is active and working correctly</w:t>
+      </w:r>
+      <w:r>
+        <w:rPr>
+          <w:lang w:val="en-IE"/>
+        </w:rPr>
+        <w:t>,</w:t>
+      </w:r>
+    </w:p>
+    <w:p>
+      <w:pPr>
+        <w:pStyle w:val="ListParagraph"/>
+        <w:numPr>
+          <w:ilvl w:val="0"/>
+          <w:numId w:val="6"/>
+        </w:numPr>
+        <w:rPr>
+          <w:lang w:val="en-IE"/>
+        </w:rPr>
+      </w:pPr>
+      <w:r>
+        <w:rPr>
+          <w:lang w:val="en-IE"/>
+        </w:rPr>
+        <w:t>The Client is signed in</w:t>
+      </w:r>
+    </w:p>
+    <w:p>
+      <w:pPr>
+        <w:pStyle w:val="ListParagraph"/>
+        <w:numPr>
+          <w:ilvl w:val="0"/>
+          <w:numId w:val="6"/>
+        </w:numPr>
+        <w:rPr>
+          <w:lang w:val="en-IE"/>
+        </w:rPr>
+      </w:pPr>
+      <w:r>
+        <w:rPr>
+          <w:lang w:val="en-IE"/>
+        </w:rPr>
+        <w:t>The Artist is signed in</w:t>
+      </w:r>
+      <w:r>
+        <w:rPr>
+          <w:lang w:val="en-IE"/>
+        </w:rPr>
+        <w:t>.</w:t>
+      </w:r>
+    </w:p>
+    <w:p>
+      <w:pPr>
+        <w:pStyle w:val="ListParagraph"/>
+        <w:numPr>
+          <w:ilvl w:val="0"/>
+          <w:numId w:val="6"/>
+        </w:numPr>
+        <w:rPr>
+          <w:lang w:val="en-IE"/>
+        </w:rPr>
+      </w:pPr>
+      <w:r>
+        <w:rPr>
+          <w:lang w:val="en-IE"/>
+        </w:rPr>
+        <w:t>The MySQL database is active and working correctly.</w:t>
+      </w:r>
+    </w:p>
+    <w:p>
+      <w:pPr>
+        <w:pStyle w:val="ListParagraph"/>
+        <w:numPr>
+          <w:ilvl w:val="0"/>
+          <w:numId w:val="6"/>
+        </w:numPr>
+        <w:rPr>
+          <w:lang w:val="en-IE"/>
+        </w:rPr>
+      </w:pPr>
+      <w:r>
+        <w:rPr>
+          <w:lang w:val="en-IE"/>
+        </w:rPr>
+        <w:t xml:space="preserve">An Error log file is stored within </w:t>
+      </w:r>
+      <w:r>
+        <w:rPr>
+          <w:lang w:val="en-IE"/>
+        </w:rPr>
+        <w:t>the website’s files</w:t>
+      </w:r>
+      <w:r>
+        <w:rPr>
+          <w:lang w:val="en-IE"/>
+        </w:rPr>
+        <w:t>.</w:t>
+      </w:r>
+    </w:p>
+    <w:p>
+      <w:pPr>
+        <w:pStyle w:val="ListParagraph"/>
+        <w:numPr>
+          <w:ilvl w:val="0"/>
+          <w:numId w:val="6"/>
+        </w:numPr>
+        <w:rPr>
+          <w:lang w:val="en-IE"/>
+        </w:rPr>
+      </w:pPr>
+      <w:r>
+        <w:rPr>
+          <w:lang w:val="en-IE"/>
+        </w:rPr>
+        <w:t xml:space="preserve">The Artist </w:t>
+      </w:r>
+      <w:r>
+        <w:rPr>
+          <w:lang w:val="en-IE"/>
+        </w:rPr>
+        <w:t>and Client need</w:t>
+      </w:r>
+      <w:r>
+        <w:rPr>
+          <w:lang w:val="en-IE"/>
+        </w:rPr>
+        <w:t xml:space="preserve"> to approve appointment before </w:t>
+      </w:r>
+      <w:r>
+        <w:rPr>
+          <w:lang w:val="en-IE"/>
+        </w:rPr>
+        <w:t xml:space="preserve">it’s </w:t>
+      </w:r>
+      <w:r>
+        <w:rPr>
+          <w:lang w:val="en-IE"/>
+        </w:rPr>
+        <w:t xml:space="preserve">confirmed </w:t>
+      </w:r>
+    </w:p>
+    <w:p>
+      <w:pPr>
+        <w:pStyle w:val="ListParagraph"/>
+        <w:numPr>
+          <w:ilvl w:val="0"/>
+          <w:numId w:val="6"/>
+        </w:numPr>
+        <w:rPr>
+          <w:lang w:val="en-IE"/>
+        </w:rPr>
+      </w:pPr>
+      <w:r>
+        <w:rPr>
+          <w:lang w:val="en-IE"/>
+        </w:rPr>
+        <w:t>The Artist and Client are able to turn on this feature</w:t>
+      </w:r>
+    </w:p>
+    <w:p>
+      <w:pPr>
+        <w:rPr>
+          <w:b/>
+          <w:lang w:val="en-IE"/>
+        </w:rPr>
+      </w:pPr>
+      <w:r>
+        <w:rPr>
+          <w:b/>
+          <w:lang w:val="en-IE"/>
+        </w:rPr>
+        <w:t>Activation</w:t>
+      </w:r>
+    </w:p>
+    <w:p>
+      <w:pPr>
+        <w:ind w:left="576"/>
+        <w:rPr>
+          <w:lang w:val="en-IE"/>
+        </w:rPr>
+      </w:pPr>
+      <w:r>
+        <w:rPr>
+          <w:lang w:val="en-IE"/>
+        </w:rPr>
+        <w:t xml:space="preserve">This use case starts </w:t>
+      </w:r>
+      <w:r>
+        <w:rPr>
+          <w:lang w:val="en-IE"/>
+        </w:rPr>
+        <w:t xml:space="preserve">every </w:t>
+      </w:r>
+      <w:r>
+        <w:rPr>
+          <w:lang w:val="en-IE"/>
+        </w:rPr>
+        <w:t>morning</w:t>
+      </w:r>
+      <w:r>
+        <w:rPr>
+          <w:lang w:val="en-IE"/>
+        </w:rPr>
+        <w:t xml:space="preserve"> at </w:t>
+      </w:r>
+      <w:r>
+        <w:rPr>
+          <w:lang w:val="en-IE"/>
+        </w:rPr>
+        <w:t>1a</w:t>
+      </w:r>
+      <w:r>
+        <w:rPr>
+          <w:lang w:val="en-IE"/>
+        </w:rPr>
+        <w:t>m.</w:t>
+      </w:r>
+    </w:p>
+    <w:p>
+      <w:pPr>
+        <w:ind w:left="576"/>
+        <w:rPr>
+          <w:b/>
+          <w:lang w:val="en-IE"/>
+        </w:rPr>
+      </w:pPr>
+      <w:r>
+        <w:rPr>
+          <w:b/>
+          <w:lang w:val="en-IE"/>
+        </w:rPr>
+        <w:t>Main flow</w:t>
+      </w:r>
+    </w:p>
+    <w:p>
+      <w:pPr>
+        <w:numPr>
+          <w:ilvl w:val="0"/>
+          <w:numId w:val="36"/>
+        </w:numPr>
+        <w:spacing w:before="0" w:after="0"/>
+        <w:jc w:val="left"/>
+        <w:rPr>
+          <w:lang w:val="en-IE"/>
+        </w:rPr>
+      </w:pPr>
+      <w:r>
+        <w:rPr>
+          <w:lang w:val="en-IE"/>
+        </w:rPr>
+        <w:t>The System checks the</w:t>
+      </w:r>
+      <w:r>
+        <w:rPr>
+          <w:lang w:val="en-IE"/>
+        </w:rPr>
+        <w:t xml:space="preserve"> completed</w:t>
+      </w:r>
+      <w:r>
+        <w:rPr>
+          <w:lang w:val="en-IE"/>
+        </w:rPr>
+        <w:t xml:space="preserve"> appointment schedule for the day and locates the first </w:t>
+      </w:r>
+      <w:proofErr w:type="gramStart"/>
+      <w:r>
+        <w:rPr>
+          <w:lang w:val="en-IE"/>
+        </w:rPr>
+        <w:t>appointment.</w:t>
+      </w:r>
+      <w:r>
+        <w:rPr>
+          <w:lang w:val="en-IE"/>
+        </w:rPr>
+        <w:t>&lt;</w:t>
+      </w:r>
+      <w:proofErr w:type="gramEnd"/>
+      <w:r>
+        <w:rPr>
+          <w:lang w:val="en-IE"/>
+        </w:rPr>
+        <w:t>See E1&gt;</w:t>
+      </w:r>
+    </w:p>
+    <w:p>
+      <w:pPr>
+        <w:numPr>
+          <w:ilvl w:val="0"/>
+          <w:numId w:val="36"/>
+        </w:numPr>
+        <w:spacing w:before="0" w:after="0"/>
+        <w:jc w:val="left"/>
+        <w:rPr>
+          <w:lang w:val="en-IE"/>
+        </w:rPr>
+      </w:pPr>
+      <w:r>
+        <w:rPr>
+          <w:lang w:val="en-IE"/>
+        </w:rPr>
+        <w:t>The System checks the Client has not opted out for automated appointments.</w:t>
+      </w:r>
+      <w:r>
+        <w:rPr>
+          <w:lang w:val="en-IE"/>
+        </w:rPr>
+        <w:t xml:space="preserve"> &lt;See A1&gt;</w:t>
+      </w:r>
+    </w:p>
+    <w:p>
+      <w:pPr>
+        <w:numPr>
+          <w:ilvl w:val="0"/>
+          <w:numId w:val="36"/>
+        </w:numPr>
+        <w:spacing w:before="0" w:after="0"/>
+        <w:jc w:val="left"/>
+        <w:rPr>
+          <w:lang w:val="en-IE"/>
+        </w:rPr>
+      </w:pPr>
+      <w:r>
+        <w:rPr>
+          <w:lang w:val="en-IE"/>
+        </w:rPr>
+        <w:t>The System checks the Artist has not opted out.</w:t>
+      </w:r>
+      <w:r>
+        <w:rPr>
+          <w:lang w:val="en-IE"/>
+        </w:rPr>
+        <w:t xml:space="preserve"> &lt;See A1&gt;</w:t>
+      </w:r>
+    </w:p>
+    <w:p>
+      <w:pPr>
+        <w:numPr>
+          <w:ilvl w:val="0"/>
+          <w:numId w:val="36"/>
+        </w:numPr>
+        <w:spacing w:before="0" w:after="0"/>
+        <w:jc w:val="left"/>
+        <w:rPr>
+          <w:lang w:val="en-IE"/>
+        </w:rPr>
+      </w:pPr>
+      <w:r>
+        <w:rPr>
+          <w:lang w:val="en-IE"/>
+        </w:rPr>
+        <w:t>The System adds an appointment for the Client for the Monday 4 weeks away</w:t>
+      </w:r>
+      <w:r>
+        <w:rPr>
+          <w:lang w:val="en-IE"/>
+        </w:rPr>
+        <w:t xml:space="preserve"> at the same time.</w:t>
+      </w:r>
+    </w:p>
+    <w:p>
+      <w:pPr>
+        <w:numPr>
+          <w:ilvl w:val="0"/>
+          <w:numId w:val="36"/>
+        </w:numPr>
+        <w:spacing w:before="0" w:after="0"/>
+        <w:jc w:val="left"/>
+        <w:rPr>
+          <w:lang w:val="en-IE"/>
+        </w:rPr>
+      </w:pPr>
+      <w:r>
+        <w:rPr>
+          <w:lang w:val="en-IE"/>
+        </w:rPr>
+        <w:lastRenderedPageBreak/>
+        <w:t>The System sets the appointment to unconfirmed.</w:t>
+      </w:r>
+    </w:p>
+    <w:p>
+      <w:pPr>
+        <w:numPr>
+          <w:ilvl w:val="0"/>
+          <w:numId w:val="36"/>
+        </w:numPr>
+        <w:spacing w:before="0" w:after="0"/>
+        <w:jc w:val="left"/>
+        <w:rPr>
+          <w:lang w:val="en-IE"/>
+        </w:rPr>
+      </w:pPr>
+      <w:r>
+        <w:rPr>
+          <w:lang w:val="en-IE"/>
+        </w:rPr>
+        <w:t>The System checks the Artist’s schedule.</w:t>
+      </w:r>
+      <w:r>
+        <w:rPr>
+          <w:lang w:val="en-IE"/>
+        </w:rPr>
+        <w:t xml:space="preserve"> &lt;See A2&gt;</w:t>
+      </w:r>
+    </w:p>
+    <w:p>
+      <w:pPr>
+        <w:numPr>
+          <w:ilvl w:val="0"/>
+          <w:numId w:val="36"/>
+        </w:numPr>
+        <w:spacing w:before="0" w:after="0"/>
+        <w:jc w:val="left"/>
+        <w:rPr>
+          <w:lang w:val="en-IE"/>
+        </w:rPr>
+      </w:pPr>
+      <w:r>
+        <w:rPr>
+          <w:lang w:val="en-IE"/>
+        </w:rPr>
+        <w:t>The System notifies the Client</w:t>
+      </w:r>
+    </w:p>
+    <w:p>
+      <w:pPr>
+        <w:numPr>
+          <w:ilvl w:val="0"/>
+          <w:numId w:val="36"/>
+        </w:numPr>
+        <w:spacing w:before="0" w:after="0"/>
+        <w:jc w:val="left"/>
+        <w:rPr>
+          <w:lang w:val="en-IE"/>
+        </w:rPr>
+      </w:pPr>
+      <w:r>
+        <w:rPr>
+          <w:lang w:val="en-IE"/>
+        </w:rPr>
+        <w:t>The Client confirms</w:t>
+      </w:r>
+      <w:r>
+        <w:rPr>
+          <w:lang w:val="en-IE"/>
+        </w:rPr>
+        <w:t xml:space="preserve"> &lt;See A3&gt;</w:t>
+      </w:r>
+    </w:p>
+    <w:p>
+      <w:pPr>
+        <w:numPr>
+          <w:ilvl w:val="0"/>
+          <w:numId w:val="36"/>
+        </w:numPr>
+        <w:spacing w:before="0" w:after="0"/>
+        <w:jc w:val="left"/>
+        <w:rPr>
+          <w:lang w:val="en-IE"/>
+        </w:rPr>
+      </w:pPr>
+      <w:r>
+        <w:rPr>
+          <w:lang w:val="en-IE"/>
+        </w:rPr>
+        <w:t>The System notifies the Artist.</w:t>
+      </w:r>
+    </w:p>
+    <w:p>
+      <w:pPr>
+        <w:numPr>
+          <w:ilvl w:val="0"/>
+          <w:numId w:val="36"/>
+        </w:numPr>
+        <w:spacing w:before="0" w:after="0"/>
+        <w:jc w:val="left"/>
+        <w:rPr>
+          <w:lang w:val="en-IE"/>
+        </w:rPr>
+      </w:pPr>
+      <w:r>
+        <w:rPr>
+          <w:lang w:val="en-IE"/>
+        </w:rPr>
+        <w:t>The Artist confirms</w:t>
+      </w:r>
+      <w:r>
+        <w:rPr>
+          <w:lang w:val="en-IE"/>
+        </w:rPr>
+        <w:t xml:space="preserve"> </w:t>
+      </w:r>
+      <w:r>
+        <w:rPr>
+          <w:lang w:val="en-IE"/>
+        </w:rPr>
+        <w:t>&lt;See A3&gt;</w:t>
+      </w:r>
+    </w:p>
+    <w:p>
+      <w:pPr>
+        <w:numPr>
+          <w:ilvl w:val="0"/>
+          <w:numId w:val="36"/>
+        </w:numPr>
+        <w:spacing w:before="0" w:after="0"/>
+        <w:jc w:val="left"/>
+        <w:rPr>
+          <w:lang w:val="en-IE"/>
+        </w:rPr>
+      </w:pPr>
+      <w:r>
+        <w:rPr>
+          <w:lang w:val="en-IE"/>
+        </w:rPr>
+        <w:t>The System sets the appointment to confirmed.</w:t>
+      </w:r>
+    </w:p>
+    <w:p>
+      <w:pPr>
+        <w:numPr>
+          <w:ilvl w:val="0"/>
+          <w:numId w:val="36"/>
+        </w:numPr>
+        <w:spacing w:before="0" w:after="0"/>
+        <w:jc w:val="left"/>
+        <w:rPr>
+          <w:lang w:val="en-IE"/>
+        </w:rPr>
+      </w:pPr>
+      <w:r>
+        <w:rPr>
+          <w:lang w:val="en-IE"/>
+        </w:rPr>
+        <w:t>The System goes to the next</w:t>
+      </w:r>
+      <w:r>
+        <w:rPr>
+          <w:lang w:val="en-IE"/>
+        </w:rPr>
+        <w:t xml:space="preserve"> completed</w:t>
+      </w:r>
+      <w:r>
+        <w:rPr>
+          <w:lang w:val="en-IE"/>
+        </w:rPr>
+        <w:t xml:space="preserve"> appointment that day.</w:t>
+      </w:r>
+    </w:p>
+    <w:p>
+      <w:pPr>
+        <w:numPr>
+          <w:ilvl w:val="0"/>
+          <w:numId w:val="36"/>
+        </w:numPr>
+        <w:spacing w:before="0" w:after="0"/>
+        <w:jc w:val="left"/>
+        <w:rPr>
+          <w:lang w:val="en-IE"/>
+        </w:rPr>
+      </w:pPr>
+      <w:r>
+        <w:rPr>
+          <w:lang w:val="en-IE"/>
+        </w:rPr>
+        <w:t>The System r</w:t>
+      </w:r>
+      <w:r>
+        <w:rPr>
+          <w:lang w:val="en-IE"/>
+        </w:rPr>
+        <w:t>epeats numbers 2 – 12 until there are no more completed appointments for that day</w:t>
+      </w:r>
+    </w:p>
+    <w:p>
+      <w:pPr>
+        <w:ind w:left="576"/>
+        <w:rPr>
+          <w:b/>
+          <w:lang w:val="en-IE"/>
+        </w:rPr>
+      </w:pPr>
+      <w:r>
+        <w:rPr>
+          <w:b/>
+          <w:lang w:val="en-IE"/>
+        </w:rPr>
+        <w:t>Alternate flow</w:t>
+      </w:r>
+    </w:p>
+    <w:p>
+      <w:pPr>
+        <w:pStyle w:val="A"/>
+        <w:numPr>
+          <w:ilvl w:val="0"/>
+          <w:numId w:val="0"/>
+        </w:numPr>
+        <w:ind w:left="933" w:hanging="357"/>
+        <w:rPr>
+          <w:lang w:val="en-IE"/>
+        </w:rPr>
+      </w:pPr>
+      <w:r>
+        <w:rPr>
+          <w:lang w:val="en-IE"/>
+        </w:rPr>
+        <w:t xml:space="preserve">A1: </w:t>
+      </w:r>
+      <w:r>
+        <w:rPr>
+          <w:lang w:val="en-IE"/>
+        </w:rPr>
+        <w:t>The Artist and/or Client have opted out of automated appointments</w:t>
+      </w:r>
+    </w:p>
+    <w:p>
+      <w:pPr>
+        <w:spacing w:before="0" w:after="0"/>
+        <w:ind w:left="1293"/>
+        <w:jc w:val="left"/>
+        <w:rPr>
+          <w:lang w:val="en-IE"/>
+        </w:rPr>
+      </w:pPr>
+      <w:r>
+        <w:rPr>
+          <w:lang w:val="en-IE"/>
+        </w:rPr>
+        <w:t>&lt;returns to number 12 in Main Flow&gt;</w:t>
+      </w:r>
+    </w:p>
+    <w:p>
+      <w:pPr>
+        <w:spacing w:before="0" w:after="0"/>
+        <w:jc w:val="left"/>
+        <w:rPr>
+          <w:lang w:val="en-IE"/>
+        </w:rPr>
+      </w:pPr>
+    </w:p>
+    <w:p>
+      <w:pPr>
+        <w:pStyle w:val="A"/>
+        <w:numPr>
+          <w:ilvl w:val="0"/>
+          <w:numId w:val="0"/>
+        </w:numPr>
+        <w:ind w:left="933" w:hanging="357"/>
+        <w:rPr>
+          <w:lang w:val="en-IE"/>
+        </w:rPr>
+      </w:pPr>
+      <w:r>
+        <w:rPr>
+          <w:lang w:val="en-IE"/>
+        </w:rPr>
+        <w:t>A2</w:t>
+      </w:r>
+      <w:r>
+        <w:rPr>
+          <w:lang w:val="en-IE"/>
+        </w:rPr>
+        <w:t xml:space="preserve">: </w:t>
+      </w:r>
+      <w:r>
+        <w:rPr>
+          <w:lang w:val="en-IE"/>
+        </w:rPr>
+        <w:t>Artist’s Schedule already has appointment booked for that date and time&gt;</w:t>
+      </w:r>
+    </w:p>
+    <w:p>
+      <w:pPr>
+        <w:pStyle w:val="A"/>
+        <w:numPr>
+          <w:ilvl w:val="0"/>
+          <w:numId w:val="39"/>
+        </w:numPr>
+        <w:rPr>
+          <w:lang w:val="en-IE"/>
+        </w:rPr>
+      </w:pPr>
+      <w:r>
+        <w:rPr>
+          <w:lang w:val="en-IE"/>
+        </w:rPr>
+        <w:t>The System finds the next available date and time that is not booked</w:t>
+      </w:r>
+    </w:p>
+    <w:p>
+      <w:pPr>
+        <w:spacing w:before="0" w:after="0"/>
+        <w:ind w:left="1296"/>
+        <w:jc w:val="left"/>
+        <w:rPr>
+          <w:lang w:val="en-IE"/>
+        </w:rPr>
+      </w:pPr>
+      <w:r>
+        <w:rPr>
+          <w:lang w:val="en-IE"/>
+        </w:rPr>
+        <w:t>&lt;returns to number 7 in Main Flow&gt;</w:t>
+      </w:r>
+    </w:p>
+    <w:p>
+      <w:pPr>
+        <w:spacing w:before="0" w:after="0"/>
+        <w:ind w:left="1296"/>
+        <w:jc w:val="left"/>
+        <w:rPr>
+          <w:lang w:val="en-IE"/>
+        </w:rPr>
+      </w:pPr>
+    </w:p>
+    <w:p>
+      <w:pPr>
+        <w:pStyle w:val="A"/>
+        <w:numPr>
+          <w:ilvl w:val="0"/>
+          <w:numId w:val="0"/>
+        </w:numPr>
+        <w:ind w:left="933" w:hanging="357"/>
+        <w:rPr>
+          <w:lang w:val="en-IE"/>
+        </w:rPr>
+      </w:pPr>
+      <w:r>
+        <w:rPr>
+          <w:lang w:val="en-IE"/>
+        </w:rPr>
+        <w:t>A3</w:t>
+      </w:r>
+      <w:r>
+        <w:rPr>
+          <w:lang w:val="en-IE"/>
+        </w:rPr>
+        <w:t xml:space="preserve">: </w:t>
+      </w:r>
+      <w:r>
+        <w:rPr>
+          <w:lang w:val="en-IE"/>
+        </w:rPr>
+        <w:t xml:space="preserve">The Artist and/or Client </w:t>
+      </w:r>
+      <w:r>
+        <w:rPr>
+          <w:lang w:val="en-IE"/>
+        </w:rPr>
+        <w:t>select deny or do not respond after 24 hours.</w:t>
+      </w:r>
+    </w:p>
+    <w:p>
+      <w:pPr>
+        <w:spacing w:before="0" w:after="0"/>
+        <w:ind w:left="1293"/>
+        <w:jc w:val="left"/>
+        <w:rPr>
+          <w:lang w:val="en-IE"/>
+        </w:rPr>
+      </w:pPr>
+      <w:r>
+        <w:rPr>
+          <w:lang w:val="en-IE"/>
+        </w:rPr>
+        <w:t>&lt;returns to number 12 in Main Flow&gt;</w:t>
+      </w:r>
+    </w:p>
+    <w:p>
+      <w:pPr>
+        <w:spacing w:before="0" w:after="0"/>
+        <w:ind w:left="1296"/>
+        <w:jc w:val="left"/>
+        <w:rPr>
+          <w:lang w:val="en-IE"/>
+        </w:rPr>
+      </w:pPr>
+    </w:p>
+    <w:p>
+      <w:pPr>
+        <w:ind w:firstLine="576"/>
+        <w:rPr>
+          <w:b/>
+          <w:lang w:val="en-IE"/>
+        </w:rPr>
+      </w:pPr>
+      <w:r>
+        <w:rPr>
+          <w:b/>
+          <w:lang w:val="en-IE"/>
+        </w:rPr>
+        <w:t>Exceptional flow</w:t>
+      </w:r>
+    </w:p>
+    <w:p>
+      <w:pPr>
+        <w:pStyle w:val="A"/>
+        <w:numPr>
+          <w:ilvl w:val="0"/>
+          <w:numId w:val="0"/>
+        </w:numPr>
+        <w:ind w:left="933" w:hanging="357"/>
+        <w:rPr>
+          <w:lang w:val="en-IE"/>
+        </w:rPr>
+      </w:pPr>
+      <w:r>
+        <w:rPr>
+          <w:lang w:val="en-IE"/>
+        </w:rPr>
+        <w:t xml:space="preserve">E1: System cannot connect to </w:t>
+      </w:r>
+      <w:r>
+        <w:rPr>
+          <w:lang w:val="en-IE"/>
+        </w:rPr>
+        <w:t>MySQL</w:t>
+      </w:r>
+    </w:p>
+    <w:p>
+      <w:pPr>
+        <w:pStyle w:val="A"/>
+        <w:numPr>
+          <w:ilvl w:val="0"/>
+          <w:numId w:val="41"/>
+        </w:numPr>
+        <w:rPr>
+          <w:lang w:val="en-IE"/>
+        </w:rPr>
+      </w:pPr>
+      <w:r>
+        <w:rPr>
+          <w:lang w:val="en-IE"/>
+        </w:rPr>
+        <w:t xml:space="preserve">The System cannot connect </w:t>
+      </w:r>
+      <w:r>
+        <w:rPr>
+          <w:lang w:val="en-IE"/>
+        </w:rPr>
+        <w:t>MySQL Database</w:t>
+      </w:r>
+    </w:p>
+    <w:p>
+      <w:pPr>
+        <w:pStyle w:val="A"/>
+        <w:numPr>
+          <w:ilvl w:val="0"/>
+          <w:numId w:val="41"/>
+        </w:numPr>
+        <w:rPr>
+          <w:lang w:val="en-IE"/>
+        </w:rPr>
+      </w:pPr>
+      <w:r>
+        <w:rPr>
+          <w:lang w:val="en-IE"/>
+        </w:rPr>
+        <w:t>The System displays</w:t>
+      </w:r>
+      <w:r>
+        <w:rPr>
+          <w:lang w:val="en-IE"/>
+        </w:rPr>
+        <w:t xml:space="preserve"> a message to the user sating</w:t>
+      </w:r>
+      <w:r>
+        <w:rPr>
+          <w:lang w:val="en-IE"/>
+        </w:rPr>
+        <w:t xml:space="preserve"> that technical difficulties are occurring.</w:t>
+      </w:r>
+    </w:p>
+    <w:p>
+      <w:pPr>
+        <w:pStyle w:val="A"/>
+        <w:numPr>
+          <w:ilvl w:val="0"/>
+          <w:numId w:val="41"/>
+        </w:numPr>
+        <w:rPr>
+          <w:lang w:val="en-IE"/>
+        </w:rPr>
+      </w:pPr>
+      <w:r>
+        <w:rPr>
+          <w:lang w:val="en-IE"/>
+        </w:rPr>
+        <w:t>The System stores what happened into an error log.</w:t>
+      </w:r>
+    </w:p>
+    <w:p>
+      <w:pPr>
+        <w:pStyle w:val="A"/>
+        <w:numPr>
+          <w:ilvl w:val="0"/>
+          <w:numId w:val="0"/>
+        </w:numPr>
+        <w:rPr>
+          <w:lang w:val="en-IE"/>
+        </w:rPr>
+      </w:pPr>
+    </w:p>
+    <w:p>
+      <w:pPr>
+        <w:ind w:left="576"/>
+        <w:rPr>
+          <w:b/>
+          <w:lang w:val="en-IE"/>
+        </w:rPr>
+      </w:pPr>
+      <w:r>
+        <w:rPr>
+          <w:b/>
+          <w:lang w:val="en-IE"/>
+        </w:rPr>
+        <w:t>Termination</w:t>
+      </w:r>
+    </w:p>
+    <w:p>
+      <w:pPr>
+        <w:ind w:left="576"/>
+        <w:rPr>
+          <w:lang w:val="en-IE"/>
+        </w:rPr>
+      </w:pPr>
+      <w:r>
+        <w:rPr>
+          <w:lang w:val="en-IE"/>
+        </w:rPr>
+        <w:t xml:space="preserve">This Use Case is terminated when the </w:t>
+      </w:r>
+      <w:r>
+        <w:rPr>
+          <w:lang w:val="en-IE"/>
+        </w:rPr>
+        <w:t>System successfully books new appointments for the Clients and Artists</w:t>
+      </w:r>
+    </w:p>
+    <w:p>
+      <w:pPr>
+        <w:ind w:left="576"/>
+        <w:rPr>
+          <w:b/>
+          <w:lang w:val="en-IE"/>
+        </w:rPr>
+      </w:pPr>
+    </w:p>
+    <w:p>
+      <w:pPr>
+        <w:ind w:left="576"/>
+        <w:rPr>
+          <w:b/>
+          <w:lang w:val="en-IE"/>
+        </w:rPr>
+      </w:pPr>
+      <w:r>
+        <w:rPr>
+          <w:b/>
+          <w:lang w:val="en-IE"/>
+        </w:rPr>
+        <w:t>Post condition</w:t>
+      </w:r>
+    </w:p>
+    <w:p>
+      <w:pPr>
+        <w:ind w:left="576"/>
+        <w:rPr>
+          <w:lang w:val="en-IE"/>
+        </w:rPr>
+      </w:pPr>
+      <w:r>
+        <w:rPr>
+          <w:lang w:val="en-IE"/>
+        </w:rPr>
+        <w:t>The System goes into a wait state</w:t>
+      </w:r>
+    </w:p>
+    <w:p>
+      <w:pPr>
+        <w:ind w:left="576"/>
+        <w:rPr>
+          <w:lang w:val="en-IE"/>
+        </w:rPr>
+      </w:pPr>
+    </w:p>
+    <w:p>
+      <w:pPr>
+        <w:ind w:left="576"/>
+        <w:rPr>
+          <w:lang w:val="en-IE"/>
+        </w:rPr>
+      </w:pPr>
+    </w:p>
+    <w:p>
+      <w:pPr>
+        <w:ind w:left="576"/>
+        <w:rPr>
+          <w:lang w:val="en-IE"/>
+        </w:rPr>
+      </w:pPr>
+    </w:p>
+    <w:p>
+      <w:pPr>
         <w:pStyle w:val="Heading2"/>
         <w:rPr>
           <w:lang w:val="en-IE"/>
@@ -15175,6 +16473,7 @@
         <w:rPr>
           <w:lang w:val="en-IE"/>
         </w:rPr>
+        <w:lastRenderedPageBreak/>
         <w:t>Non-Functional Requirements</w:t>
       </w:r>
       <w:bookmarkEnd w:id="83"/>
@@ -15497,177 +16796,177 @@
         <w:rPr>
           <w:lang w:val="en-IE"/>
         </w:rPr>
+        <w:t>Interface requirements</w:t>
+      </w:r>
+      <w:bookmarkEnd w:id="88"/>
+      <w:r>
+        <w:rPr>
+          <w:lang w:val="en-IE"/>
+        </w:rPr>
+        <w:t xml:space="preserve"> / </w:t>
+      </w:r>
+      <w:r>
+        <w:rPr>
+          <w:lang w:val="en-IE"/>
+        </w:rPr>
+        <w:t>Application Programming Interfaces (API)</w:t>
+      </w:r>
+      <w:bookmarkEnd w:id="89"/>
+    </w:p>
+    <w:p>
+      <w:pPr>
+        <w:rPr>
+          <w:u w:val="single"/>
+          <w:lang w:val="en-IE"/>
+        </w:rPr>
+      </w:pPr>
+      <w:r>
+        <w:rPr>
+          <w:u w:val="single"/>
+          <w:lang w:val="en-IE"/>
+        </w:rPr>
+        <w:t>MySQL</w:t>
+      </w:r>
+      <w:r>
+        <w:rPr>
+          <w:u w:val="single"/>
+          <w:lang w:val="en-IE"/>
+        </w:rPr>
+        <w:t xml:space="preserve"> Connection</w:t>
+      </w:r>
+      <w:r>
+        <w:rPr>
+          <w:u w:val="single"/>
+          <w:lang w:val="en-IE"/>
+        </w:rPr>
+        <w:t xml:space="preserve"> / API</w:t>
+      </w:r>
+    </w:p>
+    <w:p>
+      <w:pPr>
+        <w:rPr>
+          <w:lang w:val="en-IE"/>
+        </w:rPr>
+      </w:pPr>
+      <w:r>
+        <w:rPr>
+          <w:lang w:val="en-IE"/>
+        </w:rPr>
+        <w:t xml:space="preserve">An example of how tables in the </w:t>
+      </w:r>
+      <w:r>
+        <w:rPr>
+          <w:lang w:val="en-IE"/>
+        </w:rPr>
+        <w:t>MySQL database</w:t>
+      </w:r>
+      <w:r>
+        <w:rPr>
+          <w:lang w:val="en-IE"/>
+        </w:rPr>
+        <w:t xml:space="preserve"> would be used is the Users tables. T</w:t>
+      </w:r>
+      <w:r>
+        <w:rPr>
+          <w:lang w:val="en-IE"/>
+        </w:rPr>
+        <w:t xml:space="preserve">ables related to the Users in the </w:t>
+      </w:r>
+      <w:r>
+        <w:rPr>
+          <w:lang w:val="en-IE"/>
+        </w:rPr>
+        <w:t>MySQL database</w:t>
+      </w:r>
+      <w:r>
+        <w:rPr>
+          <w:lang w:val="en-IE"/>
+        </w:rPr>
+        <w:t xml:space="preserve"> are </w:t>
+      </w:r>
+      <w:r>
+        <w:rPr>
+          <w:lang w:val="en-IE"/>
+        </w:rPr>
+        <w:t>Bookings, Appointments and Comments.</w:t>
+      </w:r>
+    </w:p>
+    <w:p>
+      <w:pPr>
+        <w:rPr>
+          <w:lang w:val="en-IE"/>
+        </w:rPr>
+      </w:pPr>
+      <w:r>
+        <w:rPr>
+          <w:lang w:val="en-IE"/>
+        </w:rPr>
+        <w:t xml:space="preserve">For the user to see their profile, the System will read this information using </w:t>
+      </w:r>
+      <w:r>
+        <w:rPr>
+          <w:lang w:val="en-IE"/>
+        </w:rPr>
+        <w:t>a connection to the server using API</w:t>
+      </w:r>
+      <w:r>
+        <w:rPr>
+          <w:lang w:val="en-IE"/>
+        </w:rPr>
+        <w:t xml:space="preserve"> and JSON (a machine-readable format). This ensures (e.g.) all profile layouts are the same for each User.</w:t>
+      </w:r>
+    </w:p>
+    <w:p>
+      <w:pPr>
+        <w:rPr>
+          <w:lang w:val="en-IE"/>
+        </w:rPr>
+      </w:pPr>
+      <w:r>
+        <w:rPr>
+          <w:lang w:val="en-IE"/>
+        </w:rPr>
+        <w:t xml:space="preserve">Similarly, connection to the </w:t>
+      </w:r>
+      <w:r>
+        <w:rPr>
+          <w:lang w:val="en-IE"/>
+        </w:rPr>
+        <w:t>Messaging System</w:t>
+      </w:r>
+      <w:r>
+        <w:rPr>
+          <w:lang w:val="en-IE"/>
+        </w:rPr>
+        <w:t xml:space="preserve"> will be using a similar API.</w:t>
+      </w:r>
+    </w:p>
+    <w:p>
+      <w:pPr>
+        <w:rPr>
+          <w:lang w:val="en-IE"/>
+        </w:rPr>
+      </w:pPr>
+      <w:r>
+        <w:rPr>
+          <w:lang w:val="en-IE"/>
+        </w:rPr>
+        <w:t>The API will be created by the developer.</w:t>
+      </w:r>
+    </w:p>
+    <w:p>
+      <w:pPr>
+        <w:pStyle w:val="Heading2"/>
+        <w:rPr>
+          <w:lang w:val="en-IE"/>
+        </w:rPr>
+      </w:pPr>
+      <w:bookmarkStart w:id="90" w:name="_Toc25064873"/>
+      <w:r>
+        <w:rPr>
+          <w:lang w:val="en-IE"/>
+        </w:rPr>
         <w:lastRenderedPageBreak/>
-        <w:t>Interface requirements</w:t>
-      </w:r>
-      <w:bookmarkEnd w:id="88"/>
-      <w:r>
-        <w:rPr>
-          <w:lang w:val="en-IE"/>
-        </w:rPr>
-        <w:t xml:space="preserve"> / </w:t>
-      </w:r>
-      <w:r>
-        <w:rPr>
-          <w:lang w:val="en-IE"/>
-        </w:rPr>
-        <w:t>Application Programming Interfaces (API)</w:t>
-      </w:r>
-      <w:bookmarkEnd w:id="89"/>
-    </w:p>
-    <w:p>
-      <w:pPr>
-        <w:rPr>
-          <w:u w:val="single"/>
-          <w:lang w:val="en-IE"/>
-        </w:rPr>
-      </w:pPr>
-      <w:r>
-        <w:rPr>
-          <w:u w:val="single"/>
-          <w:lang w:val="en-IE"/>
-        </w:rPr>
-        <w:t>MySQL</w:t>
-      </w:r>
-      <w:r>
-        <w:rPr>
-          <w:u w:val="single"/>
-          <w:lang w:val="en-IE"/>
-        </w:rPr>
-        <w:t xml:space="preserve"> Connection</w:t>
-      </w:r>
-      <w:r>
-        <w:rPr>
-          <w:u w:val="single"/>
-          <w:lang w:val="en-IE"/>
-        </w:rPr>
-        <w:t xml:space="preserve"> / API</w:t>
-      </w:r>
-    </w:p>
-    <w:p>
-      <w:pPr>
-        <w:rPr>
-          <w:lang w:val="en-IE"/>
-        </w:rPr>
-      </w:pPr>
-      <w:r>
-        <w:rPr>
-          <w:lang w:val="en-IE"/>
-        </w:rPr>
-        <w:t xml:space="preserve">An example of how tables in the </w:t>
-      </w:r>
-      <w:r>
-        <w:rPr>
-          <w:lang w:val="en-IE"/>
-        </w:rPr>
-        <w:t>MySQL database</w:t>
-      </w:r>
-      <w:r>
-        <w:rPr>
-          <w:lang w:val="en-IE"/>
-        </w:rPr>
-        <w:t xml:space="preserve"> would be used is the Users tables. T</w:t>
-      </w:r>
-      <w:r>
-        <w:rPr>
-          <w:lang w:val="en-IE"/>
-        </w:rPr>
-        <w:t xml:space="preserve">ables related to the Users in the </w:t>
-      </w:r>
-      <w:r>
-        <w:rPr>
-          <w:lang w:val="en-IE"/>
-        </w:rPr>
-        <w:t>MySQL database</w:t>
-      </w:r>
-      <w:r>
-        <w:rPr>
-          <w:lang w:val="en-IE"/>
-        </w:rPr>
-        <w:t xml:space="preserve"> are </w:t>
-      </w:r>
-      <w:r>
-        <w:rPr>
-          <w:lang w:val="en-IE"/>
-        </w:rPr>
-        <w:t>Bookings, Appointments and Comments.</w:t>
-      </w:r>
-    </w:p>
-    <w:p>
-      <w:pPr>
-        <w:rPr>
-          <w:lang w:val="en-IE"/>
-        </w:rPr>
-      </w:pPr>
-      <w:r>
-        <w:rPr>
-          <w:lang w:val="en-IE"/>
-        </w:rPr>
-        <w:t xml:space="preserve">For the user to see their profile, the System will read this information using </w:t>
-      </w:r>
-      <w:r>
-        <w:rPr>
-          <w:lang w:val="en-IE"/>
-        </w:rPr>
-        <w:t>a connection to the server using API</w:t>
-      </w:r>
-      <w:r>
-        <w:rPr>
-          <w:lang w:val="en-IE"/>
-        </w:rPr>
-        <w:t xml:space="preserve"> and JSON (a machine-readable format). This ensures (e.g.) all profile layouts are the same for each User.</w:t>
-      </w:r>
-    </w:p>
-    <w:p>
-      <w:pPr>
-        <w:rPr>
-          <w:lang w:val="en-IE"/>
-        </w:rPr>
-      </w:pPr>
-      <w:r>
-        <w:rPr>
-          <w:lang w:val="en-IE"/>
-        </w:rPr>
-        <w:t xml:space="preserve">Similarly, connection to the </w:t>
-      </w:r>
-      <w:r>
-        <w:rPr>
-          <w:lang w:val="en-IE"/>
-        </w:rPr>
-        <w:t>Messaging System</w:t>
-      </w:r>
-      <w:r>
-        <w:rPr>
-          <w:lang w:val="en-IE"/>
-        </w:rPr>
-        <w:t xml:space="preserve"> will be using a similar API.</w:t>
-      </w:r>
-    </w:p>
-    <w:p>
-      <w:pPr>
-        <w:rPr>
-          <w:lang w:val="en-IE"/>
-        </w:rPr>
-      </w:pPr>
-      <w:r>
-        <w:rPr>
-          <w:lang w:val="en-IE"/>
-        </w:rPr>
-        <w:t>The API will be created by the developer.</w:t>
-      </w:r>
-    </w:p>
-    <w:p>
-      <w:pPr>
-        <w:pStyle w:val="Heading2"/>
-        <w:rPr>
-          <w:lang w:val="en-IE"/>
-        </w:rPr>
-      </w:pPr>
-      <w:bookmarkStart w:id="90" w:name="_Toc25064873"/>
-      <w:r>
-        <w:rPr>
-          <w:lang w:val="en-IE"/>
-        </w:rPr>
         <w:t>GUI</w:t>
       </w:r>
       <w:bookmarkEnd w:id="90"/>
@@ -15761,7 +17060,7 @@
                     <pic:cNvPicPr/>
                   </pic:nvPicPr>
                   <pic:blipFill>
-                    <a:blip r:embed="rId16">
+                    <a:blip r:embed="rId17">
                       <a:extLst>
                         <a:ext uri="{28A0092B-C50C-407E-A947-70E740481C1C}">
                           <a14:useLocalDpi xmlns:a14="http://schemas.microsoft.com/office/drawing/2010/main" val="0"/>
@@ -15787,17 +17086,16 @@
           </wp:inline>
         </w:drawing>
       </w:r>
-    </w:p>
-    <w:p>
-      <w:pPr>
-        <w:rPr>
-          <w:lang w:val="en-IE"/>
-        </w:rPr>
-      </w:pPr>
-    </w:p>
-    <w:p>
-      <w:pPr>
-        <w:ind w:firstLine="360"/>
+      <w:r>
+        <w:rPr>
+          <w:lang w:val="en-IE"/>
+        </w:rPr>
+        <w:br w:type="page"/>
+      </w:r>
+    </w:p>
+    <w:p>
+      <w:pPr>
+        <w:pStyle w:val="ListParagraph"/>
         <w:rPr>
           <w:lang w:val="en-IE"/>
         </w:rPr>
@@ -15855,7 +17153,7 @@
                     <pic:cNvPicPr/>
                   </pic:nvPicPr>
                   <pic:blipFill>
-                    <a:blip r:embed="rId17">
+                    <a:blip r:embed="rId18">
                       <a:extLst>
                         <a:ext uri="{28A0092B-C50C-407E-A947-70E740481C1C}">
                           <a14:useLocalDpi xmlns:a14="http://schemas.microsoft.com/office/drawing/2010/main" val="0"/>
@@ -15961,7 +17259,7 @@
                     <pic:cNvPicPr/>
                   </pic:nvPicPr>
                   <pic:blipFill>
-                    <a:blip r:embed="rId18">
+                    <a:blip r:embed="rId19">
                       <a:extLst>
                         <a:ext uri="{28A0092B-C50C-407E-A947-70E740481C1C}">
                           <a14:useLocalDpi xmlns:a14="http://schemas.microsoft.com/office/drawing/2010/main" val="0"/>
@@ -16045,8 +17343,6 @@
         </w:rPr>
         <w:t>Artist page, the “More…” link goes to the Artist’s Gallery.</w:t>
       </w:r>
-      <w:bookmarkStart w:id="91" w:name="_GoBack"/>
-      <w:bookmarkEnd w:id="91"/>
     </w:p>
     <w:p>
       <w:pPr>
@@ -16076,7 +17372,7 @@
                     <pic:cNvPicPr/>
                   </pic:nvPicPr>
                   <pic:blipFill>
-                    <a:blip r:embed="rId19">
+                    <a:blip r:embed="rId20">
                       <a:extLst>
                         <a:ext uri="{28A0092B-C50C-407E-A947-70E740481C1C}">
                           <a14:useLocalDpi xmlns:a14="http://schemas.microsoft.com/office/drawing/2010/main" val="0"/>
@@ -16102,6 +17398,304 @@
           </wp:inline>
         </w:drawing>
       </w:r>
+      <w:r>
+        <w:rPr>
+          <w:lang w:val="en-IE"/>
+        </w:rPr>
+        <w:br w:type="page"/>
+      </w:r>
+    </w:p>
+    <w:p>
+      <w:pPr>
+        <w:pStyle w:val="ListParagraph"/>
+        <w:numPr>
+          <w:ilvl w:val="0"/>
+          <w:numId w:val="35"/>
+        </w:numPr>
+        <w:rPr>
+          <w:lang w:val="en-IE"/>
+        </w:rPr>
+      </w:pPr>
+      <w:r>
+        <w:rPr>
+          <w:lang w:val="en-IE"/>
+        </w:rPr>
+        <w:lastRenderedPageBreak/>
+        <w:t>This is the Artist’s Gallery, where a Client can view the Artist’s work.</w:t>
+      </w:r>
+    </w:p>
+    <w:p>
+      <w:pPr>
+        <w:pStyle w:val="ListParagraph"/>
+        <w:rPr>
+          <w:lang w:val="en-IE"/>
+        </w:rPr>
+      </w:pPr>
+      <w:r>
+        <w:rPr>
+          <w:noProof/>
+          <w:lang w:val="en-IE"/>
+        </w:rPr>
+        <w:drawing>
+          <wp:inline distT="0" distB="0" distL="0" distR="0">
+            <wp:extent cx="5249092" cy="4105275"/>
+            <wp:effectExtent l="0" t="0" r="8890" b="0"/>
+            <wp:docPr id="15" name="Picture 15"/>
+            <wp:cNvGraphicFramePr>
+              <a:graphicFrameLocks xmlns:a="http://schemas.openxmlformats.org/drawingml/2006/main" noChangeAspect="1"/>
+            </wp:cNvGraphicFramePr>
+            <a:graphic xmlns:a="http://schemas.openxmlformats.org/drawingml/2006/main">
+              <a:graphicData uri="http://schemas.openxmlformats.org/drawingml/2006/picture">
+                <pic:pic xmlns:pic="http://schemas.openxmlformats.org/drawingml/2006/picture">
+                  <pic:nvPicPr>
+                    <pic:cNvPr id="15" name="Artist_Gallery.png"/>
+                    <pic:cNvPicPr/>
+                  </pic:nvPicPr>
+                  <pic:blipFill>
+                    <a:blip r:embed="rId21">
+                      <a:extLst>
+                        <a:ext uri="{28A0092B-C50C-407E-A947-70E740481C1C}">
+                          <a14:useLocalDpi xmlns:a14="http://schemas.microsoft.com/office/drawing/2010/main" val="0"/>
+                        </a:ext>
+                      </a:extLst>
+                    </a:blip>
+                    <a:stretch>
+                      <a:fillRect/>
+                    </a:stretch>
+                  </pic:blipFill>
+                  <pic:spPr>
+                    <a:xfrm>
+                      <a:off x="0" y="0"/>
+                      <a:ext cx="5256303" cy="4110915"/>
+                    </a:xfrm>
+                    <a:prstGeom prst="rect">
+                      <a:avLst/>
+                    </a:prstGeom>
+                  </pic:spPr>
+                </pic:pic>
+              </a:graphicData>
+            </a:graphic>
+          </wp:inline>
+        </w:drawing>
+      </w:r>
+      <w:r>
+        <w:rPr>
+          <w:lang w:val="en-IE"/>
+        </w:rPr>
+        <w:br w:type="page"/>
+      </w:r>
+    </w:p>
+    <w:p>
+      <w:pPr>
+        <w:pStyle w:val="ListParagraph"/>
+        <w:rPr>
+          <w:lang w:val="en-IE"/>
+        </w:rPr>
+      </w:pPr>
+    </w:p>
+    <w:p>
+      <w:pPr>
+        <w:pStyle w:val="ListParagraph"/>
+        <w:numPr>
+          <w:ilvl w:val="0"/>
+          <w:numId w:val="35"/>
+        </w:numPr>
+        <w:rPr>
+          <w:lang w:val="en-IE"/>
+        </w:rPr>
+      </w:pPr>
+      <w:r>
+        <w:rPr>
+          <w:lang w:val="en-IE"/>
+        </w:rPr>
+        <w:t>This is the Edit Profile page. This is the Client’s view. The Artist’s view has some additional features like where they work and the length of time they’ve been doing their profession.</w:t>
+      </w:r>
+    </w:p>
+    <w:p>
+      <w:pPr>
+        <w:pStyle w:val="ListParagraph"/>
+        <w:rPr>
+          <w:lang w:val="en-IE"/>
+        </w:rPr>
+      </w:pPr>
+      <w:r>
+        <w:rPr>
+          <w:noProof/>
+          <w:lang w:val="en-IE"/>
+        </w:rPr>
+        <w:drawing>
+          <wp:inline distT="0" distB="0" distL="0" distR="0">
+            <wp:extent cx="5153025" cy="4030141"/>
+            <wp:effectExtent l="0" t="0" r="0" b="8890"/>
+            <wp:docPr id="16" name="Picture 16"/>
+            <wp:cNvGraphicFramePr>
+              <a:graphicFrameLocks xmlns:a="http://schemas.openxmlformats.org/drawingml/2006/main" noChangeAspect="1"/>
+            </wp:cNvGraphicFramePr>
+            <a:graphic xmlns:a="http://schemas.openxmlformats.org/drawingml/2006/main">
+              <a:graphicData uri="http://schemas.openxmlformats.org/drawingml/2006/picture">
+                <pic:pic xmlns:pic="http://schemas.openxmlformats.org/drawingml/2006/picture">
+                  <pic:nvPicPr>
+                    <pic:cNvPr id="16" name="edit_profile.png"/>
+                    <pic:cNvPicPr/>
+                  </pic:nvPicPr>
+                  <pic:blipFill>
+                    <a:blip r:embed="rId22">
+                      <a:extLst>
+                        <a:ext uri="{28A0092B-C50C-407E-A947-70E740481C1C}">
+                          <a14:useLocalDpi xmlns:a14="http://schemas.microsoft.com/office/drawing/2010/main" val="0"/>
+                        </a:ext>
+                      </a:extLst>
+                    </a:blip>
+                    <a:stretch>
+                      <a:fillRect/>
+                    </a:stretch>
+                  </pic:blipFill>
+                  <pic:spPr>
+                    <a:xfrm>
+                      <a:off x="0" y="0"/>
+                      <a:ext cx="5163484" cy="4038321"/>
+                    </a:xfrm>
+                    <a:prstGeom prst="rect">
+                      <a:avLst/>
+                    </a:prstGeom>
+                  </pic:spPr>
+                </pic:pic>
+              </a:graphicData>
+            </a:graphic>
+          </wp:inline>
+        </w:drawing>
+      </w:r>
+      <w:r>
+        <w:rPr>
+          <w:lang w:val="en-IE"/>
+        </w:rPr>
+        <w:br w:type="page"/>
+      </w:r>
+    </w:p>
+    <w:p>
+      <w:pPr>
+        <w:pStyle w:val="ListParagraph"/>
+        <w:rPr>
+          <w:lang w:val="en-IE"/>
+        </w:rPr>
+      </w:pPr>
+    </w:p>
+    <w:p>
+      <w:pPr>
+        <w:pStyle w:val="ListParagraph"/>
+        <w:numPr>
+          <w:ilvl w:val="0"/>
+          <w:numId w:val="35"/>
+        </w:numPr>
+        <w:rPr>
+          <w:lang w:val="en-IE"/>
+        </w:rPr>
+      </w:pPr>
+      <w:r>
+        <w:rPr>
+          <w:lang w:val="en-IE"/>
+        </w:rPr>
+        <w:t xml:space="preserve">This is how a Client can book an </w:t>
+      </w:r>
+      <w:r>
+        <w:rPr>
+          <w:lang w:val="en-IE"/>
+        </w:rPr>
+        <w:t>appointment</w:t>
+      </w:r>
+      <w:r>
+        <w:rPr>
+          <w:lang w:val="en-IE"/>
+        </w:rPr>
+        <w:t>. The Artist</w:t>
+      </w:r>
+      <w:r>
+        <w:rPr>
+          <w:lang w:val="en-IE"/>
+        </w:rPr>
+        <w:t xml:space="preserve"> field</w:t>
+      </w:r>
+      <w:r>
+        <w:rPr>
+          <w:lang w:val="en-IE"/>
+        </w:rPr>
+        <w:t xml:space="preserve"> is a drop-down menu of all the Artists listed on the site. The Client can also start typing to </w:t>
+      </w:r>
+      <w:r>
+        <w:rPr>
+          <w:lang w:val="en-IE"/>
+        </w:rPr>
+        <w:t>select the Artist quicker. Payment for deposit is managed by an external payment system.</w:t>
+      </w:r>
+    </w:p>
+    <w:p>
+      <w:pPr>
+        <w:pStyle w:val="ListParagraph"/>
+        <w:rPr>
+          <w:lang w:val="en-IE"/>
+        </w:rPr>
+      </w:pPr>
+      <w:r>
+        <w:rPr>
+          <w:noProof/>
+          <w:lang w:val="en-IE"/>
+        </w:rPr>
+        <w:drawing>
+          <wp:inline distT="0" distB="0" distL="0" distR="0">
+            <wp:extent cx="5188198" cy="4057650"/>
+            <wp:effectExtent l="0" t="0" r="0" b="0"/>
+            <wp:docPr id="17" name="Picture 17"/>
+            <wp:cNvGraphicFramePr>
+              <a:graphicFrameLocks xmlns:a="http://schemas.openxmlformats.org/drawingml/2006/main" noChangeAspect="1"/>
+            </wp:cNvGraphicFramePr>
+            <a:graphic xmlns:a="http://schemas.openxmlformats.org/drawingml/2006/main">
+              <a:graphicData uri="http://schemas.openxmlformats.org/drawingml/2006/picture">
+                <pic:pic xmlns:pic="http://schemas.openxmlformats.org/drawingml/2006/picture">
+                  <pic:nvPicPr>
+                    <pic:cNvPr id="17" name="book_appoint.png"/>
+                    <pic:cNvPicPr/>
+                  </pic:nvPicPr>
+                  <pic:blipFill>
+                    <a:blip r:embed="rId23">
+                      <a:extLst>
+                        <a:ext uri="{28A0092B-C50C-407E-A947-70E740481C1C}">
+                          <a14:useLocalDpi xmlns:a14="http://schemas.microsoft.com/office/drawing/2010/main" val="0"/>
+                        </a:ext>
+                      </a:extLst>
+                    </a:blip>
+                    <a:stretch>
+                      <a:fillRect/>
+                    </a:stretch>
+                  </pic:blipFill>
+                  <pic:spPr>
+                    <a:xfrm>
+                      <a:off x="0" y="0"/>
+                      <a:ext cx="5196676" cy="4064281"/>
+                    </a:xfrm>
+                    <a:prstGeom prst="rect">
+                      <a:avLst/>
+                    </a:prstGeom>
+                  </pic:spPr>
+                </pic:pic>
+              </a:graphicData>
+            </a:graphic>
+          </wp:inline>
+        </w:drawing>
+      </w:r>
+      <w:r>
+        <w:rPr>
+          <w:lang w:val="en-IE"/>
+        </w:rPr>
+        <w:br w:type="page"/>
+      </w:r>
+    </w:p>
+    <w:p>
+      <w:pPr>
+        <w:pStyle w:val="ListParagraph"/>
+        <w:rPr>
+          <w:lang w:val="en-IE"/>
+        </w:rPr>
+      </w:pPr>
     </w:p>
     <w:p>
       <w:pPr>
@@ -16126,15 +17720,63 @@
         <w:rPr>
           <w:lang w:val="en-IE"/>
         </w:rPr>
-        <w:t xml:space="preserve">This is the Messaging page. Showing the messages would be similar to the messaging the Chatbot, which is further in this document. </w:t>
-      </w:r>
-    </w:p>
-    <w:p>
-      <w:pPr>
-        <w:rPr>
-          <w:lang w:val="en-IE"/>
-        </w:rPr>
-      </w:pPr>
+        <w:t>This is an example of a conversation dialog in the Messages section</w:t>
+      </w:r>
+    </w:p>
+    <w:p>
+      <w:pPr>
+        <w:pStyle w:val="ListParagraph"/>
+        <w:rPr>
+          <w:lang w:val="en-IE"/>
+        </w:rPr>
+      </w:pPr>
+      <w:r>
+        <w:rPr>
+          <w:noProof/>
+          <w:lang w:val="en-IE"/>
+        </w:rPr>
+        <w:drawing>
+          <wp:inline distT="0" distB="0" distL="0" distR="0">
+            <wp:extent cx="5395238" cy="4219575"/>
+            <wp:effectExtent l="0" t="0" r="0" b="0"/>
+            <wp:docPr id="18" name="Picture 18"/>
+            <wp:cNvGraphicFramePr>
+              <a:graphicFrameLocks xmlns:a="http://schemas.openxmlformats.org/drawingml/2006/main" noChangeAspect="1"/>
+            </wp:cNvGraphicFramePr>
+            <a:graphic xmlns:a="http://schemas.openxmlformats.org/drawingml/2006/main">
+              <a:graphicData uri="http://schemas.openxmlformats.org/drawingml/2006/picture">
+                <pic:pic xmlns:pic="http://schemas.openxmlformats.org/drawingml/2006/picture">
+                  <pic:nvPicPr>
+                    <pic:cNvPr id="18" name="message_user.png"/>
+                    <pic:cNvPicPr/>
+                  </pic:nvPicPr>
+                  <pic:blipFill>
+                    <a:blip r:embed="rId24">
+                      <a:extLst>
+                        <a:ext uri="{28A0092B-C50C-407E-A947-70E740481C1C}">
+                          <a14:useLocalDpi xmlns:a14="http://schemas.microsoft.com/office/drawing/2010/main" val="0"/>
+                        </a:ext>
+                      </a:extLst>
+                    </a:blip>
+                    <a:stretch>
+                      <a:fillRect/>
+                    </a:stretch>
+                  </pic:blipFill>
+                  <pic:spPr>
+                    <a:xfrm>
+                      <a:off x="0" y="0"/>
+                      <a:ext cx="5404894" cy="4227127"/>
+                    </a:xfrm>
+                    <a:prstGeom prst="rect">
+                      <a:avLst/>
+                    </a:prstGeom>
+                  </pic:spPr>
+                </pic:pic>
+              </a:graphicData>
+            </a:graphic>
+          </wp:inline>
+        </w:drawing>
+      </w:r>
     </w:p>
     <w:p>
       <w:pPr>
@@ -16146,262 +17788,40 @@
     </w:p>
     <w:p>
       <w:pPr>
-        <w:pStyle w:val="ListParagraph"/>
-        <w:numPr>
-          <w:ilvl w:val="0"/>
-          <w:numId w:val="35"/>
-        </w:numPr>
-        <w:rPr>
-          <w:lang w:val="en-IE"/>
-        </w:rPr>
-      </w:pPr>
-      <w:r>
-        <w:rPr>
-          <w:lang w:val="en-IE"/>
-        </w:rPr>
-        <w:t>The Albums main page, where a User can see their media albums and create a new album.</w:t>
-      </w:r>
-    </w:p>
-    <w:p>
-      <w:pPr>
-        <w:rPr>
-          <w:lang w:val="en-IE"/>
-        </w:rPr>
-      </w:pPr>
-    </w:p>
-    <w:p>
-      <w:pPr>
-        <w:ind w:firstLine="360"/>
-        <w:rPr>
-          <w:lang w:val="en-IE"/>
-        </w:rPr>
-      </w:pPr>
-    </w:p>
-    <w:p>
-      <w:pPr>
-        <w:pStyle w:val="ListParagraph"/>
-        <w:numPr>
-          <w:ilvl w:val="0"/>
-          <w:numId w:val="35"/>
-        </w:numPr>
-        <w:rPr>
-          <w:lang w:val="en-IE"/>
-        </w:rPr>
-      </w:pPr>
-      <w:r>
-        <w:rPr>
-          <w:lang w:val="en-IE"/>
-        </w:rPr>
-        <w:t>This is how the user would see what is in the albums. For example, this user selected the album “My Tattoos”.</w:t>
-      </w:r>
-    </w:p>
-    <w:p>
-      <w:pPr>
-        <w:rPr>
-          <w:lang w:val="en-IE"/>
-        </w:rPr>
-      </w:pPr>
-    </w:p>
-    <w:p>
-      <w:pPr>
-        <w:ind w:firstLine="360"/>
-        <w:rPr>
-          <w:lang w:val="en-IE"/>
-        </w:rPr>
-      </w:pPr>
-    </w:p>
-    <w:p>
-      <w:pPr>
-        <w:pStyle w:val="ListParagraph"/>
-        <w:numPr>
-          <w:ilvl w:val="0"/>
-          <w:numId w:val="35"/>
-        </w:numPr>
-        <w:rPr>
-          <w:lang w:val="en-IE"/>
-        </w:rPr>
-      </w:pPr>
-      <w:r>
-        <w:rPr>
-          <w:lang w:val="en-IE"/>
-        </w:rPr>
-        <w:t>After selecting the Plus (+) button to a</w:t>
-      </w:r>
-      <w:r>
-        <w:rPr>
-          <w:lang w:val="en-IE"/>
-        </w:rPr>
-        <w:t>dd</w:t>
-      </w:r>
+        <w:pStyle w:val="Heading1"/>
+        <w:rPr>
+          <w:lang w:val="en-IE"/>
+        </w:rPr>
+      </w:pPr>
+      <w:bookmarkStart w:id="91" w:name="_Toc25064874"/>
+      <w:r>
+        <w:rPr>
+          <w:lang w:val="en-IE"/>
+        </w:rPr>
+        <w:t>System Architecture</w:t>
+      </w:r>
+      <w:bookmarkEnd w:id="91"/>
       <w:r>
         <w:rPr>
           <w:lang w:val="en-IE"/>
         </w:rPr>
         <w:t xml:space="preserve"> </w:t>
       </w:r>
-      <w:r>
-        <w:rPr>
-          <w:lang w:val="en-IE"/>
-        </w:rPr>
-        <w:t>new media</w:t>
-      </w:r>
-      <w:r>
-        <w:rPr>
-          <w:lang w:val="en-IE"/>
-        </w:rPr>
-        <w:t xml:space="preserve">, this is what the user would see. After they select “Select file” and selected the file, a preview of </w:t>
-      </w:r>
-      <w:r>
-        <w:rPr>
-          <w:lang w:val="en-IE"/>
-        </w:rPr>
-        <w:lastRenderedPageBreak/>
-        <w:t>it would show. After uploading, the System would bring them to the main Albums page</w:t>
-      </w:r>
-      <w:r>
-        <w:rPr>
-          <w:lang w:val="en-IE"/>
-        </w:rPr>
-        <w:t>, with the new media added.</w:t>
-      </w:r>
-    </w:p>
-    <w:p>
-      <w:pPr>
-        <w:ind w:firstLine="360"/>
-        <w:rPr>
-          <w:lang w:val="en-IE"/>
-        </w:rPr>
-      </w:pPr>
-    </w:p>
-    <w:p>
-      <w:pPr>
-        <w:pStyle w:val="ListParagraph"/>
-        <w:numPr>
-          <w:ilvl w:val="0"/>
-          <w:numId w:val="35"/>
-        </w:numPr>
-        <w:rPr>
-          <w:lang w:val="en-IE"/>
-        </w:rPr>
-      </w:pPr>
-      <w:r>
-        <w:rPr>
-          <w:lang w:val="en-IE"/>
-        </w:rPr>
-        <w:t xml:space="preserve">When the User selects “Group Chat”, the User would be shown this before the System logs the User into the </w:t>
-      </w:r>
-      <w:r>
-        <w:rPr>
-          <w:lang w:val="en-IE"/>
-        </w:rPr>
-        <w:t xml:space="preserve">external </w:t>
-      </w:r>
-      <w:r>
-        <w:rPr>
-          <w:lang w:val="en-IE"/>
-        </w:rPr>
-        <w:t>Group Chat Service.</w:t>
-      </w:r>
-    </w:p>
-    <w:p>
-      <w:pPr>
-        <w:ind w:firstLine="360"/>
-        <w:rPr>
-          <w:lang w:val="en-IE"/>
-        </w:rPr>
-      </w:pPr>
-    </w:p>
-    <w:p>
-      <w:pPr>
-        <w:pStyle w:val="ListParagraph"/>
-        <w:numPr>
-          <w:ilvl w:val="0"/>
-          <w:numId w:val="35"/>
-        </w:numPr>
-        <w:rPr>
-          <w:lang w:val="en-IE"/>
-        </w:rPr>
-      </w:pPr>
-      <w:r>
-        <w:rPr>
-          <w:lang w:val="en-IE"/>
-        </w:rPr>
-        <w:t>After selecting “Chatbot”, the User would be shown this screen to communicate with the Chatbot.</w:t>
-      </w:r>
-    </w:p>
-    <w:p>
-      <w:pPr>
-        <w:pStyle w:val="ListParagraph"/>
-        <w:rPr>
-          <w:lang w:val="en-IE"/>
-        </w:rPr>
-      </w:pPr>
-    </w:p>
-    <w:p>
-      <w:pPr>
-        <w:pStyle w:val="ListParagraph"/>
-        <w:numPr>
-          <w:ilvl w:val="0"/>
-          <w:numId w:val="35"/>
-        </w:numPr>
-        <w:rPr>
-          <w:lang w:val="en-IE"/>
-        </w:rPr>
-      </w:pPr>
-      <w:r>
-        <w:rPr>
-          <w:lang w:val="en-IE"/>
-        </w:rPr>
-        <w:t>This shows how a user would search for a tattoo or piercing shop. This user has searched for “Dublin, Ireland” and got these results.</w:t>
-      </w:r>
-    </w:p>
-    <w:p>
-      <w:pPr>
-        <w:rPr>
-          <w:lang w:val="en-IE"/>
-        </w:rPr>
-      </w:pPr>
-    </w:p>
-    <w:p>
-      <w:pPr>
-        <w:ind w:left="360"/>
-        <w:rPr>
-          <w:lang w:val="en-IE"/>
-        </w:rPr>
-      </w:pPr>
-    </w:p>
-    <w:p>
-      <w:pPr>
-        <w:ind w:firstLine="360"/>
-        <w:rPr>
-          <w:lang w:val="en-IE"/>
-        </w:rPr>
-      </w:pPr>
-    </w:p>
-    <w:p>
-      <w:pPr>
-        <w:pStyle w:val="ListParagraph"/>
-        <w:numPr>
-          <w:ilvl w:val="0"/>
-          <w:numId w:val="35"/>
-        </w:numPr>
-        <w:rPr>
-          <w:lang w:val="en-IE"/>
-        </w:rPr>
-      </w:pPr>
-      <w:r>
-        <w:rPr>
-          <w:lang w:val="en-IE"/>
-        </w:rPr>
-        <w:t>After selecting a shop, this is where the User can leave comments or a rating.</w:t>
-      </w:r>
-    </w:p>
-    <w:p>
-      <w:pPr>
-        <w:rPr>
-          <w:lang w:val="en-IE"/>
-        </w:rPr>
-      </w:pPr>
+    </w:p>
+    <w:p>
+      <w:pPr>
+        <w:rPr>
+          <w:color w:val="FF0000"/>
+          <w:lang w:val="en-IE"/>
+        </w:rPr>
+      </w:pPr>
+      <w:r>
+        <w:rPr>
+          <w:color w:val="FF0000"/>
+          <w:lang w:val="en-IE"/>
+        </w:rPr>
+        <w:t>TO BE COMPLETED</w:t>
+      </w:r>
     </w:p>
     <w:p>
       <w:pPr>
@@ -16410,85 +17830,40 @@
           <w:lang w:val="en-IE"/>
         </w:rPr>
       </w:pPr>
-      <w:bookmarkStart w:id="92" w:name="_Toc25064874"/>
-      <w:r>
-        <w:rPr>
-          <w:lang w:val="en-IE"/>
-        </w:rPr>
-        <w:lastRenderedPageBreak/>
-        <w:t>System Architecture</w:t>
+      <w:bookmarkStart w:id="92" w:name="_Toc25064876"/>
+      <w:r>
+        <w:rPr>
+          <w:lang w:val="en-IE"/>
+        </w:rPr>
+        <w:t>System</w:t>
+      </w:r>
+      <w:r>
+        <w:rPr>
+          <w:lang w:val="en-IE"/>
+        </w:rPr>
+        <w:t xml:space="preserve"> </w:t>
+      </w:r>
+      <w:r>
+        <w:rPr>
+          <w:lang w:val="en-IE"/>
+        </w:rPr>
+        <w:t>E</w:t>
+      </w:r>
+      <w:r>
+        <w:rPr>
+          <w:lang w:val="en-IE"/>
+        </w:rPr>
+        <w:t>volution</w:t>
       </w:r>
       <w:bookmarkEnd w:id="92"/>
-      <w:r>
-        <w:rPr>
-          <w:lang w:val="en-IE"/>
-        </w:rPr>
-        <w:t xml:space="preserve"> </w:t>
-      </w:r>
-    </w:p>
-    <w:p>
-      <w:pPr>
-        <w:rPr>
-          <w:lang w:val="en-IE"/>
-        </w:rPr>
-      </w:pPr>
-      <w:r>
-        <w:rPr>
-          <w:lang w:val="en-IE"/>
-        </w:rPr>
-        <w:pict>
-          <v:shapetype id="_x0000_t75" coordsize="21600,21600" o:spt="75" o:preferrelative="t" path="m@4@5l@4@11@9@11@9@5xe" filled="f" stroked="f">
-            <v:stroke joinstyle="miter"/>
-            <v:formulas>
-              <v:f eqn="if lineDrawn pixelLineWidth 0"/>
-              <v:f eqn="sum @0 1 0"/>
-              <v:f eqn="sum 0 0 @1"/>
-              <v:f eqn="prod @2 1 2"/>
-              <v:f eqn="prod @3 21600 pixelWidth"/>
-              <v:f eqn="prod @3 21600 pixelHeight"/>
-              <v:f eqn="sum @0 0 1"/>
-              <v:f eqn="prod @6 1 2"/>
-              <v:f eqn="prod @7 21600 pixelWidth"/>
-              <v:f eqn="sum @8 21600 0"/>
-              <v:f eqn="prod @7 21600 pixelHeight"/>
-              <v:f eqn="sum @10 21600 0"/>
-            </v:formulas>
-            <v:path o:extrusionok="f" gradientshapeok="t" o:connecttype="rect"/>
-            <o:lock v:ext="edit" aspectratio="t"/>
-          </v:shapetype>
-          <v:shape id="_x0000_i1037" type="#_x0000_t75" style="width:453.75pt;height:352.5pt">
-            <v:imagedata r:id="rId20" o:title="poop"/>
-          </v:shape>
-        </w:pict>
-      </w:r>
-    </w:p>
-    <w:p>
-      <w:pPr>
-        <w:pStyle w:val="Heading1"/>
-        <w:rPr>
-          <w:lang w:val="en-IE"/>
-        </w:rPr>
-      </w:pPr>
-      <w:bookmarkStart w:id="93" w:name="_Toc25064875"/>
-      <w:r>
-        <w:rPr>
-          <w:lang w:val="en-IE"/>
-        </w:rPr>
-        <w:lastRenderedPageBreak/>
-        <w:t xml:space="preserve">Google </w:t>
-      </w:r>
-      <w:r>
-        <w:rPr>
-          <w:lang w:val="en-IE"/>
-        </w:rPr>
-        <w:t>MySQL database</w:t>
-      </w:r>
-      <w:r>
-        <w:rPr>
-          <w:lang w:val="en-IE"/>
-        </w:rPr>
-        <w:t xml:space="preserve"> Architecture</w:t>
-      </w:r>
+    </w:p>
+    <w:p>
+      <w:pPr>
+        <w:rPr>
+          <w:lang w:val="en-IE"/>
+        </w:rPr>
+      </w:pPr>
+      <w:bookmarkStart w:id="93" w:name="_GoBack"/>
       <w:bookmarkEnd w:id="93"/>
     </w:p>
     <w:p>
@@ -16497,131 +17872,10 @@
           <w:lang w:val="en-IE"/>
         </w:rPr>
       </w:pPr>
-      <w:r>
-        <w:rPr>
-          <w:lang w:val="en-IE"/>
-        </w:rPr>
-        <w:pict>
-          <v:shape id="_x0000_i1038" type="#_x0000_t75" style="width:6in;height:425.25pt">
-            <v:imagedata r:id="rId21" o:title="social"/>
-          </v:shape>
-        </w:pict>
-      </w:r>
-    </w:p>
-    <w:p>
-      <w:pPr>
-        <w:rPr>
-          <w:lang w:val="en-IE"/>
-        </w:rPr>
-      </w:pPr>
-    </w:p>
-    <w:p>
-      <w:pPr>
-        <w:rPr>
-          <w:sz w:val="20"/>
-          <w:lang w:val="en-IE"/>
-        </w:rPr>
-      </w:pPr>
-      <w:r>
-        <w:rPr>
-          <w:sz w:val="20"/>
-          <w:lang w:val="en-IE"/>
-        </w:rPr>
-        <w:t>(Note: This was created in MySQL</w:t>
-      </w:r>
-      <w:r>
-        <w:rPr>
-          <w:sz w:val="20"/>
-          <w:lang w:val="en-IE"/>
-        </w:rPr>
-        <w:t xml:space="preserve"> Workbench</w:t>
-      </w:r>
-      <w:r>
-        <w:rPr>
-          <w:sz w:val="20"/>
-          <w:lang w:val="en-IE"/>
-        </w:rPr>
-        <w:t xml:space="preserve">. “TINYINT” is actually a Boolean </w:t>
-      </w:r>
-      <w:r>
-        <w:rPr>
-          <w:sz w:val="20"/>
-          <w:lang w:val="en-IE"/>
-        </w:rPr>
-        <w:t>type</w:t>
-      </w:r>
-      <w:r>
-        <w:rPr>
-          <w:sz w:val="20"/>
-          <w:lang w:val="en-IE"/>
-        </w:rPr>
-        <w:t>)</w:t>
-      </w:r>
-    </w:p>
-    <w:p>
-      <w:pPr>
-        <w:pStyle w:val="Heading1"/>
-        <w:rPr>
-          <w:lang w:val="en-IE"/>
-        </w:rPr>
-      </w:pPr>
-      <w:bookmarkStart w:id="94" w:name="_Toc25064876"/>
-      <w:r>
-        <w:rPr>
-          <w:lang w:val="en-IE"/>
-        </w:rPr>
-        <w:t>System</w:t>
-      </w:r>
-      <w:r>
-        <w:rPr>
-          <w:lang w:val="en-IE"/>
-        </w:rPr>
-        <w:t xml:space="preserve"> </w:t>
-      </w:r>
-      <w:r>
-        <w:rPr>
-          <w:lang w:val="en-IE"/>
-        </w:rPr>
-        <w:t>E</w:t>
-      </w:r>
-      <w:r>
-        <w:rPr>
-          <w:lang w:val="en-IE"/>
-        </w:rPr>
-        <w:t>volution</w:t>
-      </w:r>
-      <w:bookmarkEnd w:id="94"/>
-    </w:p>
-    <w:p>
-      <w:pPr>
-        <w:rPr>
-          <w:lang w:val="en-IE"/>
-        </w:rPr>
-      </w:pPr>
-      <w:r>
-        <w:rPr>
-          <w:lang w:val="en-IE"/>
-        </w:rPr>
-        <w:t xml:space="preserve">Over time, Social Modifications could have the likes of video and phone calling. It would also be able to support a video instead of an image on the profile picture. </w:t>
-      </w:r>
-    </w:p>
-    <w:p>
-      <w:pPr>
-        <w:rPr>
-          <w:lang w:val="en-IE"/>
-        </w:rPr>
-      </w:pPr>
-    </w:p>
-    <w:p>
-      <w:pPr>
-        <w:rPr>
-          <w:lang w:val="en-IE"/>
-        </w:rPr>
-      </w:pPr>
     </w:p>
     <w:sectPr>
-      <w:headerReference w:type="default" r:id="rId22"/>
-      <w:footerReference w:type="default" r:id="rId23"/>
+      <w:headerReference w:type="default" r:id="rId25"/>
+      <w:footerReference w:type="default" r:id="rId26"/>
       <w:pgSz w:w="12240" w:h="15840"/>
       <w:pgMar w:top="1440" w:right="1800" w:bottom="1440" w:left="1800" w:header="720" w:footer="720" w:gutter="0"/>
       <w:pgNumType w:start="0"/>
@@ -16984,6 +18238,98 @@
     </w:lvl>
   </w:abstractNum>
   <w:abstractNum w:abstractNumId="1" w15:restartNumberingAfterBreak="0">
+    <w:nsid w:val="039A61AD"/>
+    <w:multiLevelType w:val="hybridMultilevel"/>
+    <w:tmpl w:val="E176EC22"/>
+    <w:lvl w:ilvl="0" w:tplc="75746714">
+      <w:start w:val="6"/>
+      <w:numFmt w:val="decimal"/>
+      <w:lvlText w:val="%1."/>
+      <w:lvlJc w:val="left"/>
+      <w:pPr>
+        <w:tabs>
+          <w:tab w:val="num" w:pos="1293"/>
+        </w:tabs>
+        <w:ind w:left="1293" w:hanging="360"/>
+      </w:pPr>
+      <w:rPr>
+        <w:rFonts w:hint="default"/>
+      </w:rPr>
+    </w:lvl>
+    <w:lvl w:ilvl="1" w:tplc="18090019" w:tentative="1">
+      <w:start w:val="1"/>
+      <w:numFmt w:val="lowerLetter"/>
+      <w:lvlText w:val="%2."/>
+      <w:lvlJc w:val="left"/>
+      <w:pPr>
+        <w:ind w:left="1440" w:hanging="360"/>
+      </w:pPr>
+    </w:lvl>
+    <w:lvl w:ilvl="2" w:tplc="1809001B" w:tentative="1">
+      <w:start w:val="1"/>
+      <w:numFmt w:val="lowerRoman"/>
+      <w:lvlText w:val="%3."/>
+      <w:lvlJc w:val="right"/>
+      <w:pPr>
+        <w:ind w:left="2160" w:hanging="180"/>
+      </w:pPr>
+    </w:lvl>
+    <w:lvl w:ilvl="3" w:tplc="1809000F" w:tentative="1">
+      <w:start w:val="1"/>
+      <w:numFmt w:val="decimal"/>
+      <w:lvlText w:val="%4."/>
+      <w:lvlJc w:val="left"/>
+      <w:pPr>
+        <w:ind w:left="2880" w:hanging="360"/>
+      </w:pPr>
+    </w:lvl>
+    <w:lvl w:ilvl="4" w:tplc="18090019" w:tentative="1">
+      <w:start w:val="1"/>
+      <w:numFmt w:val="lowerLetter"/>
+      <w:lvlText w:val="%5."/>
+      <w:lvlJc w:val="left"/>
+      <w:pPr>
+        <w:ind w:left="3600" w:hanging="360"/>
+      </w:pPr>
+    </w:lvl>
+    <w:lvl w:ilvl="5" w:tplc="1809001B" w:tentative="1">
+      <w:start w:val="1"/>
+      <w:numFmt w:val="lowerRoman"/>
+      <w:lvlText w:val="%6."/>
+      <w:lvlJc w:val="right"/>
+      <w:pPr>
+        <w:ind w:left="4320" w:hanging="180"/>
+      </w:pPr>
+    </w:lvl>
+    <w:lvl w:ilvl="6" w:tplc="1809000F" w:tentative="1">
+      <w:start w:val="1"/>
+      <w:numFmt w:val="decimal"/>
+      <w:lvlText w:val="%7."/>
+      <w:lvlJc w:val="left"/>
+      <w:pPr>
+        <w:ind w:left="5040" w:hanging="360"/>
+      </w:pPr>
+    </w:lvl>
+    <w:lvl w:ilvl="7" w:tplc="18090019" w:tentative="1">
+      <w:start w:val="1"/>
+      <w:numFmt w:val="lowerLetter"/>
+      <w:lvlText w:val="%8."/>
+      <w:lvlJc w:val="left"/>
+      <w:pPr>
+        <w:ind w:left="5760" w:hanging="360"/>
+      </w:pPr>
+    </w:lvl>
+    <w:lvl w:ilvl="8" w:tplc="1809001B" w:tentative="1">
+      <w:start w:val="1"/>
+      <w:numFmt w:val="lowerRoman"/>
+      <w:lvlText w:val="%9."/>
+      <w:lvlJc w:val="right"/>
+      <w:pPr>
+        <w:ind w:left="6480" w:hanging="180"/>
+      </w:pPr>
+    </w:lvl>
+  </w:abstractNum>
+  <w:abstractNum w:abstractNumId="2" w15:restartNumberingAfterBreak="0">
     <w:nsid w:val="07CD6A11"/>
     <w:multiLevelType w:val="hybridMultilevel"/>
     <w:tmpl w:val="2AD2064C"/>
@@ -17075,7 +18421,7 @@
       </w:pPr>
     </w:lvl>
   </w:abstractNum>
-  <w:abstractNum w:abstractNumId="2" w15:restartNumberingAfterBreak="0">
+  <w:abstractNum w:abstractNumId="3" w15:restartNumberingAfterBreak="0">
     <w:nsid w:val="08CE6748"/>
     <w:multiLevelType w:val="hybridMultilevel"/>
     <w:tmpl w:val="E67CAA9E"/>
@@ -17167,7 +18513,7 @@
       </w:pPr>
     </w:lvl>
   </w:abstractNum>
-  <w:abstractNum w:abstractNumId="3" w15:restartNumberingAfterBreak="0">
+  <w:abstractNum w:abstractNumId="4" w15:restartNumberingAfterBreak="0">
     <w:nsid w:val="093A2744"/>
     <w:multiLevelType w:val="hybridMultilevel"/>
     <w:tmpl w:val="4984B30C"/>
@@ -17256,7 +18602,7 @@
       </w:pPr>
     </w:lvl>
   </w:abstractNum>
-  <w:abstractNum w:abstractNumId="4" w15:restartNumberingAfterBreak="0">
+  <w:abstractNum w:abstractNumId="5" w15:restartNumberingAfterBreak="0">
     <w:nsid w:val="0D19269C"/>
     <w:multiLevelType w:val="hybridMultilevel"/>
     <w:tmpl w:val="D572FE3E"/>
@@ -17348,7 +18694,99 @@
       </w:pPr>
     </w:lvl>
   </w:abstractNum>
-  <w:abstractNum w:abstractNumId="5" w15:restartNumberingAfterBreak="0">
+  <w:abstractNum w:abstractNumId="6" w15:restartNumberingAfterBreak="0">
+    <w:nsid w:val="0D8A0E8B"/>
+    <w:multiLevelType w:val="hybridMultilevel"/>
+    <w:tmpl w:val="47363C1A"/>
+    <w:lvl w:ilvl="0" w:tplc="7624B0AA">
+      <w:start w:val="1"/>
+      <w:numFmt w:val="decimal"/>
+      <w:lvlText w:val="%1."/>
+      <w:lvlJc w:val="left"/>
+      <w:pPr>
+        <w:tabs>
+          <w:tab w:val="num" w:pos="1293"/>
+        </w:tabs>
+        <w:ind w:left="1293" w:hanging="360"/>
+      </w:pPr>
+      <w:rPr>
+        <w:rFonts w:hint="default"/>
+      </w:rPr>
+    </w:lvl>
+    <w:lvl w:ilvl="1" w:tplc="18090019" w:tentative="1">
+      <w:start w:val="1"/>
+      <w:numFmt w:val="lowerLetter"/>
+      <w:lvlText w:val="%2."/>
+      <w:lvlJc w:val="left"/>
+      <w:pPr>
+        <w:ind w:left="1440" w:hanging="360"/>
+      </w:pPr>
+    </w:lvl>
+    <w:lvl w:ilvl="2" w:tplc="1809001B" w:tentative="1">
+      <w:start w:val="1"/>
+      <w:numFmt w:val="lowerRoman"/>
+      <w:lvlText w:val="%3."/>
+      <w:lvlJc w:val="right"/>
+      <w:pPr>
+        <w:ind w:left="2160" w:hanging="180"/>
+      </w:pPr>
+    </w:lvl>
+    <w:lvl w:ilvl="3" w:tplc="1809000F" w:tentative="1">
+      <w:start w:val="1"/>
+      <w:numFmt w:val="decimal"/>
+      <w:lvlText w:val="%4."/>
+      <w:lvlJc w:val="left"/>
+      <w:pPr>
+        <w:ind w:left="2880" w:hanging="360"/>
+      </w:pPr>
+    </w:lvl>
+    <w:lvl w:ilvl="4" w:tplc="18090019" w:tentative="1">
+      <w:start w:val="1"/>
+      <w:numFmt w:val="lowerLetter"/>
+      <w:lvlText w:val="%5."/>
+      <w:lvlJc w:val="left"/>
+      <w:pPr>
+        <w:ind w:left="3600" w:hanging="360"/>
+      </w:pPr>
+    </w:lvl>
+    <w:lvl w:ilvl="5" w:tplc="1809001B" w:tentative="1">
+      <w:start w:val="1"/>
+      <w:numFmt w:val="lowerRoman"/>
+      <w:lvlText w:val="%6."/>
+      <w:lvlJc w:val="right"/>
+      <w:pPr>
+        <w:ind w:left="4320" w:hanging="180"/>
+      </w:pPr>
+    </w:lvl>
+    <w:lvl w:ilvl="6" w:tplc="1809000F" w:tentative="1">
+      <w:start w:val="1"/>
+      <w:numFmt w:val="decimal"/>
+      <w:lvlText w:val="%7."/>
+      <w:lvlJc w:val="left"/>
+      <w:pPr>
+        <w:ind w:left="5040" w:hanging="360"/>
+      </w:pPr>
+    </w:lvl>
+    <w:lvl w:ilvl="7" w:tplc="18090019" w:tentative="1">
+      <w:start w:val="1"/>
+      <w:numFmt w:val="lowerLetter"/>
+      <w:lvlText w:val="%8."/>
+      <w:lvlJc w:val="left"/>
+      <w:pPr>
+        <w:ind w:left="5760" w:hanging="360"/>
+      </w:pPr>
+    </w:lvl>
+    <w:lvl w:ilvl="8" w:tplc="1809001B" w:tentative="1">
+      <w:start w:val="1"/>
+      <w:numFmt w:val="lowerRoman"/>
+      <w:lvlText w:val="%9."/>
+      <w:lvlJc w:val="right"/>
+      <w:pPr>
+        <w:ind w:left="6480" w:hanging="180"/>
+      </w:pPr>
+    </w:lvl>
+  </w:abstractNum>
+  <w:abstractNum w:abstractNumId="7" w15:restartNumberingAfterBreak="0">
     <w:nsid w:val="0ECB2D4F"/>
     <w:multiLevelType w:val="hybridMultilevel"/>
     <w:tmpl w:val="CD003210"/>
@@ -17461,7 +18899,7 @@
       </w:pPr>
     </w:lvl>
   </w:abstractNum>
-  <w:abstractNum w:abstractNumId="6" w15:restartNumberingAfterBreak="0">
+  <w:abstractNum w:abstractNumId="8" w15:restartNumberingAfterBreak="0">
     <w:nsid w:val="12527484"/>
     <w:multiLevelType w:val="hybridMultilevel"/>
     <w:tmpl w:val="6688056C"/>
@@ -17553,7 +18991,7 @@
       </w:pPr>
     </w:lvl>
   </w:abstractNum>
-  <w:abstractNum w:abstractNumId="7" w15:restartNumberingAfterBreak="0">
+  <w:abstractNum w:abstractNumId="9" w15:restartNumberingAfterBreak="0">
     <w:nsid w:val="14B21D22"/>
     <w:multiLevelType w:val="hybridMultilevel"/>
     <w:tmpl w:val="C7AA70A2"/>
@@ -17645,7 +19083,7 @@
       </w:pPr>
     </w:lvl>
   </w:abstractNum>
-  <w:abstractNum w:abstractNumId="8" w15:restartNumberingAfterBreak="0">
+  <w:abstractNum w:abstractNumId="10" w15:restartNumberingAfterBreak="0">
     <w:nsid w:val="162B32B6"/>
     <w:multiLevelType w:val="hybridMultilevel"/>
     <w:tmpl w:val="465240DA"/>
@@ -17737,7 +19175,7 @@
       </w:pPr>
     </w:lvl>
   </w:abstractNum>
-  <w:abstractNum w:abstractNumId="9" w15:restartNumberingAfterBreak="0">
+  <w:abstractNum w:abstractNumId="11" w15:restartNumberingAfterBreak="0">
     <w:nsid w:val="1C371006"/>
     <w:multiLevelType w:val="hybridMultilevel"/>
     <w:tmpl w:val="DB329F2E"/>
@@ -17850,7 +19288,7 @@
       </w:rPr>
     </w:lvl>
   </w:abstractNum>
-  <w:abstractNum w:abstractNumId="10" w15:restartNumberingAfterBreak="0">
+  <w:abstractNum w:abstractNumId="12" w15:restartNumberingAfterBreak="0">
     <w:nsid w:val="275D5EF0"/>
     <w:multiLevelType w:val="hybridMultilevel"/>
     <w:tmpl w:val="E1A61802"/>
@@ -17942,7 +19380,7 @@
       </w:pPr>
     </w:lvl>
   </w:abstractNum>
-  <w:abstractNum w:abstractNumId="11" w15:restartNumberingAfterBreak="0">
+  <w:abstractNum w:abstractNumId="13" w15:restartNumberingAfterBreak="0">
     <w:nsid w:val="28CB1B77"/>
     <w:multiLevelType w:val="hybridMultilevel"/>
     <w:tmpl w:val="93802110"/>
@@ -18034,7 +19472,7 @@
       </w:pPr>
     </w:lvl>
   </w:abstractNum>
-  <w:abstractNum w:abstractNumId="12" w15:restartNumberingAfterBreak="0">
+  <w:abstractNum w:abstractNumId="14" w15:restartNumberingAfterBreak="0">
     <w:nsid w:val="28FA4242"/>
     <w:multiLevelType w:val="hybridMultilevel"/>
     <w:tmpl w:val="E176EC22"/>
@@ -18126,7 +19564,7 @@
       </w:pPr>
     </w:lvl>
   </w:abstractNum>
-  <w:abstractNum w:abstractNumId="13" w15:restartNumberingAfterBreak="0">
+  <w:abstractNum w:abstractNumId="15" w15:restartNumberingAfterBreak="0">
     <w:nsid w:val="2B8709BC"/>
     <w:multiLevelType w:val="hybridMultilevel"/>
     <w:tmpl w:val="262CE128"/>
@@ -18218,7 +19656,7 @@
       </w:pPr>
     </w:lvl>
   </w:abstractNum>
-  <w:abstractNum w:abstractNumId="14" w15:restartNumberingAfterBreak="0">
+  <w:abstractNum w:abstractNumId="16" w15:restartNumberingAfterBreak="0">
     <w:nsid w:val="2D875BD1"/>
     <w:multiLevelType w:val="hybridMultilevel"/>
     <w:tmpl w:val="79DEDFAC"/>
@@ -18310,7 +19748,7 @@
       </w:pPr>
     </w:lvl>
   </w:abstractNum>
-  <w:abstractNum w:abstractNumId="15" w15:restartNumberingAfterBreak="0">
+  <w:abstractNum w:abstractNumId="17" w15:restartNumberingAfterBreak="0">
     <w:nsid w:val="2D8D3A40"/>
     <w:multiLevelType w:val="hybridMultilevel"/>
     <w:tmpl w:val="90628C98"/>
@@ -18399,7 +19837,99 @@
       </w:pPr>
     </w:lvl>
   </w:abstractNum>
-  <w:abstractNum w:abstractNumId="16" w15:restartNumberingAfterBreak="0">
+  <w:abstractNum w:abstractNumId="18" w15:restartNumberingAfterBreak="0">
+    <w:nsid w:val="32D55999"/>
+    <w:multiLevelType w:val="hybridMultilevel"/>
+    <w:tmpl w:val="00BC8B78"/>
+    <w:lvl w:ilvl="0" w:tplc="6972D100">
+      <w:start w:val="2"/>
+      <w:numFmt w:val="decimal"/>
+      <w:lvlText w:val="%1."/>
+      <w:lvlJc w:val="left"/>
+      <w:pPr>
+        <w:tabs>
+          <w:tab w:val="num" w:pos="1293"/>
+        </w:tabs>
+        <w:ind w:left="1293" w:hanging="360"/>
+      </w:pPr>
+      <w:rPr>
+        <w:rFonts w:hint="default"/>
+      </w:rPr>
+    </w:lvl>
+    <w:lvl w:ilvl="1" w:tplc="18090019" w:tentative="1">
+      <w:start w:val="1"/>
+      <w:numFmt w:val="lowerLetter"/>
+      <w:lvlText w:val="%2."/>
+      <w:lvlJc w:val="left"/>
+      <w:pPr>
+        <w:ind w:left="1440" w:hanging="360"/>
+      </w:pPr>
+    </w:lvl>
+    <w:lvl w:ilvl="2" w:tplc="1809001B" w:tentative="1">
+      <w:start w:val="1"/>
+      <w:numFmt w:val="lowerRoman"/>
+      <w:lvlText w:val="%3."/>
+      <w:lvlJc w:val="right"/>
+      <w:pPr>
+        <w:ind w:left="2160" w:hanging="180"/>
+      </w:pPr>
+    </w:lvl>
+    <w:lvl w:ilvl="3" w:tplc="1809000F" w:tentative="1">
+      <w:start w:val="1"/>
+      <w:numFmt w:val="decimal"/>
+      <w:lvlText w:val="%4."/>
+      <w:lvlJc w:val="left"/>
+      <w:pPr>
+        <w:ind w:left="2880" w:hanging="360"/>
+      </w:pPr>
+    </w:lvl>
+    <w:lvl w:ilvl="4" w:tplc="18090019" w:tentative="1">
+      <w:start w:val="1"/>
+      <w:numFmt w:val="lowerLetter"/>
+      <w:lvlText w:val="%5."/>
+      <w:lvlJc w:val="left"/>
+      <w:pPr>
+        <w:ind w:left="3600" w:hanging="360"/>
+      </w:pPr>
+    </w:lvl>
+    <w:lvl w:ilvl="5" w:tplc="1809001B" w:tentative="1">
+      <w:start w:val="1"/>
+      <w:numFmt w:val="lowerRoman"/>
+      <w:lvlText w:val="%6."/>
+      <w:lvlJc w:val="right"/>
+      <w:pPr>
+        <w:ind w:left="4320" w:hanging="180"/>
+      </w:pPr>
+    </w:lvl>
+    <w:lvl w:ilvl="6" w:tplc="1809000F" w:tentative="1">
+      <w:start w:val="1"/>
+      <w:numFmt w:val="decimal"/>
+      <w:lvlText w:val="%7."/>
+      <w:lvlJc w:val="left"/>
+      <w:pPr>
+        <w:ind w:left="5040" w:hanging="360"/>
+      </w:pPr>
+    </w:lvl>
+    <w:lvl w:ilvl="7" w:tplc="18090019" w:tentative="1">
+      <w:start w:val="1"/>
+      <w:numFmt w:val="lowerLetter"/>
+      <w:lvlText w:val="%8."/>
+      <w:lvlJc w:val="left"/>
+      <w:pPr>
+        <w:ind w:left="5760" w:hanging="360"/>
+      </w:pPr>
+    </w:lvl>
+    <w:lvl w:ilvl="8" w:tplc="1809001B" w:tentative="1">
+      <w:start w:val="1"/>
+      <w:numFmt w:val="lowerRoman"/>
+      <w:lvlText w:val="%9."/>
+      <w:lvlJc w:val="right"/>
+      <w:pPr>
+        <w:ind w:left="6480" w:hanging="180"/>
+      </w:pPr>
+    </w:lvl>
+  </w:abstractNum>
+  <w:abstractNum w:abstractNumId="19" w15:restartNumberingAfterBreak="0">
     <w:nsid w:val="355672F7"/>
     <w:multiLevelType w:val="hybridMultilevel"/>
     <w:tmpl w:val="6AF0100C"/>
@@ -18512,7 +20042,7 @@
       </w:rPr>
     </w:lvl>
   </w:abstractNum>
-  <w:abstractNum w:abstractNumId="17" w15:restartNumberingAfterBreak="0">
+  <w:abstractNum w:abstractNumId="20" w15:restartNumberingAfterBreak="0">
     <w:nsid w:val="35A95555"/>
     <w:multiLevelType w:val="hybridMultilevel"/>
     <w:tmpl w:val="AEB0010A"/>
@@ -18604,7 +20134,7 @@
       </w:pPr>
     </w:lvl>
   </w:abstractNum>
-  <w:abstractNum w:abstractNumId="18" w15:restartNumberingAfterBreak="0">
+  <w:abstractNum w:abstractNumId="21" w15:restartNumberingAfterBreak="0">
     <w:nsid w:val="35C33782"/>
     <w:multiLevelType w:val="hybridMultilevel"/>
     <w:tmpl w:val="6A4203FA"/>
@@ -18696,7 +20226,7 @@
       </w:pPr>
     </w:lvl>
   </w:abstractNum>
-  <w:abstractNum w:abstractNumId="19" w15:restartNumberingAfterBreak="0">
+  <w:abstractNum w:abstractNumId="22" w15:restartNumberingAfterBreak="0">
     <w:nsid w:val="36B743D5"/>
     <w:multiLevelType w:val="hybridMultilevel"/>
     <w:tmpl w:val="2C481A3A"/>
@@ -18788,7 +20318,7 @@
       </w:pPr>
     </w:lvl>
   </w:abstractNum>
-  <w:abstractNum w:abstractNumId="20" w15:restartNumberingAfterBreak="0">
+  <w:abstractNum w:abstractNumId="23" w15:restartNumberingAfterBreak="0">
     <w:nsid w:val="389B58F6"/>
     <w:multiLevelType w:val="hybridMultilevel"/>
     <w:tmpl w:val="465240DA"/>
@@ -18880,7 +20410,7 @@
       </w:pPr>
     </w:lvl>
   </w:abstractNum>
-  <w:abstractNum w:abstractNumId="21" w15:restartNumberingAfterBreak="0">
+  <w:abstractNum w:abstractNumId="24" w15:restartNumberingAfterBreak="0">
     <w:nsid w:val="3AE53220"/>
     <w:multiLevelType w:val="hybridMultilevel"/>
     <w:tmpl w:val="6A4203FA"/>
@@ -18972,7 +20502,7 @@
       </w:pPr>
     </w:lvl>
   </w:abstractNum>
-  <w:abstractNum w:abstractNumId="22" w15:restartNumberingAfterBreak="0">
+  <w:abstractNum w:abstractNumId="25" w15:restartNumberingAfterBreak="0">
     <w:nsid w:val="48A80AD8"/>
     <w:multiLevelType w:val="hybridMultilevel"/>
     <w:tmpl w:val="2AD2064C"/>
@@ -19064,7 +20594,7 @@
       </w:pPr>
     </w:lvl>
   </w:abstractNum>
-  <w:abstractNum w:abstractNumId="23" w15:restartNumberingAfterBreak="0">
+  <w:abstractNum w:abstractNumId="26" w15:restartNumberingAfterBreak="0">
     <w:nsid w:val="49224F5E"/>
     <w:multiLevelType w:val="hybridMultilevel"/>
     <w:tmpl w:val="3EF25212"/>
@@ -19181,7 +20711,7 @@
       </w:pPr>
     </w:lvl>
   </w:abstractNum>
-  <w:abstractNum w:abstractNumId="24" w15:restartNumberingAfterBreak="0">
+  <w:abstractNum w:abstractNumId="27" w15:restartNumberingAfterBreak="0">
     <w:nsid w:val="4E183D82"/>
     <w:multiLevelType w:val="hybridMultilevel"/>
     <w:tmpl w:val="C7AA70A2"/>
@@ -19273,7 +20803,99 @@
       </w:pPr>
     </w:lvl>
   </w:abstractNum>
-  <w:abstractNum w:abstractNumId="25" w15:restartNumberingAfterBreak="0">
+  <w:abstractNum w:abstractNumId="28" w15:restartNumberingAfterBreak="0">
+    <w:nsid w:val="4F17786F"/>
+    <w:multiLevelType w:val="hybridMultilevel"/>
+    <w:tmpl w:val="2AD2064C"/>
+    <w:lvl w:ilvl="0" w:tplc="80D2A19E">
+      <w:start w:val="1"/>
+      <w:numFmt w:val="decimal"/>
+      <w:lvlText w:val="%1."/>
+      <w:lvlJc w:val="left"/>
+      <w:pPr>
+        <w:tabs>
+          <w:tab w:val="num" w:pos="1293"/>
+        </w:tabs>
+        <w:ind w:left="1293" w:hanging="360"/>
+      </w:pPr>
+      <w:rPr>
+        <w:rFonts w:hint="default"/>
+      </w:rPr>
+    </w:lvl>
+    <w:lvl w:ilvl="1" w:tplc="18090019" w:tentative="1">
+      <w:start w:val="1"/>
+      <w:numFmt w:val="lowerLetter"/>
+      <w:lvlText w:val="%2."/>
+      <w:lvlJc w:val="left"/>
+      <w:pPr>
+        <w:ind w:left="1440" w:hanging="360"/>
+      </w:pPr>
+    </w:lvl>
+    <w:lvl w:ilvl="2" w:tplc="1809001B" w:tentative="1">
+      <w:start w:val="1"/>
+      <w:numFmt w:val="lowerRoman"/>
+      <w:lvlText w:val="%3."/>
+      <w:lvlJc w:val="right"/>
+      <w:pPr>
+        <w:ind w:left="2160" w:hanging="180"/>
+      </w:pPr>
+    </w:lvl>
+    <w:lvl w:ilvl="3" w:tplc="1809000F" w:tentative="1">
+      <w:start w:val="1"/>
+      <w:numFmt w:val="decimal"/>
+      <w:lvlText w:val="%4."/>
+      <w:lvlJc w:val="left"/>
+      <w:pPr>
+        <w:ind w:left="2880" w:hanging="360"/>
+      </w:pPr>
+    </w:lvl>
+    <w:lvl w:ilvl="4" w:tplc="18090019" w:tentative="1">
+      <w:start w:val="1"/>
+      <w:numFmt w:val="lowerLetter"/>
+      <w:lvlText w:val="%5."/>
+      <w:lvlJc w:val="left"/>
+      <w:pPr>
+        <w:ind w:left="3600" w:hanging="360"/>
+      </w:pPr>
+    </w:lvl>
+    <w:lvl w:ilvl="5" w:tplc="1809001B" w:tentative="1">
+      <w:start w:val="1"/>
+      <w:numFmt w:val="lowerRoman"/>
+      <w:lvlText w:val="%6."/>
+      <w:lvlJc w:val="right"/>
+      <w:pPr>
+        <w:ind w:left="4320" w:hanging="180"/>
+      </w:pPr>
+    </w:lvl>
+    <w:lvl w:ilvl="6" w:tplc="1809000F" w:tentative="1">
+      <w:start w:val="1"/>
+      <w:numFmt w:val="decimal"/>
+      <w:lvlText w:val="%7."/>
+      <w:lvlJc w:val="left"/>
+      <w:pPr>
+        <w:ind w:left="5040" w:hanging="360"/>
+      </w:pPr>
+    </w:lvl>
+    <w:lvl w:ilvl="7" w:tplc="18090019" w:tentative="1">
+      <w:start w:val="1"/>
+      <w:numFmt w:val="lowerLetter"/>
+      <w:lvlText w:val="%8."/>
+      <w:lvlJc w:val="left"/>
+      <w:pPr>
+        <w:ind w:left="5760" w:hanging="360"/>
+      </w:pPr>
+    </w:lvl>
+    <w:lvl w:ilvl="8" w:tplc="1809001B" w:tentative="1">
+      <w:start w:val="1"/>
+      <w:numFmt w:val="lowerRoman"/>
+      <w:lvlText w:val="%9."/>
+      <w:lvlJc w:val="right"/>
+      <w:pPr>
+        <w:ind w:left="6480" w:hanging="180"/>
+      </w:pPr>
+    </w:lvl>
+  </w:abstractNum>
+  <w:abstractNum w:abstractNumId="29" w15:restartNumberingAfterBreak="0">
     <w:nsid w:val="51A86C32"/>
     <w:multiLevelType w:val="hybridMultilevel"/>
     <w:tmpl w:val="13EA5812"/>
@@ -19365,7 +20987,99 @@
       </w:pPr>
     </w:lvl>
   </w:abstractNum>
-  <w:abstractNum w:abstractNumId="26" w15:restartNumberingAfterBreak="0">
+  <w:abstractNum w:abstractNumId="30" w15:restartNumberingAfterBreak="0">
+    <w:nsid w:val="54F03C43"/>
+    <w:multiLevelType w:val="hybridMultilevel"/>
+    <w:tmpl w:val="C1E2B7AC"/>
+    <w:lvl w:ilvl="0" w:tplc="B9186C80">
+      <w:start w:val="7"/>
+      <w:numFmt w:val="decimal"/>
+      <w:lvlText w:val="%1."/>
+      <w:lvlJc w:val="left"/>
+      <w:pPr>
+        <w:tabs>
+          <w:tab w:val="num" w:pos="1293"/>
+        </w:tabs>
+        <w:ind w:left="1293" w:hanging="360"/>
+      </w:pPr>
+      <w:rPr>
+        <w:rFonts w:hint="default"/>
+      </w:rPr>
+    </w:lvl>
+    <w:lvl w:ilvl="1" w:tplc="18090019" w:tentative="1">
+      <w:start w:val="1"/>
+      <w:numFmt w:val="lowerLetter"/>
+      <w:lvlText w:val="%2."/>
+      <w:lvlJc w:val="left"/>
+      <w:pPr>
+        <w:ind w:left="1440" w:hanging="360"/>
+      </w:pPr>
+    </w:lvl>
+    <w:lvl w:ilvl="2" w:tplc="1809001B" w:tentative="1">
+      <w:start w:val="1"/>
+      <w:numFmt w:val="lowerRoman"/>
+      <w:lvlText w:val="%3."/>
+      <w:lvlJc w:val="right"/>
+      <w:pPr>
+        <w:ind w:left="2160" w:hanging="180"/>
+      </w:pPr>
+    </w:lvl>
+    <w:lvl w:ilvl="3" w:tplc="1809000F" w:tentative="1">
+      <w:start w:val="1"/>
+      <w:numFmt w:val="decimal"/>
+      <w:lvlText w:val="%4."/>
+      <w:lvlJc w:val="left"/>
+      <w:pPr>
+        <w:ind w:left="2880" w:hanging="360"/>
+      </w:pPr>
+    </w:lvl>
+    <w:lvl w:ilvl="4" w:tplc="18090019" w:tentative="1">
+      <w:start w:val="1"/>
+      <w:numFmt w:val="lowerLetter"/>
+      <w:lvlText w:val="%5."/>
+      <w:lvlJc w:val="left"/>
+      <w:pPr>
+        <w:ind w:left="3600" w:hanging="360"/>
+      </w:pPr>
+    </w:lvl>
+    <w:lvl w:ilvl="5" w:tplc="1809001B" w:tentative="1">
+      <w:start w:val="1"/>
+      <w:numFmt w:val="lowerRoman"/>
+      <w:lvlText w:val="%6."/>
+      <w:lvlJc w:val="right"/>
+      <w:pPr>
+        <w:ind w:left="4320" w:hanging="180"/>
+      </w:pPr>
+    </w:lvl>
+    <w:lvl w:ilvl="6" w:tplc="1809000F" w:tentative="1">
+      <w:start w:val="1"/>
+      <w:numFmt w:val="decimal"/>
+      <w:lvlText w:val="%7."/>
+      <w:lvlJc w:val="left"/>
+      <w:pPr>
+        <w:ind w:left="5040" w:hanging="360"/>
+      </w:pPr>
+    </w:lvl>
+    <w:lvl w:ilvl="7" w:tplc="18090019" w:tentative="1">
+      <w:start w:val="1"/>
+      <w:numFmt w:val="lowerLetter"/>
+      <w:lvlText w:val="%8."/>
+      <w:lvlJc w:val="left"/>
+      <w:pPr>
+        <w:ind w:left="5760" w:hanging="360"/>
+      </w:pPr>
+    </w:lvl>
+    <w:lvl w:ilvl="8" w:tplc="1809001B" w:tentative="1">
+      <w:start w:val="1"/>
+      <w:numFmt w:val="lowerRoman"/>
+      <w:lvlText w:val="%9."/>
+      <w:lvlJc w:val="right"/>
+      <w:pPr>
+        <w:ind w:left="6480" w:hanging="180"/>
+      </w:pPr>
+    </w:lvl>
+  </w:abstractNum>
+  <w:abstractNum w:abstractNumId="31" w15:restartNumberingAfterBreak="0">
     <w:nsid w:val="58947ECF"/>
     <w:multiLevelType w:val="hybridMultilevel"/>
     <w:tmpl w:val="3AE6E2D6"/>
@@ -19457,7 +21171,7 @@
       </w:pPr>
     </w:lvl>
   </w:abstractNum>
-  <w:abstractNum w:abstractNumId="27" w15:restartNumberingAfterBreak="0">
+  <w:abstractNum w:abstractNumId="32" w15:restartNumberingAfterBreak="0">
     <w:nsid w:val="58C4254F"/>
     <w:multiLevelType w:val="hybridMultilevel"/>
     <w:tmpl w:val="24005B9C"/>
@@ -19549,7 +21263,7 @@
       </w:pPr>
     </w:lvl>
   </w:abstractNum>
-  <w:abstractNum w:abstractNumId="28" w15:restartNumberingAfterBreak="0">
+  <w:abstractNum w:abstractNumId="33" w15:restartNumberingAfterBreak="0">
     <w:nsid w:val="5B5F0B04"/>
     <w:multiLevelType w:val="hybridMultilevel"/>
     <w:tmpl w:val="706A183C"/>
@@ -19641,7 +21355,7 @@
       </w:pPr>
     </w:lvl>
   </w:abstractNum>
-  <w:abstractNum w:abstractNumId="29" w15:restartNumberingAfterBreak="0">
+  <w:abstractNum w:abstractNumId="34" w15:restartNumberingAfterBreak="0">
     <w:nsid w:val="66A7567B"/>
     <w:multiLevelType w:val="hybridMultilevel"/>
     <w:tmpl w:val="E176EC22"/>
@@ -19733,7 +21447,7 @@
       </w:pPr>
     </w:lvl>
   </w:abstractNum>
-  <w:abstractNum w:abstractNumId="30" w15:restartNumberingAfterBreak="0">
+  <w:abstractNum w:abstractNumId="35" w15:restartNumberingAfterBreak="0">
     <w:nsid w:val="6C704F8E"/>
     <w:multiLevelType w:val="hybridMultilevel"/>
     <w:tmpl w:val="8636549C"/>
@@ -19825,7 +21539,7 @@
       </w:pPr>
     </w:lvl>
   </w:abstractNum>
-  <w:abstractNum w:abstractNumId="31" w15:restartNumberingAfterBreak="0">
+  <w:abstractNum w:abstractNumId="36" w15:restartNumberingAfterBreak="0">
     <w:nsid w:val="6E5A3D44"/>
     <w:multiLevelType w:val="hybridMultilevel"/>
     <w:tmpl w:val="2AD2064C"/>
@@ -19917,7 +21631,7 @@
       </w:pPr>
     </w:lvl>
   </w:abstractNum>
-  <w:abstractNum w:abstractNumId="32" w15:restartNumberingAfterBreak="0">
+  <w:abstractNum w:abstractNumId="37" w15:restartNumberingAfterBreak="0">
     <w:nsid w:val="71C73964"/>
     <w:multiLevelType w:val="multilevel"/>
     <w:tmpl w:val="93582166"/>
@@ -20066,7 +21780,7 @@
       </w:rPr>
     </w:lvl>
   </w:abstractNum>
-  <w:abstractNum w:abstractNumId="33" w15:restartNumberingAfterBreak="0">
+  <w:abstractNum w:abstractNumId="38" w15:restartNumberingAfterBreak="0">
     <w:nsid w:val="76FC041D"/>
     <w:multiLevelType w:val="hybridMultilevel"/>
     <w:tmpl w:val="0CF0A25A"/>
@@ -20158,7 +21872,7 @@
       </w:pPr>
     </w:lvl>
   </w:abstractNum>
-  <w:abstractNum w:abstractNumId="34" w15:restartNumberingAfterBreak="0">
+  <w:abstractNum w:abstractNumId="39" w15:restartNumberingAfterBreak="0">
     <w:nsid w:val="7A933D9C"/>
     <w:multiLevelType w:val="hybridMultilevel"/>
     <w:tmpl w:val="9A16DC54"/>
@@ -20247,110 +21961,220 @@
       </w:pPr>
     </w:lvl>
   </w:abstractNum>
+  <w:abstractNum w:abstractNumId="40" w15:restartNumberingAfterBreak="0">
+    <w:nsid w:val="7D73069C"/>
+    <w:multiLevelType w:val="hybridMultilevel"/>
+    <w:tmpl w:val="0EC4E784"/>
+    <w:lvl w:ilvl="0" w:tplc="38D23884">
+      <w:start w:val="7"/>
+      <w:numFmt w:val="decimal"/>
+      <w:lvlText w:val="%1."/>
+      <w:lvlJc w:val="left"/>
+      <w:pPr>
+        <w:tabs>
+          <w:tab w:val="num" w:pos="1293"/>
+        </w:tabs>
+        <w:ind w:left="1293" w:hanging="360"/>
+      </w:pPr>
+      <w:rPr>
+        <w:rFonts w:hint="default"/>
+      </w:rPr>
+    </w:lvl>
+    <w:lvl w:ilvl="1" w:tplc="18090019" w:tentative="1">
+      <w:start w:val="1"/>
+      <w:numFmt w:val="lowerLetter"/>
+      <w:lvlText w:val="%2."/>
+      <w:lvlJc w:val="left"/>
+      <w:pPr>
+        <w:ind w:left="1440" w:hanging="360"/>
+      </w:pPr>
+    </w:lvl>
+    <w:lvl w:ilvl="2" w:tplc="1809001B" w:tentative="1">
+      <w:start w:val="1"/>
+      <w:numFmt w:val="lowerRoman"/>
+      <w:lvlText w:val="%3."/>
+      <w:lvlJc w:val="right"/>
+      <w:pPr>
+        <w:ind w:left="2160" w:hanging="180"/>
+      </w:pPr>
+    </w:lvl>
+    <w:lvl w:ilvl="3" w:tplc="1809000F" w:tentative="1">
+      <w:start w:val="1"/>
+      <w:numFmt w:val="decimal"/>
+      <w:lvlText w:val="%4."/>
+      <w:lvlJc w:val="left"/>
+      <w:pPr>
+        <w:ind w:left="2880" w:hanging="360"/>
+      </w:pPr>
+    </w:lvl>
+    <w:lvl w:ilvl="4" w:tplc="18090019" w:tentative="1">
+      <w:start w:val="1"/>
+      <w:numFmt w:val="lowerLetter"/>
+      <w:lvlText w:val="%5."/>
+      <w:lvlJc w:val="left"/>
+      <w:pPr>
+        <w:ind w:left="3600" w:hanging="360"/>
+      </w:pPr>
+    </w:lvl>
+    <w:lvl w:ilvl="5" w:tplc="1809001B" w:tentative="1">
+      <w:start w:val="1"/>
+      <w:numFmt w:val="lowerRoman"/>
+      <w:lvlText w:val="%6."/>
+      <w:lvlJc w:val="right"/>
+      <w:pPr>
+        <w:ind w:left="4320" w:hanging="180"/>
+      </w:pPr>
+    </w:lvl>
+    <w:lvl w:ilvl="6" w:tplc="1809000F" w:tentative="1">
+      <w:start w:val="1"/>
+      <w:numFmt w:val="decimal"/>
+      <w:lvlText w:val="%7."/>
+      <w:lvlJc w:val="left"/>
+      <w:pPr>
+        <w:ind w:left="5040" w:hanging="360"/>
+      </w:pPr>
+    </w:lvl>
+    <w:lvl w:ilvl="7" w:tplc="18090019" w:tentative="1">
+      <w:start w:val="1"/>
+      <w:numFmt w:val="lowerLetter"/>
+      <w:lvlText w:val="%8."/>
+      <w:lvlJc w:val="left"/>
+      <w:pPr>
+        <w:ind w:left="5760" w:hanging="360"/>
+      </w:pPr>
+    </w:lvl>
+    <w:lvl w:ilvl="8" w:tplc="1809001B" w:tentative="1">
+      <w:start w:val="1"/>
+      <w:numFmt w:val="lowerRoman"/>
+      <w:lvlText w:val="%9."/>
+      <w:lvlJc w:val="right"/>
+      <w:pPr>
+        <w:ind w:left="6480" w:hanging="180"/>
+      </w:pPr>
+    </w:lvl>
+  </w:abstractNum>
   <w:num w:numId="1">
+    <w:abstractNumId w:val="37"/>
+  </w:num>
+  <w:num w:numId="2">
+    <w:abstractNumId w:val="7"/>
+  </w:num>
+  <w:num w:numId="3">
+    <w:abstractNumId w:val="26"/>
+  </w:num>
+  <w:num w:numId="4">
+    <w:abstractNumId w:val="11"/>
+  </w:num>
+  <w:num w:numId="5">
+    <w:abstractNumId w:val="16"/>
+  </w:num>
+  <w:num w:numId="6">
+    <w:abstractNumId w:val="19"/>
+  </w:num>
+  <w:num w:numId="7">
+    <w:abstractNumId w:val="20"/>
+  </w:num>
+  <w:num w:numId="8">
+    <w:abstractNumId w:val="15"/>
+  </w:num>
+  <w:num w:numId="9">
+    <w:abstractNumId w:val="35"/>
+  </w:num>
+  <w:num w:numId="10">
+    <w:abstractNumId w:val="36"/>
+  </w:num>
+  <w:num w:numId="11">
+    <w:abstractNumId w:val="25"/>
+  </w:num>
+  <w:num w:numId="12">
+    <w:abstractNumId w:val="17"/>
+  </w:num>
+  <w:num w:numId="13">
+    <w:abstractNumId w:val="3"/>
+  </w:num>
+  <w:num w:numId="14">
+    <w:abstractNumId w:val="31"/>
+  </w:num>
+  <w:num w:numId="15">
+    <w:abstractNumId w:val="5"/>
+  </w:num>
+  <w:num w:numId="16">
+    <w:abstractNumId w:val="33"/>
+  </w:num>
+  <w:num w:numId="17">
+    <w:abstractNumId w:val="38"/>
+  </w:num>
+  <w:num w:numId="18">
+    <w:abstractNumId w:val="13"/>
+  </w:num>
+  <w:num w:numId="19">
+    <w:abstractNumId w:val="10"/>
+  </w:num>
+  <w:num w:numId="20">
     <w:abstractNumId w:val="32"/>
   </w:num>
-  <w:num w:numId="2">
-    <w:abstractNumId w:val="5"/>
-  </w:num>
-  <w:num w:numId="3">
+  <w:num w:numId="21">
     <w:abstractNumId w:val="23"/>
   </w:num>
-  <w:num w:numId="4">
+  <w:num w:numId="22">
+    <w:abstractNumId w:val="21"/>
+  </w:num>
+  <w:num w:numId="23">
+    <w:abstractNumId w:val="22"/>
+  </w:num>
+  <w:num w:numId="24">
+    <w:abstractNumId w:val="12"/>
+  </w:num>
+  <w:num w:numId="25">
+    <w:abstractNumId w:val="8"/>
+  </w:num>
+  <w:num w:numId="26">
+    <w:abstractNumId w:val="27"/>
+  </w:num>
+  <w:num w:numId="27">
+    <w:abstractNumId w:val="29"/>
+  </w:num>
+  <w:num w:numId="28">
+    <w:abstractNumId w:val="24"/>
+  </w:num>
+  <w:num w:numId="29">
     <w:abstractNumId w:val="9"/>
   </w:num>
-  <w:num w:numId="5">
-    <w:abstractNumId w:val="14"/>
-  </w:num>
-  <w:num w:numId="6">
-    <w:abstractNumId w:val="16"/>
-  </w:num>
-  <w:num w:numId="7">
-    <w:abstractNumId w:val="17"/>
-  </w:num>
-  <w:num w:numId="8">
-    <w:abstractNumId w:val="13"/>
-  </w:num>
-  <w:num w:numId="9">
-    <w:abstractNumId w:val="30"/>
-  </w:num>
-  <w:num w:numId="10">
-    <w:abstractNumId w:val="31"/>
-  </w:num>
-  <w:num w:numId="11">
-    <w:abstractNumId w:val="22"/>
-  </w:num>
-  <w:num w:numId="12">
-    <w:abstractNumId w:val="15"/>
-  </w:num>
-  <w:num w:numId="13">
+  <w:num w:numId="30">
     <w:abstractNumId w:val="2"/>
-  </w:num>
-  <w:num w:numId="14">
-    <w:abstractNumId w:val="26"/>
-  </w:num>
-  <w:num w:numId="15">
-    <w:abstractNumId w:val="4"/>
-  </w:num>
-  <w:num w:numId="16">
-    <w:abstractNumId w:val="28"/>
-  </w:num>
-  <w:num w:numId="17">
-    <w:abstractNumId w:val="33"/>
-  </w:num>
-  <w:num w:numId="18">
-    <w:abstractNumId w:val="11"/>
-  </w:num>
-  <w:num w:numId="19">
-    <w:abstractNumId w:val="8"/>
-  </w:num>
-  <w:num w:numId="20">
-    <w:abstractNumId w:val="27"/>
-  </w:num>
-  <w:num w:numId="21">
-    <w:abstractNumId w:val="20"/>
-  </w:num>
-  <w:num w:numId="22">
-    <w:abstractNumId w:val="18"/>
-  </w:num>
-  <w:num w:numId="23">
-    <w:abstractNumId w:val="19"/>
-  </w:num>
-  <w:num w:numId="24">
-    <w:abstractNumId w:val="10"/>
-  </w:num>
-  <w:num w:numId="25">
-    <w:abstractNumId w:val="6"/>
-  </w:num>
-  <w:num w:numId="26">
-    <w:abstractNumId w:val="24"/>
-  </w:num>
-  <w:num w:numId="27">
-    <w:abstractNumId w:val="25"/>
-  </w:num>
-  <w:num w:numId="28">
-    <w:abstractNumId w:val="21"/>
-  </w:num>
-  <w:num w:numId="29">
-    <w:abstractNumId w:val="7"/>
-  </w:num>
-  <w:num w:numId="30">
-    <w:abstractNumId w:val="1"/>
   </w:num>
   <w:num w:numId="31">
     <w:abstractNumId w:val="0"/>
   </w:num>
   <w:num w:numId="32">
-    <w:abstractNumId w:val="29"/>
+    <w:abstractNumId w:val="34"/>
   </w:num>
   <w:num w:numId="33">
-    <w:abstractNumId w:val="12"/>
+    <w:abstractNumId w:val="14"/>
   </w:num>
   <w:num w:numId="34">
-    <w:abstractNumId w:val="34"/>
+    <w:abstractNumId w:val="39"/>
   </w:num>
   <w:num w:numId="35">
-    <w:abstractNumId w:val="3"/>
+    <w:abstractNumId w:val="4"/>
+  </w:num>
+  <w:num w:numId="36">
+    <w:abstractNumId w:val="28"/>
+  </w:num>
+  <w:num w:numId="37">
+    <w:abstractNumId w:val="18"/>
+  </w:num>
+  <w:num w:numId="38">
+    <w:abstractNumId w:val="1"/>
+  </w:num>
+  <w:num w:numId="39">
+    <w:abstractNumId w:val="30"/>
+  </w:num>
+  <w:num w:numId="40">
+    <w:abstractNumId w:val="40"/>
+  </w:num>
+  <w:num w:numId="41">
+    <w:abstractNumId w:val="6"/>
   </w:num>
   <w:numIdMacAtCleanup w:val="35"/>
 </w:numbering>
@@ -21575,7 +23399,7 @@
 </file>
 
 <file path=customXml/itemProps2.xml><?xml version="1.0" encoding="utf-8"?>
-<ds:datastoreItem xmlns:ds="http://schemas.openxmlformats.org/officeDocument/2006/customXml" ds:itemID="{4BABAE39-166B-4679-9043-B375E4B53889}">
+<ds:datastoreItem xmlns:ds="http://schemas.openxmlformats.org/officeDocument/2006/customXml" ds:itemID="{18931E84-D255-434C-B4E1-1F7642F2043F}">
   <ds:schemaRefs>
     <ds:schemaRef ds:uri="http://schemas.openxmlformats.org/officeDocument/2006/bibliography"/>
   </ds:schemaRefs>

</xml_diff>

<commit_message>
Updated Weekly Planner, Uploading comments from supervisor
</commit_message>
<xml_diff>
--- a/Documents/RS_3B.docx
+++ b/Documents/RS_3B.docx
@@ -109,6 +109,7 @@
                   <w:dataBinding w:prefixMappings="xmlns:ns0='http://schemas.openxmlformats.org/package/2006/metadata/core-properties' xmlns:ns1='http://purl.org/dc/elements/1.1/'" w:xpath="/ns0:coreProperties[1]/ns1:title[1]" w:storeItemID="{6C3C8BC8-F283-45AE-878A-BAB7291924A1}"/>
                   <w:text/>
                 </w:sdtPr>
+                <w:sdtEndPr/>
                 <w:sdtContent>
                   <w:p>
                     <w:pPr>
@@ -148,6 +149,7 @@
                 <w:dataBinding w:prefixMappings="xmlns:ns0='http://schemas.openxmlformats.org/package/2006/metadata/core-properties' xmlns:ns1='http://purl.org/dc/elements/1.1/'" w:xpath="/ns0:coreProperties[1]/ns1:subject[1]" w:storeItemID="{6C3C8BC8-F283-45AE-878A-BAB7291924A1}"/>
                 <w:text/>
               </w:sdtPr>
+              <w:sdtEndPr/>
               <w:sdtContent>
                 <w:tc>
                   <w:tcPr>
@@ -377,6 +379,7 @@
         </w:rPr>
         <w:t>RS)</w:t>
       </w:r>
+      <w:bookmarkEnd w:id="0"/>
       <w:bookmarkEnd w:id="1"/>
       <w:bookmarkEnd w:id="2"/>
       <w:bookmarkEnd w:id="3"/>
@@ -387,7 +390,6 @@
       <w:bookmarkEnd w:id="8"/>
       <w:bookmarkEnd w:id="9"/>
       <w:bookmarkEnd w:id="10"/>
-      <w:bookmarkEnd w:id="0"/>
     </w:p>
     <w:p>
       <w:pPr>
@@ -4742,7 +4744,21 @@
         <w:rPr>
           <w:lang w:val="en-IE"/>
         </w:rPr>
-        <w:t>The developer has many tattoos and piercings and knows first hand how unnecessarily complicated booking a tattoo appointment can be</w:t>
+        <w:t xml:space="preserve">The developer has many tattoos and piercings and knows </w:t>
+      </w:r>
+      <w:proofErr w:type="spellStart"/>
+      <w:r>
+        <w:rPr>
+          <w:lang w:val="en-IE"/>
+        </w:rPr>
+        <w:t>first hand</w:t>
+      </w:r>
+      <w:proofErr w:type="spellEnd"/>
+      <w:r>
+        <w:rPr>
+          <w:lang w:val="en-IE"/>
+        </w:rPr>
+        <w:t xml:space="preserve"> how unnecessarily complicated booking a tattoo appointment can be</w:t>
       </w:r>
       <w:r>
         <w:rPr>
@@ -4760,7 +4776,21 @@
         <w:rPr>
           <w:lang w:val="en-IE"/>
         </w:rPr>
-        <w:t>it seems that this is far more complex then it needs to be. The project will address this.</w:t>
+        <w:t xml:space="preserve">it seems that this is far more complex </w:t>
+      </w:r>
+      <w:proofErr w:type="spellStart"/>
+      <w:r>
+        <w:rPr>
+          <w:lang w:val="en-IE"/>
+        </w:rPr>
+        <w:t>then</w:t>
+      </w:r>
+      <w:proofErr w:type="spellEnd"/>
+      <w:r>
+        <w:rPr>
+          <w:lang w:val="en-IE"/>
+        </w:rPr>
+        <w:t xml:space="preserve"> it needs to be. The project will address this.</w:t>
       </w:r>
     </w:p>
     <w:p>
@@ -5396,7 +5426,35 @@
         <w:rPr>
           <w:lang w:val="en-GB"/>
         </w:rPr>
-        <w:t xml:space="preserve">The messaging service will be created using (the coding language) Earling. However, if this becomes unfeasible, a messaging service like SendBird will be used instead. It seemingly has the most simplified API to use for this Project. </w:t>
+        <w:t xml:space="preserve">The messaging service will be created using (the coding language) </w:t>
+      </w:r>
+      <w:proofErr w:type="spellStart"/>
+      <w:r>
+        <w:rPr>
+          <w:lang w:val="en-GB"/>
+        </w:rPr>
+        <w:t>Earling</w:t>
+      </w:r>
+      <w:proofErr w:type="spellEnd"/>
+      <w:r>
+        <w:rPr>
+          <w:lang w:val="en-GB"/>
+        </w:rPr>
+        <w:t xml:space="preserve">. However, if this becomes unfeasible, a messaging service like </w:t>
+      </w:r>
+      <w:proofErr w:type="spellStart"/>
+      <w:r>
+        <w:rPr>
+          <w:lang w:val="en-GB"/>
+        </w:rPr>
+        <w:t>SendBird</w:t>
+      </w:r>
+      <w:proofErr w:type="spellEnd"/>
+      <w:r>
+        <w:rPr>
+          <w:lang w:val="en-GB"/>
+        </w:rPr>
+        <w:t xml:space="preserve"> will be used instead. It seemingly has the most simplified API to use for this Project. </w:t>
       </w:r>
     </w:p>
     <w:p>
@@ -5452,15 +5510,32 @@
     <w:p>
       <w:pPr>
         <w:rPr>
+          <w:ins w:id="69" w:author="Joey Tatú" w:date="2019-11-25T13:07:00Z"/>
           <w:lang w:val="en-GB"/>
         </w:rPr>
       </w:pPr>
+      <w:commentRangeStart w:id="70"/>
       <w:r>
         <w:rPr>
           <w:lang w:val="en-GB"/>
         </w:rPr>
         <w:t>With stock control, the artist will input their stock and how much is used for each appointment, such as piercing needles, tattoo ink, gloves, alcoholic wipes, and so on. When a client books an appointment, that stock is set to be removed from the inventory when the appointment is complete. The AI will monitor the stock amounts, and will add it to an order list when it reaches below a certain number, which is set by the artist.</w:t>
       </w:r>
+      <w:commentRangeEnd w:id="70"/>
+      <w:r>
+        <w:rPr>
+          <w:rStyle w:val="CommentReference"/>
+        </w:rPr>
+        <w:commentReference w:id="70"/>
+      </w:r>
+      <w:ins w:id="72" w:author="Joey Tatú" w:date="2019-11-25T13:06:00Z">
+        <w:r>
+          <w:rPr>
+            <w:lang w:val="en-GB"/>
+          </w:rPr>
+          <w:t xml:space="preserve"> </w:t>
+        </w:r>
+      </w:ins>
     </w:p>
     <w:p>
       <w:pPr>
@@ -5468,10 +5543,33 @@
           <w:lang w:val="en-GB"/>
         </w:rPr>
       </w:pPr>
-      <w:r>
+      <w:ins w:id="73" w:author="Joey Tatú" w:date="2019-11-25T13:07:00Z">
+        <w:r>
+          <w:rPr>
+            <w:lang w:val="en-GB"/>
+          </w:rPr>
+          <w:t>A bi-monthly stock assessment would be completed by the artist to ensure the</w:t>
+        </w:r>
+      </w:ins>
+      <w:ins w:id="74" w:author="Joey Tatú" w:date="2019-11-25T13:08:00Z">
+        <w:r>
+          <w:rPr>
+            <w:lang w:val="en-GB"/>
+          </w:rPr>
+          <w:t xml:space="preserve"> actual stock amounts match with the system’s stock amounts.</w:t>
+        </w:r>
+      </w:ins>
+    </w:p>
+    <w:p>
+      <w:pPr>
         <w:rPr>
           <w:lang w:val="en-GB"/>
         </w:rPr>
+      </w:pPr>
+      <w:r>
+        <w:rPr>
+          <w:lang w:val="en-GB"/>
+        </w:rPr>
         <w:t>These will be implemented using Java and Java Standard Pages (JSP).</w:t>
       </w:r>
     </w:p>
@@ -5482,14 +5580,14 @@
           <w:lang w:val="en-IE"/>
         </w:rPr>
       </w:pPr>
-      <w:bookmarkStart w:id="69" w:name="_Toc25064855"/>
+      <w:bookmarkStart w:id="75" w:name="_Toc25064855"/>
       <w:r>
         <w:rPr>
           <w:lang w:val="en-IE"/>
         </w:rPr>
         <w:t>Current Process</w:t>
       </w:r>
-      <w:bookmarkEnd w:id="69"/>
+      <w:bookmarkEnd w:id="75"/>
     </w:p>
     <w:p>
       <w:pPr>
@@ -5499,13 +5597,13 @@
           <w:sz w:val="26"/>
         </w:rPr>
       </w:pPr>
-      <w:bookmarkStart w:id="70" w:name="_Toc22800770"/>
-      <w:bookmarkStart w:id="71" w:name="_Toc25064856"/>
+      <w:bookmarkStart w:id="76" w:name="_Toc22800770"/>
+      <w:bookmarkStart w:id="77" w:name="_Toc25064856"/>
       <w:r>
         <w:t>Personalisation</w:t>
       </w:r>
-      <w:bookmarkEnd w:id="70"/>
-      <w:bookmarkEnd w:id="71"/>
+      <w:bookmarkEnd w:id="76"/>
+      <w:bookmarkEnd w:id="77"/>
       <w:r>
         <w:t xml:space="preserve"> </w:t>
       </w:r>
@@ -5530,6 +5628,7 @@
           <w:id w:val="1334804827"/>
           <w:citation/>
         </w:sdtPr>
+        <w:sdtEndPr/>
         <w:sdtContent>
           <w:r>
             <w:rPr>
@@ -5577,14 +5676,8 @@
         <w:rPr>
           <w:lang w:val="en-GB"/>
         </w:rPr>
-        <w:t xml:space="preserve">When developing from a brick-and-mortar store to a more digitised one, the likes of sensors such as cameras and facial recognition devices can figure out the </w:t>
-      </w:r>
-      <w:r>
-        <w:rPr>
-          <w:lang w:val="en-GB"/>
-        </w:rPr>
         <w:lastRenderedPageBreak/>
-        <w:t xml:space="preserve">basics of a person; such as their height, gender, and approximate age. A person’s facial expressions can also be considered to explore whether the client is in a positive or negative mood and whether they are enjoying the service. This data can be obtained by using smart devices on a local network. </w:t>
+        <w:t xml:space="preserve">When developing from a brick-and-mortar store to a more digitised one, the likes of sensors such as cameras and facial recognition devices can figure out the basics of a person; such as their height, gender, and approximate age. A person’s facial expressions can also be considered to explore whether the client is in a positive or negative mood and whether they are enjoying the service. This data can be obtained by using smart devices on a local network. </w:t>
       </w:r>
       <w:sdt>
         <w:sdtPr>
@@ -5594,6 +5687,7 @@
           <w:id w:val="1774043928"/>
           <w:citation/>
         </w:sdtPr>
+        <w:sdtEndPr/>
         <w:sdtContent>
           <w:r>
             <w:rPr>
@@ -5632,6 +5726,7 @@
           <w:id w:val="999314928"/>
           <w:citation/>
         </w:sdtPr>
+        <w:sdtEndPr/>
         <w:sdtContent>
           <w:r>
             <w:rPr>
@@ -5683,6 +5778,7 @@
           <w:id w:val="-900829589"/>
           <w:citation/>
         </w:sdtPr>
+        <w:sdtEndPr/>
         <w:sdtContent>
           <w:r>
             <w:rPr>
@@ -5724,19 +5820,47 @@
         <w:rPr>
           <w:lang w:val="en-GB"/>
         </w:rPr>
-        <w:t>In this project, it is hoped that a personal experience can be added for the artists and clients. It is expected that personalisation with be sought from a user’s profile, such as their age, gender.</w:t>
-      </w:r>
-    </w:p>
-    <w:p>
-      <w:pPr>
+        <w:t>In this project, it is hoped that a personal experience can be added for the artists and clients. It is expected that personalisation with be sought from a</w:t>
+      </w:r>
+      <w:commentRangeStart w:id="78"/>
+      <w:commentRangeStart w:id="79"/>
+      <w:r>
         <w:rPr>
           <w:lang w:val="en-GB"/>
         </w:rPr>
-      </w:pPr>
+        <w:t xml:space="preserve"> user’s profile, such as their age, gender</w:t>
+      </w:r>
+      <w:commentRangeEnd w:id="78"/>
+      <w:r>
+        <w:rPr>
+          <w:rStyle w:val="CommentReference"/>
+        </w:rPr>
+        <w:commentReference w:id="78"/>
+      </w:r>
+      <w:commentRangeEnd w:id="79"/>
+      <w:r>
+        <w:rPr>
+          <w:rStyle w:val="CommentReference"/>
+        </w:rPr>
+        <w:commentReference w:id="79"/>
+      </w:r>
       <w:r>
         <w:rPr>
           <w:lang w:val="en-GB"/>
         </w:rPr>
+        <w:t>.</w:t>
+      </w:r>
+    </w:p>
+    <w:p>
+      <w:pPr>
+        <w:rPr>
+          <w:lang w:val="en-GB"/>
+        </w:rPr>
+      </w:pPr>
+      <w:r>
+        <w:rPr>
+          <w:lang w:val="en-GB"/>
+        </w:rPr>
         <w:t>In an example of how this could work; a male client who has just turned 18 and would like to get a tattoo. The system would ask the client to heavily consider whether they would want the tattoo, and to seriously consider avoiding visible areas such as the face, head or hands.</w:t>
       </w:r>
     </w:p>
@@ -5750,20 +5874,56 @@
         <w:rPr>
           <w:lang w:val="en-GB"/>
         </w:rPr>
-        <w:t>However, if the client is a male in their mid-40s, this message would not be shown to them as the thought process for the client would be different. It could be assumed the client already has a lot of tattoos. Instead, an upload link to share their previously obtained tattoos would be shown. This is developed further in the Requirement Specifications.</w:t>
+        <w:t xml:space="preserve">However, if the client is a male in their mid-40s, this message would not be shown to them as the thought process for the client would be different. It could be assumed the client already has a lot of tattoos. Instead, an upload link to share their </w:t>
+      </w:r>
+      <w:commentRangeStart w:id="80"/>
+      <w:commentRangeStart w:id="81"/>
+      <w:r>
+        <w:rPr>
+          <w:lang w:val="en-GB"/>
+        </w:rPr>
+        <w:t>previously obtained tattoos would be shown</w:t>
+      </w:r>
+      <w:commentRangeEnd w:id="80"/>
+      <w:r>
+        <w:rPr>
+          <w:rStyle w:val="CommentReference"/>
+        </w:rPr>
+        <w:commentReference w:id="80"/>
+      </w:r>
+      <w:commentRangeEnd w:id="81"/>
+      <w:r>
+        <w:rPr>
+          <w:rStyle w:val="CommentReference"/>
+        </w:rPr>
+        <w:commentReference w:id="81"/>
+      </w:r>
+      <w:ins w:id="82" w:author="Joey Tatú" w:date="2019-11-25T13:10:00Z">
+        <w:r>
+          <w:rPr>
+            <w:lang w:val="en-GB"/>
+          </w:rPr>
+          <w:t>, provided they have any</w:t>
+        </w:r>
+      </w:ins>
+      <w:r>
+        <w:rPr>
+          <w:lang w:val="en-GB"/>
+        </w:rPr>
+        <w:t>. This is developed further in the Requirement Specifications.</w:t>
       </w:r>
     </w:p>
     <w:p>
       <w:pPr>
         <w:pStyle w:val="Heading2"/>
       </w:pPr>
-      <w:bookmarkStart w:id="72" w:name="_Toc22800771"/>
-      <w:bookmarkStart w:id="73" w:name="_Toc25064857"/>
+      <w:bookmarkStart w:id="83" w:name="_Toc22800771"/>
+      <w:bookmarkStart w:id="84" w:name="_Toc25064857"/>
       <w:r>
         <w:t>Optimisation</w:t>
       </w:r>
-      <w:bookmarkEnd w:id="72"/>
-      <w:bookmarkEnd w:id="73"/>
+      <w:bookmarkEnd w:id="83"/>
+      <w:bookmarkEnd w:id="84"/>
     </w:p>
     <w:p>
       <w:pPr>
@@ -5785,6 +5945,7 @@
           <w:id w:val="-575894841"/>
           <w:citation/>
         </w:sdtPr>
+        <w:sdtEndPr/>
         <w:sdtContent>
           <w:r>
             <w:rPr>
@@ -5826,19 +5987,33 @@
         <w:rPr>
           <w:lang w:val="en-GB"/>
         </w:rPr>
-        <w:t xml:space="preserve">In this project, optimisation could be used for the general size of the tattoo, the colours of the ink used. If, for example, a lot of tattoos are small and use only use 3 or 4 colours, the system would recognise this and automatically order new colour inks to the artist. On that note, the artist could input how much ink would be used for a particular size and machine learning could be used to order and maintain stock with the artist. </w:t>
-      </w:r>
-    </w:p>
-    <w:p>
-      <w:pPr>
+        <w:t xml:space="preserve">In this project, optimisation could be used for the general size of the tattoo, the colours of the ink used. If, for example, a lot of tattoos are small and use only </w:t>
+      </w:r>
+      <w:del w:id="85" w:author="Paul Stynes" w:date="2019-11-25T09:36:00Z">
+        <w:r>
+          <w:rPr>
+            <w:lang w:val="en-GB"/>
+          </w:rPr>
+          <w:delText xml:space="preserve">use </w:delText>
+        </w:r>
+      </w:del>
+      <w:r>
         <w:rPr>
           <w:lang w:val="en-GB"/>
         </w:rPr>
-      </w:pPr>
-      <w:r>
+        <w:t xml:space="preserve">3 or 4 colours, the system would recognise this and automatically order new colour inks to the artist. On that note, the artist could input how much ink would be used for a particular size and machine learning could be used to order and maintain stock with the artist. </w:t>
+      </w:r>
+    </w:p>
+    <w:p>
+      <w:pPr>
         <w:rPr>
           <w:lang w:val="en-GB"/>
         </w:rPr>
+      </w:pPr>
+      <w:r>
+        <w:rPr>
+          <w:lang w:val="en-GB"/>
+        </w:rPr>
         <w:t xml:space="preserve">The same would also go for piercings, if a certain ring or stud is used on a regular basis, these could be automatically ordered. The likes of stock control for piercers could also be controlled here. This will be developed with the Requirement Specifications. </w:t>
       </w:r>
     </w:p>
@@ -5849,7 +6024,7 @@
           <w:lang w:val="en-IE"/>
         </w:rPr>
       </w:pPr>
-      <w:bookmarkStart w:id="74" w:name="_Toc25064858"/>
+      <w:bookmarkStart w:id="86" w:name="_Toc25064858"/>
       <w:r>
         <w:rPr>
           <w:lang w:val="en-IE"/>
@@ -5863,7 +6038,7 @@
         </w:rPr>
         <w:t>pecification</w:t>
       </w:r>
-      <w:bookmarkEnd w:id="74"/>
+      <w:bookmarkEnd w:id="86"/>
     </w:p>
     <w:p>
       <w:pPr>
@@ -5876,14 +6051,14 @@
           <w:lang w:val="en-IE"/>
         </w:rPr>
       </w:pPr>
-      <w:bookmarkStart w:id="75" w:name="_Toc25064859"/>
+      <w:bookmarkStart w:id="87" w:name="_Toc25064859"/>
       <w:r>
         <w:rPr>
           <w:lang w:val="en-IE"/>
         </w:rPr>
         <w:t>Functional requirements</w:t>
       </w:r>
-      <w:bookmarkEnd w:id="75"/>
+      <w:bookmarkEnd w:id="87"/>
     </w:p>
     <w:p>
       <w:pPr>
@@ -5922,7 +6097,7 @@
           <w:lang w:val="en-IE"/>
         </w:rPr>
       </w:pPr>
-      <w:bookmarkStart w:id="76" w:name="_Toc25064860"/>
+      <w:bookmarkStart w:id="88" w:name="_Toc25064860"/>
       <w:r>
         <w:rPr>
           <w:lang w:val="en-IE"/>
@@ -5930,21 +6105,22 @@
         <w:lastRenderedPageBreak/>
         <w:t>Use Case Diagram</w:t>
       </w:r>
-      <w:bookmarkEnd w:id="76"/>
-    </w:p>
-    <w:p>
-      <w:pPr>
-        <w:rPr>
-          <w:lang w:val="en-IE"/>
-        </w:rPr>
-      </w:pPr>
+      <w:bookmarkEnd w:id="88"/>
+    </w:p>
+    <w:p>
+      <w:pPr>
+        <w:rPr>
+          <w:lang w:val="en-IE"/>
+        </w:rPr>
+      </w:pPr>
+      <w:commentRangeStart w:id="89"/>
       <w:r>
         <w:rPr>
           <w:noProof/>
-          <w:lang w:val="en-IE"/>
+          <w:lang w:val="en-IE" w:eastAsia="en-IE"/>
         </w:rPr>
         <w:drawing>
-          <wp:inline distT="0" distB="0" distL="0" distR="0">
+          <wp:inline distT="0" distB="0" distL="0" distR="0" wp14:anchorId="632EEACA" wp14:editId="19F22366">
             <wp:extent cx="5362575" cy="6459188"/>
             <wp:effectExtent l="0" t="0" r="0" b="0"/>
             <wp:docPr id="14" name="Picture 14"/>
@@ -5959,7 +6135,7 @@
                     <pic:cNvPicPr/>
                   </pic:nvPicPr>
                   <pic:blipFill>
-                    <a:blip r:embed="rId9">
+                    <a:blip r:embed="rId12">
                       <a:extLst>
                         <a:ext uri="{28A0092B-C50C-407E-A947-70E740481C1C}">
                           <a14:useLocalDpi xmlns:a14="http://schemas.microsoft.com/office/drawing/2010/main" val="0"/>
@@ -5985,6 +6161,13 @@
           </wp:inline>
         </w:drawing>
       </w:r>
+      <w:commentRangeEnd w:id="89"/>
+      <w:r>
+        <w:rPr>
+          <w:rStyle w:val="CommentReference"/>
+        </w:rPr>
+        <w:commentReference w:id="89"/>
+      </w:r>
     </w:p>
     <w:p>
       <w:pPr>
@@ -6004,7 +6187,7 @@
           <w:lang w:val="en-IE"/>
         </w:rPr>
       </w:pPr>
-      <w:bookmarkStart w:id="77" w:name="_Toc25064861"/>
+      <w:bookmarkStart w:id="90" w:name="_Toc25064861"/>
       <w:r>
         <w:rPr>
           <w:lang w:val="en-IE"/>
@@ -6024,7 +6207,7 @@
         </w:rPr>
         <w:t>Create/Edit Profile</w:t>
       </w:r>
-      <w:bookmarkEnd w:id="77"/>
+      <w:bookmarkEnd w:id="90"/>
     </w:p>
     <w:p>
       <w:pPr>
@@ -6121,12 +6304,14 @@
         </w:rPr>
         <w:t xml:space="preserve"> </w:t>
       </w:r>
+      <w:proofErr w:type="spellStart"/>
       <w:r>
         <w:rPr>
           <w:lang w:val="en-IE"/>
         </w:rPr>
         <w:t>createProfile</w:t>
       </w:r>
+      <w:proofErr w:type="spellEnd"/>
     </w:p>
     <w:p>
       <w:pPr>
@@ -6258,13 +6443,14 @@
           <w:lang w:val="en-IE"/>
         </w:rPr>
       </w:pPr>
+      <w:commentRangeStart w:id="91"/>
       <w:r>
         <w:rPr>
           <w:noProof/>
-          <w:lang w:val="en-IE"/>
+          <w:lang w:val="en-IE" w:eastAsia="en-IE"/>
         </w:rPr>
         <w:drawing>
-          <wp:inline distT="0" distB="0" distL="0" distR="0">
+          <wp:inline distT="0" distB="0" distL="0" distR="0" wp14:anchorId="7944B5A0" wp14:editId="5BF8B675">
             <wp:extent cx="4010025" cy="2461969"/>
             <wp:effectExtent l="0" t="0" r="0" b="0"/>
             <wp:docPr id="9" name="Picture 9"/>
@@ -6281,7 +6467,7 @@
                     </pic:cNvPicPr>
                   </pic:nvPicPr>
                   <pic:blipFill>
-                    <a:blip r:embed="rId10">
+                    <a:blip r:embed="rId13">
                       <a:extLst>
                         <a:ext uri="{28A0092B-C50C-407E-A947-70E740481C1C}">
                           <a14:useLocalDpi xmlns:a14="http://schemas.microsoft.com/office/drawing/2010/main" val="0"/>
@@ -6312,6 +6498,13 @@
           </wp:inline>
         </w:drawing>
       </w:r>
+      <w:commentRangeEnd w:id="91"/>
+      <w:r>
+        <w:rPr>
+          <w:rStyle w:val="CommentReference"/>
+        </w:rPr>
+        <w:commentReference w:id="91"/>
+      </w:r>
     </w:p>
     <w:p>
       <w:pPr>
@@ -6661,11 +6854,19 @@
         </w:rPr>
         <w:t xml:space="preserve"> creates a connection to </w:t>
       </w:r>
+      <w:commentRangeStart w:id="92"/>
       <w:r>
         <w:rPr>
           <w:lang w:val="en-IE"/>
         </w:rPr>
         <w:t>MySQL database</w:t>
+      </w:r>
+      <w:commentRangeEnd w:id="92"/>
+      <w:r>
+        <w:rPr>
+          <w:rStyle w:val="CommentReference"/>
+        </w:rPr>
+        <w:commentReference w:id="92"/>
       </w:r>
       <w:r>
         <w:rPr>
@@ -6743,7 +6944,27 @@
         <w:rPr>
           <w:lang w:val="en-IE"/>
         </w:rPr>
-        <w:t xml:space="preserve"> creates a session key and puts it into the cookies.</w:t>
+        <w:t xml:space="preserve"> creates a </w:t>
+      </w:r>
+      <w:commentRangeStart w:id="93"/>
+      <w:r>
+        <w:rPr>
+          <w:lang w:val="en-IE"/>
+        </w:rPr>
+        <w:t>session key and puts it into the cookies</w:t>
+      </w:r>
+      <w:commentRangeEnd w:id="93"/>
+      <w:r>
+        <w:rPr>
+          <w:rStyle w:val="CommentReference"/>
+        </w:rPr>
+        <w:commentReference w:id="93"/>
+      </w:r>
+      <w:r>
+        <w:rPr>
+          <w:lang w:val="en-IE"/>
+        </w:rPr>
+        <w:t>.</w:t>
       </w:r>
     </w:p>
     <w:p>
@@ -8026,7 +8247,7 @@
           <w:lang w:val="en-IE"/>
         </w:rPr>
       </w:pPr>
-      <w:bookmarkStart w:id="78" w:name="_Toc25064862"/>
+      <w:bookmarkStart w:id="94" w:name="_Toc25064862"/>
       <w:r>
         <w:rPr>
           <w:lang w:val="en-IE"/>
@@ -8045,7 +8266,7 @@
         </w:rPr>
         <w:t>Create Artist page</w:t>
       </w:r>
-      <w:bookmarkEnd w:id="78"/>
+      <w:bookmarkEnd w:id="94"/>
     </w:p>
     <w:p>
       <w:pPr>
@@ -8278,11 +8499,11 @@
         <w:rPr>
           <w:b/>
           <w:noProof/>
-          <w:lang w:val="en-IE"/>
+          <w:lang w:val="en-IE" w:eastAsia="en-IE"/>
         </w:rPr>
         <w:lastRenderedPageBreak/>
         <w:drawing>
-          <wp:inline distT="0" distB="0" distL="0" distR="0">
+          <wp:inline distT="0" distB="0" distL="0" distR="0" wp14:anchorId="545A4FEE" wp14:editId="27B93F2B">
             <wp:extent cx="2971800" cy="2345094"/>
             <wp:effectExtent l="0" t="0" r="0" b="0"/>
             <wp:docPr id="1" name="Picture 1"/>
@@ -8299,7 +8520,7 @@
                     </pic:cNvPicPr>
                   </pic:nvPicPr>
                   <pic:blipFill>
-                    <a:blip r:embed="rId11">
+                    <a:blip r:embed="rId14">
                       <a:extLst>
                         <a:ext uri="{28A0092B-C50C-407E-A947-70E740481C1C}">
                           <a14:useLocalDpi xmlns:a14="http://schemas.microsoft.com/office/drawing/2010/main" val="0"/>
@@ -9164,7 +9385,7 @@
           <w:lang w:val="en-IE"/>
         </w:rPr>
       </w:pPr>
-      <w:bookmarkStart w:id="79" w:name="_Toc25064863"/>
+      <w:bookmarkStart w:id="95" w:name="_Toc25064863"/>
       <w:r>
         <w:rPr>
           <w:lang w:val="en-IE"/>
@@ -9201,7 +9422,7 @@
         </w:rPr>
         <w:t>chedule</w:t>
       </w:r>
-      <w:bookmarkEnd w:id="79"/>
+      <w:bookmarkEnd w:id="95"/>
     </w:p>
     <w:p>
       <w:pPr>
@@ -9278,6 +9499,7 @@
         </w:rPr>
         <w:t xml:space="preserve"> </w:t>
       </w:r>
+      <w:proofErr w:type="spellStart"/>
       <w:r>
         <w:rPr>
           <w:lang w:val="en-IE"/>
@@ -9290,6 +9512,7 @@
         </w:rPr>
         <w:t>etched</w:t>
       </w:r>
+      <w:proofErr w:type="spellEnd"/>
     </w:p>
     <w:p>
       <w:pPr>
@@ -9406,7 +9629,7 @@
         </w:rPr>
         <w:lastRenderedPageBreak/>
         <w:drawing>
-          <wp:inline distT="0" distB="0" distL="0" distR="0">
+          <wp:inline distT="0" distB="0" distL="0" distR="0" wp14:anchorId="08B92912" wp14:editId="42693FDA">
             <wp:extent cx="4562475" cy="2801147"/>
             <wp:effectExtent l="0" t="0" r="0" b="0"/>
             <wp:docPr id="4" name="Picture 4"/>
@@ -9423,7 +9646,7 @@
                     </pic:cNvPicPr>
                   </pic:nvPicPr>
                   <pic:blipFill>
-                    <a:blip r:embed="rId12">
+                    <a:blip r:embed="rId15">
                       <a:extLst>
                         <a:ext uri="{28A0092B-C50C-407E-A947-70E740481C1C}">
                           <a14:useLocalDpi xmlns:a14="http://schemas.microsoft.com/office/drawing/2010/main" val="0"/>
@@ -9686,7 +9909,27 @@
         <w:rPr>
           <w:lang w:val="en-IE"/>
         </w:rPr>
-        <w:t>The Artist selects “Appointments” from their home menu.</w:t>
+        <w:t xml:space="preserve">The Artist </w:t>
+      </w:r>
+      <w:commentRangeStart w:id="96"/>
+      <w:r>
+        <w:rPr>
+          <w:lang w:val="en-IE"/>
+        </w:rPr>
+        <w:t>selects “Appointments” from their home menu</w:t>
+      </w:r>
+      <w:commentRangeEnd w:id="96"/>
+      <w:r>
+        <w:rPr>
+          <w:rStyle w:val="CommentReference"/>
+        </w:rPr>
+        <w:commentReference w:id="96"/>
+      </w:r>
+      <w:r>
+        <w:rPr>
+          <w:lang w:val="en-IE"/>
+        </w:rPr>
+        <w:t>.</w:t>
       </w:r>
     </w:p>
     <w:p>
@@ -10276,7 +10519,7 @@
           <w:lang w:val="en-IE"/>
         </w:rPr>
       </w:pPr>
-      <w:bookmarkStart w:id="80" w:name="_Toc25064864"/>
+      <w:bookmarkStart w:id="97" w:name="_Toc25064864"/>
       <w:r>
         <w:rPr>
           <w:lang w:val="en-IE"/>
@@ -10301,7 +10544,7 @@
         </w:rPr>
         <w:t>Book appointment</w:t>
       </w:r>
-      <w:bookmarkEnd w:id="80"/>
+      <w:bookmarkEnd w:id="97"/>
     </w:p>
     <w:p>
       <w:pPr>
@@ -10493,10 +10736,10 @@
         <w:rPr>
           <w:b/>
           <w:noProof/>
-          <w:lang w:val="en-IE"/>
+          <w:lang w:val="en-IE" w:eastAsia="en-IE"/>
         </w:rPr>
         <w:drawing>
-          <wp:inline distT="0" distB="0" distL="0" distR="0">
+          <wp:inline distT="0" distB="0" distL="0" distR="0" wp14:anchorId="5AC35D65" wp14:editId="13E2C54F">
             <wp:extent cx="3686175" cy="2514790"/>
             <wp:effectExtent l="0" t="0" r="0" b="0"/>
             <wp:docPr id="3" name="Picture 3"/>
@@ -10511,7 +10754,7 @@
                     <pic:cNvPicPr/>
                   </pic:nvPicPr>
                   <pic:blipFill>
-                    <a:blip r:embed="rId13">
+                    <a:blip r:embed="rId16">
                       <a:extLst>
                         <a:ext uri="{28A0092B-C50C-407E-A947-70E740481C1C}">
                           <a14:useLocalDpi xmlns:a14="http://schemas.microsoft.com/office/drawing/2010/main" val="0"/>
@@ -12115,7 +12358,7 @@
           <w:lang w:val="en-IE"/>
         </w:rPr>
       </w:pPr>
-      <w:bookmarkStart w:id="81" w:name="_Toc25064865"/>
+      <w:bookmarkStart w:id="98" w:name="_Toc25064865"/>
       <w:r>
         <w:rPr>
           <w:lang w:val="en-IE"/>
@@ -12128,7 +12371,7 @@
         </w:rPr>
         <w:t>Rate Artist</w:t>
       </w:r>
-      <w:bookmarkEnd w:id="81"/>
+      <w:bookmarkEnd w:id="98"/>
     </w:p>
     <w:p>
       <w:pPr>
@@ -12315,7 +12558,7 @@
         </w:rPr>
         <w:lastRenderedPageBreak/>
         <w:drawing>
-          <wp:inline distT="0" distB="0" distL="0" distR="0">
+          <wp:inline distT="0" distB="0" distL="0" distR="0" wp14:anchorId="7DB82476" wp14:editId="1C5BCEFC">
             <wp:extent cx="5048250" cy="3099391"/>
             <wp:effectExtent l="0" t="0" r="0" b="6350"/>
             <wp:docPr id="10" name="Picture 10"/>
@@ -12332,7 +12575,7 @@
                     </pic:cNvPicPr>
                   </pic:nvPicPr>
                   <pic:blipFill>
-                    <a:blip r:embed="rId14">
+                    <a:blip r:embed="rId17">
                       <a:extLst>
                         <a:ext uri="{28A0092B-C50C-407E-A947-70E740481C1C}">
                           <a14:useLocalDpi xmlns:a14="http://schemas.microsoft.com/office/drawing/2010/main" val="0"/>
@@ -13663,7 +13906,7 @@
           <w:lang w:val="en-IE"/>
         </w:rPr>
       </w:pPr>
-      <w:bookmarkStart w:id="82" w:name="_Toc25064866"/>
+      <w:bookmarkStart w:id="99" w:name="_Toc25064866"/>
       <w:r>
         <w:rPr>
           <w:lang w:val="en-IE"/>
@@ -13676,7 +13919,7 @@
         </w:rPr>
         <w:t>Message user</w:t>
       </w:r>
-      <w:bookmarkEnd w:id="82"/>
+      <w:bookmarkEnd w:id="99"/>
     </w:p>
     <w:p>
       <w:pPr>
@@ -13753,12 +13996,14 @@
         </w:rPr>
         <w:t xml:space="preserve"> </w:t>
       </w:r>
+      <w:proofErr w:type="spellStart"/>
       <w:r>
         <w:rPr>
           <w:lang w:val="en-IE"/>
         </w:rPr>
         <w:t>messageUser</w:t>
       </w:r>
+      <w:proofErr w:type="spellEnd"/>
     </w:p>
     <w:p>
       <w:pPr>
@@ -13867,11 +14112,11 @@
         <w:rPr>
           <w:b/>
           <w:noProof/>
-          <w:lang w:val="en-IE"/>
+          <w:lang w:val="en-IE" w:eastAsia="en-IE"/>
         </w:rPr>
         <w:lastRenderedPageBreak/>
         <w:drawing>
-          <wp:inline distT="0" distB="0" distL="0" distR="0">
+          <wp:inline distT="0" distB="0" distL="0" distR="0" wp14:anchorId="092066CD" wp14:editId="3B14845D">
             <wp:extent cx="4953000" cy="3040912"/>
             <wp:effectExtent l="0" t="0" r="0" b="7620"/>
             <wp:docPr id="12" name="Picture 12"/>
@@ -13888,7 +14133,7 @@
                     </pic:cNvPicPr>
                   </pic:nvPicPr>
                   <pic:blipFill>
-                    <a:blip r:embed="rId15">
+                    <a:blip r:embed="rId18">
                       <a:extLst>
                         <a:ext uri="{28A0092B-C50C-407E-A947-70E740481C1C}">
                           <a14:useLocalDpi xmlns:a14="http://schemas.microsoft.com/office/drawing/2010/main" val="0"/>
@@ -15366,11 +15611,11 @@
         <w:rPr>
           <w:b/>
           <w:noProof/>
-          <w:lang w:val="en-IE"/>
+          <w:lang w:val="en-IE" w:eastAsia="en-IE"/>
         </w:rPr>
         <w:lastRenderedPageBreak/>
         <w:drawing>
-          <wp:inline distT="0" distB="0" distL="0" distR="0">
+          <wp:inline distT="0" distB="0" distL="0" distR="0" wp14:anchorId="1D26BEFA" wp14:editId="72793277">
             <wp:extent cx="5133975" cy="3441636"/>
             <wp:effectExtent l="0" t="0" r="0" b="6985"/>
             <wp:docPr id="8" name="Picture 8"/>
@@ -15385,7 +15630,7 @@
                     <pic:cNvPicPr/>
                   </pic:nvPicPr>
                   <pic:blipFill>
-                    <a:blip r:embed="rId16">
+                    <a:blip r:embed="rId19">
                       <a:extLst>
                         <a:ext uri="{28A0092B-C50C-407E-A947-70E740481C1C}">
                           <a14:useLocalDpi xmlns:a14="http://schemas.microsoft.com/office/drawing/2010/main" val="0"/>
@@ -15573,31 +15818,7 @@
         <w:rPr>
           <w:lang w:val="en-IE"/>
         </w:rPr>
-        <w:t xml:space="preserve">The Artist </w:t>
-      </w:r>
-      <w:r>
-        <w:rPr>
-          <w:lang w:val="en-IE"/>
-        </w:rPr>
-        <w:t>and Client need</w:t>
-      </w:r>
-      <w:r>
-        <w:rPr>
-          <w:lang w:val="en-IE"/>
-        </w:rPr>
-        <w:t xml:space="preserve"> to approve appointment before </w:t>
-      </w:r>
-      <w:r>
-        <w:rPr>
-          <w:lang w:val="en-IE"/>
-        </w:rPr>
-        <w:t xml:space="preserve">it’s </w:t>
-      </w:r>
-      <w:r>
-        <w:rPr>
-          <w:lang w:val="en-IE"/>
-        </w:rPr>
-        <w:t xml:space="preserve">confirmed </w:t>
+        <w:t xml:space="preserve">The Artist and Client need to approve appointment before it’s confirmed </w:t>
       </w:r>
     </w:p>
     <w:p>
@@ -15949,13 +16170,7 @@
         <w:rPr>
           <w:lang w:val="en-IE"/>
         </w:rPr>
-        <w:t xml:space="preserve"> </w:t>
-      </w:r>
-      <w:r>
-        <w:rPr>
-          <w:lang w:val="en-IE"/>
-        </w:rPr>
-        <w:t>&lt;See A3&gt;</w:t>
+        <w:t xml:space="preserve"> &lt;See A3&gt;</w:t>
       </w:r>
     </w:p>
     <w:p>
@@ -16202,13 +16417,7 @@
         <w:rPr>
           <w:lang w:val="en-IE"/>
         </w:rPr>
-        <w:t xml:space="preserve">The Artist and/or Client </w:t>
-      </w:r>
-      <w:r>
-        <w:rPr>
-          <w:lang w:val="en-IE"/>
-        </w:rPr>
-        <w:t>select deny or do not respond after 24 hours.</w:t>
+        <w:t>The Artist and/or Client select deny or do not respond after 24 hours.</w:t>
       </w:r>
     </w:p>
     <w:p>
@@ -16468,7 +16677,7 @@
           <w:lang w:val="en-IE"/>
         </w:rPr>
       </w:pPr>
-      <w:bookmarkStart w:id="83" w:name="_Toc25064867"/>
+      <w:bookmarkStart w:id="100" w:name="_Toc25064867"/>
       <w:r>
         <w:rPr>
           <w:lang w:val="en-IE"/>
@@ -16476,7 +16685,7 @@
         <w:lastRenderedPageBreak/>
         <w:t>Non-Functional Requirements</w:t>
       </w:r>
-      <w:bookmarkEnd w:id="83"/>
+      <w:bookmarkEnd w:id="100"/>
     </w:p>
     <w:p>
       <w:pPr>
@@ -16516,7 +16725,7 @@
           <w:lang w:val="en-IE"/>
         </w:rPr>
       </w:pPr>
-      <w:bookmarkStart w:id="84" w:name="_Toc25064868"/>
+      <w:bookmarkStart w:id="101" w:name="_Toc25064868"/>
       <w:r>
         <w:rPr>
           <w:lang w:val="en-IE"/>
@@ -16535,7 +16744,7 @@
         </w:rPr>
         <w:t xml:space="preserve"> requirement</w:t>
       </w:r>
-      <w:bookmarkEnd w:id="84"/>
+      <w:bookmarkEnd w:id="101"/>
     </w:p>
     <w:p>
       <w:pPr>
@@ -16581,14 +16790,14 @@
           <w:lang w:val="en-IE"/>
         </w:rPr>
       </w:pPr>
-      <w:bookmarkStart w:id="85" w:name="_Toc25064869"/>
+      <w:bookmarkStart w:id="102" w:name="_Toc25064869"/>
       <w:r>
         <w:rPr>
           <w:lang w:val="en-IE"/>
         </w:rPr>
         <w:t>Availability requirement</w:t>
       </w:r>
-      <w:bookmarkEnd w:id="85"/>
+      <w:bookmarkEnd w:id="102"/>
     </w:p>
     <w:p>
       <w:pPr>
@@ -16628,14 +16837,14 @@
           <w:lang w:val="en-IE"/>
         </w:rPr>
       </w:pPr>
-      <w:bookmarkStart w:id="86" w:name="_Toc25064870"/>
+      <w:bookmarkStart w:id="103" w:name="_Toc25064870"/>
       <w:r>
         <w:rPr>
           <w:lang w:val="en-IE"/>
         </w:rPr>
         <w:t>Recover requirement</w:t>
       </w:r>
-      <w:bookmarkEnd w:id="86"/>
+      <w:bookmarkEnd w:id="103"/>
     </w:p>
     <w:p>
       <w:pPr>
@@ -16735,14 +16944,14 @@
           <w:lang w:val="en-IE"/>
         </w:rPr>
       </w:pPr>
-      <w:bookmarkStart w:id="87" w:name="_Toc25064871"/>
+      <w:bookmarkStart w:id="104" w:name="_Toc25064871"/>
       <w:r>
         <w:rPr>
           <w:lang w:val="en-IE"/>
         </w:rPr>
         <w:t>Security requirement</w:t>
       </w:r>
-      <w:bookmarkEnd w:id="87"/>
+      <w:bookmarkEnd w:id="104"/>
     </w:p>
     <w:p>
       <w:pPr>
@@ -16790,15 +16999,15 @@
           <w:lang w:val="en-IE"/>
         </w:rPr>
       </w:pPr>
-      <w:bookmarkStart w:id="88" w:name="_Toc239580633"/>
-      <w:bookmarkStart w:id="89" w:name="_Toc25064872"/>
+      <w:bookmarkStart w:id="105" w:name="_Toc239580633"/>
+      <w:bookmarkStart w:id="106" w:name="_Toc25064872"/>
       <w:r>
         <w:rPr>
           <w:lang w:val="en-IE"/>
         </w:rPr>
         <w:t>Interface requirements</w:t>
       </w:r>
-      <w:bookmarkEnd w:id="88"/>
+      <w:bookmarkEnd w:id="105"/>
       <w:r>
         <w:rPr>
           <w:lang w:val="en-IE"/>
@@ -16811,7 +17020,7 @@
         </w:rPr>
         <w:t>Application Programming Interfaces (API)</w:t>
       </w:r>
-      <w:bookmarkEnd w:id="89"/>
+      <w:bookmarkEnd w:id="106"/>
     </w:p>
     <w:p>
       <w:pPr>
@@ -16961,7 +17170,7 @@
           <w:lang w:val="en-IE"/>
         </w:rPr>
       </w:pPr>
-      <w:bookmarkStart w:id="90" w:name="_Toc25064873"/>
+      <w:bookmarkStart w:id="107" w:name="_Toc25064873"/>
       <w:r>
         <w:rPr>
           <w:lang w:val="en-IE"/>
@@ -16969,7 +17178,7 @@
         <w:lastRenderedPageBreak/>
         <w:t>GUI</w:t>
       </w:r>
-      <w:bookmarkEnd w:id="90"/>
+      <w:bookmarkEnd w:id="107"/>
     </w:p>
     <w:p>
       <w:pPr>
@@ -17042,10 +17251,10 @@
       <w:r>
         <w:rPr>
           <w:noProof/>
-          <w:lang w:val="en-IE"/>
+          <w:lang w:val="en-IE" w:eastAsia="en-IE"/>
         </w:rPr>
         <w:drawing>
-          <wp:inline distT="0" distB="0" distL="0" distR="0">
+          <wp:inline distT="0" distB="0" distL="0" distR="0" wp14:anchorId="2E920188" wp14:editId="32519373">
             <wp:extent cx="5057775" cy="3921011"/>
             <wp:effectExtent l="0" t="0" r="0" b="3810"/>
             <wp:docPr id="5" name="Picture 5"/>
@@ -17060,7 +17269,7 @@
                     <pic:cNvPicPr/>
                   </pic:nvPicPr>
                   <pic:blipFill>
-                    <a:blip r:embed="rId17">
+                    <a:blip r:embed="rId20">
                       <a:extLst>
                         <a:ext uri="{28A0092B-C50C-407E-A947-70E740481C1C}">
                           <a14:useLocalDpi xmlns:a14="http://schemas.microsoft.com/office/drawing/2010/main" val="0"/>
@@ -17135,10 +17344,10 @@
       <w:r>
         <w:rPr>
           <w:noProof/>
-          <w:lang w:val="en-IE"/>
+          <w:lang w:val="en-IE" w:eastAsia="en-IE"/>
         </w:rPr>
         <w:drawing>
-          <wp:inline distT="0" distB="0" distL="0" distR="0">
+          <wp:inline distT="0" distB="0" distL="0" distR="0" wp14:anchorId="7E9282D5" wp14:editId="55B22056">
             <wp:extent cx="4819650" cy="3736406"/>
             <wp:effectExtent l="0" t="0" r="0" b="0"/>
             <wp:docPr id="7" name="Picture 7"/>
@@ -17153,7 +17362,7 @@
                     <pic:cNvPicPr/>
                   </pic:nvPicPr>
                   <pic:blipFill>
-                    <a:blip r:embed="rId18">
+                    <a:blip r:embed="rId21">
                       <a:extLst>
                         <a:ext uri="{28A0092B-C50C-407E-A947-70E740481C1C}">
                           <a14:useLocalDpi xmlns:a14="http://schemas.microsoft.com/office/drawing/2010/main" val="0"/>
@@ -17241,10 +17450,10 @@
       <w:r>
         <w:rPr>
           <w:noProof/>
-          <w:lang w:val="en-IE"/>
+          <w:lang w:val="en-IE" w:eastAsia="en-IE"/>
         </w:rPr>
         <w:drawing>
-          <wp:inline distT="0" distB="0" distL="0" distR="0">
+          <wp:inline distT="0" distB="0" distL="0" distR="0" wp14:anchorId="2D8F5FEE" wp14:editId="705FFB62">
             <wp:extent cx="5038725" cy="3829430"/>
             <wp:effectExtent l="0" t="0" r="0" b="0"/>
             <wp:docPr id="11" name="Picture 11"/>
@@ -17259,7 +17468,7 @@
                     <pic:cNvPicPr/>
                   </pic:nvPicPr>
                   <pic:blipFill>
-                    <a:blip r:embed="rId19">
+                    <a:blip r:embed="rId22">
                       <a:extLst>
                         <a:ext uri="{28A0092B-C50C-407E-A947-70E740481C1C}">
                           <a14:useLocalDpi xmlns:a14="http://schemas.microsoft.com/office/drawing/2010/main" val="0"/>
@@ -17354,10 +17563,10 @@
       <w:r>
         <w:rPr>
           <w:noProof/>
-          <w:lang w:val="en-IE"/>
+          <w:lang w:val="en-IE" w:eastAsia="en-IE"/>
         </w:rPr>
         <w:drawing>
-          <wp:inline distT="0" distB="0" distL="0" distR="0">
+          <wp:inline distT="0" distB="0" distL="0" distR="0" wp14:anchorId="2D3BDB35" wp14:editId="6C555CCA">
             <wp:extent cx="5000625" cy="3888566"/>
             <wp:effectExtent l="0" t="0" r="0" b="0"/>
             <wp:docPr id="13" name="Picture 13"/>
@@ -17372,7 +17581,7 @@
                     <pic:cNvPicPr/>
                   </pic:nvPicPr>
                   <pic:blipFill>
-                    <a:blip r:embed="rId20">
+                    <a:blip r:embed="rId23">
                       <a:extLst>
                         <a:ext uri="{28A0092B-C50C-407E-A947-70E740481C1C}">
                           <a14:useLocalDpi xmlns:a14="http://schemas.microsoft.com/office/drawing/2010/main" val="0"/>
@@ -17434,10 +17643,10 @@
       <w:r>
         <w:rPr>
           <w:noProof/>
-          <w:lang w:val="en-IE"/>
+          <w:lang w:val="en-IE" w:eastAsia="en-IE"/>
         </w:rPr>
         <w:drawing>
-          <wp:inline distT="0" distB="0" distL="0" distR="0">
+          <wp:inline distT="0" distB="0" distL="0" distR="0" wp14:anchorId="21D597BD" wp14:editId="1A2AE5EF">
             <wp:extent cx="5249092" cy="4105275"/>
             <wp:effectExtent l="0" t="0" r="8890" b="0"/>
             <wp:docPr id="15" name="Picture 15"/>
@@ -17452,7 +17661,7 @@
                     <pic:cNvPicPr/>
                   </pic:nvPicPr>
                   <pic:blipFill>
-                    <a:blip r:embed="rId21">
+                    <a:blip r:embed="rId24">
                       <a:extLst>
                         <a:ext uri="{28A0092B-C50C-407E-A947-70E740481C1C}">
                           <a14:useLocalDpi xmlns:a14="http://schemas.microsoft.com/office/drawing/2010/main" val="0"/>
@@ -17521,10 +17730,10 @@
       <w:r>
         <w:rPr>
           <w:noProof/>
-          <w:lang w:val="en-IE"/>
+          <w:lang w:val="en-IE" w:eastAsia="en-IE"/>
         </w:rPr>
         <w:drawing>
-          <wp:inline distT="0" distB="0" distL="0" distR="0">
+          <wp:inline distT="0" distB="0" distL="0" distR="0" wp14:anchorId="7AC3C51B" wp14:editId="436DA15B">
             <wp:extent cx="5153025" cy="4030141"/>
             <wp:effectExtent l="0" t="0" r="0" b="8890"/>
             <wp:docPr id="16" name="Picture 16"/>
@@ -17539,7 +17748,7 @@
                     <pic:cNvPicPr/>
                   </pic:nvPicPr>
                   <pic:blipFill>
-                    <a:blip r:embed="rId22">
+                    <a:blip r:embed="rId25">
                       <a:extLst>
                         <a:ext uri="{28A0092B-C50C-407E-A947-70E740481C1C}">
                           <a14:useLocalDpi xmlns:a14="http://schemas.microsoft.com/office/drawing/2010/main" val="0"/>
@@ -17638,10 +17847,10 @@
       <w:r>
         <w:rPr>
           <w:noProof/>
-          <w:lang w:val="en-IE"/>
+          <w:lang w:val="en-IE" w:eastAsia="en-IE"/>
         </w:rPr>
         <w:drawing>
-          <wp:inline distT="0" distB="0" distL="0" distR="0">
+          <wp:inline distT="0" distB="0" distL="0" distR="0" wp14:anchorId="5FD40656" wp14:editId="6403E8C2">
             <wp:extent cx="5188198" cy="4057650"/>
             <wp:effectExtent l="0" t="0" r="0" b="0"/>
             <wp:docPr id="17" name="Picture 17"/>
@@ -17656,7 +17865,7 @@
                     <pic:cNvPicPr/>
                   </pic:nvPicPr>
                   <pic:blipFill>
-                    <a:blip r:embed="rId23">
+                    <a:blip r:embed="rId26">
                       <a:extLst>
                         <a:ext uri="{28A0092B-C50C-407E-A947-70E740481C1C}">
                           <a14:useLocalDpi xmlns:a14="http://schemas.microsoft.com/office/drawing/2010/main" val="0"/>
@@ -17733,10 +17942,10 @@
       <w:r>
         <w:rPr>
           <w:noProof/>
-          <w:lang w:val="en-IE"/>
+          <w:lang w:val="en-IE" w:eastAsia="en-IE"/>
         </w:rPr>
         <w:drawing>
-          <wp:inline distT="0" distB="0" distL="0" distR="0">
+          <wp:inline distT="0" distB="0" distL="0" distR="0" wp14:anchorId="05053A50" wp14:editId="349ACEC1">
             <wp:extent cx="5395238" cy="4219575"/>
             <wp:effectExtent l="0" t="0" r="0" b="0"/>
             <wp:docPr id="18" name="Picture 18"/>
@@ -17751,7 +17960,7 @@
                     <pic:cNvPicPr/>
                   </pic:nvPicPr>
                   <pic:blipFill>
-                    <a:blip r:embed="rId24">
+                    <a:blip r:embed="rId27">
                       <a:extLst>
                         <a:ext uri="{28A0092B-C50C-407E-A947-70E740481C1C}">
                           <a14:useLocalDpi xmlns:a14="http://schemas.microsoft.com/office/drawing/2010/main" val="0"/>
@@ -17793,14 +18002,14 @@
           <w:lang w:val="en-IE"/>
         </w:rPr>
       </w:pPr>
-      <w:bookmarkStart w:id="91" w:name="_Toc25064874"/>
+      <w:bookmarkStart w:id="108" w:name="_Toc25064874"/>
       <w:r>
         <w:rPr>
           <w:lang w:val="en-IE"/>
         </w:rPr>
         <w:t>System Architecture</w:t>
       </w:r>
-      <w:bookmarkEnd w:id="91"/>
+      <w:bookmarkEnd w:id="108"/>
       <w:r>
         <w:rPr>
           <w:lang w:val="en-IE"/>
@@ -17830,7 +18039,7 @@
           <w:lang w:val="en-IE"/>
         </w:rPr>
       </w:pPr>
-      <w:bookmarkStart w:id="92" w:name="_Toc25064876"/>
+      <w:bookmarkStart w:id="109" w:name="_Toc25064876"/>
       <w:r>
         <w:rPr>
           <w:lang w:val="en-IE"/>
@@ -17855,16 +18064,14 @@
         </w:rPr>
         <w:t>volution</w:t>
       </w:r>
-      <w:bookmarkEnd w:id="92"/>
-    </w:p>
-    <w:p>
-      <w:pPr>
-        <w:rPr>
-          <w:lang w:val="en-IE"/>
-        </w:rPr>
-      </w:pPr>
-      <w:bookmarkStart w:id="93" w:name="_GoBack"/>
-      <w:bookmarkEnd w:id="93"/>
+      <w:bookmarkEnd w:id="109"/>
+    </w:p>
+    <w:p>
+      <w:pPr>
+        <w:rPr>
+          <w:lang w:val="en-IE"/>
+        </w:rPr>
+      </w:pPr>
     </w:p>
     <w:p>
       <w:pPr>
@@ -17874,8 +18081,8 @@
       </w:pPr>
     </w:p>
     <w:sectPr>
-      <w:headerReference w:type="default" r:id="rId25"/>
-      <w:footerReference w:type="default" r:id="rId26"/>
+      <w:headerReference w:type="default" r:id="rId28"/>
+      <w:footerReference w:type="default" r:id="rId29"/>
       <w:pgSz w:w="12240" w:h="15840"/>
       <w:pgMar w:top="1440" w:right="1800" w:bottom="1440" w:left="1800" w:header="720" w:footer="720" w:gutter="0"/>
       <w:pgNumType w:start="0"/>
@@ -17885,6 +18092,336 @@
     </w:sectPr>
   </w:body>
 </w:document>
+</file>
+
+<file path=word/comments.xml><?xml version="1.0" encoding="utf-8"?>
+<w:comments xmlns:wpc="http://schemas.microsoft.com/office/word/2010/wordprocessingCanvas" xmlns:cx="http://schemas.microsoft.com/office/drawing/2014/chartex" xmlns:cx1="http://schemas.microsoft.com/office/drawing/2015/9/8/chartex" xmlns:cx2="http://schemas.microsoft.com/office/drawing/2015/10/21/chartex" xmlns:cx3="http://schemas.microsoft.com/office/drawing/2016/5/9/chartex" xmlns:cx4="http://schemas.microsoft.com/office/drawing/2016/5/10/chartex" xmlns:cx5="http://schemas.microsoft.com/office/drawing/2016/5/11/chartex" xmlns:cx6="http://schemas.microsoft.com/office/drawing/2016/5/12/chartex" xmlns:cx7="http://schemas.microsoft.com/office/drawing/2016/5/13/chartex" xmlns:cx8="http://schemas.microsoft.com/office/drawing/2016/5/14/chartex" xmlns:mc="http://schemas.openxmlformats.org/markup-compatibility/2006" xmlns:aink="http://schemas.microsoft.com/office/drawing/2016/ink" xmlns:am3d="http://schemas.microsoft.com/office/drawing/2017/model3d" xmlns:o="urn:schemas-microsoft-com:office:office" xmlns:r="http://schemas.openxmlformats.org/officeDocument/2006/relationships" xmlns:m="http://schemas.openxmlformats.org/officeDocument/2006/math" xmlns:v="urn:schemas-microsoft-com:vml" xmlns:wp14="http://schemas.microsoft.com/office/word/2010/wordprocessingDrawing" xmlns:wp="http://schemas.openxmlformats.org/drawingml/2006/wordprocessingDrawing" xmlns:w10="urn:schemas-microsoft-com:office:word" xmlns:w="http://schemas.openxmlformats.org/wordprocessingml/2006/main" xmlns:w14="http://schemas.microsoft.com/office/word/2010/wordml" xmlns:w15="http://schemas.microsoft.com/office/word/2012/wordml" xmlns:w16cid="http://schemas.microsoft.com/office/word/2016/wordml/cid" xmlns:w16se="http://schemas.microsoft.com/office/word/2015/wordml/symex" xmlns:wpg="http://schemas.microsoft.com/office/word/2010/wordprocessingGroup" xmlns:wpi="http://schemas.microsoft.com/office/word/2010/wordprocessingInk" xmlns:wne="http://schemas.microsoft.com/office/word/2006/wordml" xmlns:wps="http://schemas.microsoft.com/office/word/2010/wordprocessingShape" mc:Ignorable="w14 w15 w16se w16cid wp14">
+  <w:comment w:id="70" w:author="Paul Stynes" w:date="2019-11-25T09:32:00Z" w:initials="PS">
+    <w:p>
+      <w:pPr>
+        <w:pStyle w:val="CommentText"/>
+      </w:pPr>
+      <w:r>
+        <w:rPr>
+          <w:rStyle w:val="CommentReference"/>
+        </w:rPr>
+        <w:annotationRef/>
+      </w:r>
+      <w:bookmarkStart w:id="71" w:name="_GoBack"/>
+      <w:bookmarkEnd w:id="71"/>
+      <w:r>
+        <w:rPr>
+          <w:noProof/>
+        </w:rPr>
+        <w:t>How would you handle theft of supplies, or realign what stock the computer has versus what really is in stock.</w:t>
+      </w:r>
+    </w:p>
+  </w:comment>
+  <w:comment w:id="78" w:author="Paul Stynes" w:date="2019-11-25T09:34:00Z" w:initials="PS">
+    <w:p>
+      <w:pPr>
+        <w:pStyle w:val="CommentText"/>
+      </w:pPr>
+      <w:r>
+        <w:rPr>
+          <w:rStyle w:val="CommentReference"/>
+        </w:rPr>
+        <w:annotationRef/>
+      </w:r>
+      <w:r>
+        <w:rPr>
+          <w:noProof/>
+        </w:rPr>
+        <w:t>Will the system use facial recognition</w:t>
+      </w:r>
+    </w:p>
+  </w:comment>
+  <w:comment w:id="79" w:author="Joey Tatú" w:date="2019-11-25T13:08:00Z" w:initials="JT">
+    <w:p>
+      <w:pPr>
+        <w:pStyle w:val="CommentText"/>
+      </w:pPr>
+      <w:r>
+        <w:rPr>
+          <w:rStyle w:val="CommentReference"/>
+        </w:rPr>
+        <w:annotationRef/>
+      </w:r>
+      <w:r>
+        <w:t>No. Being a website, webcams would not be suited for facial recognition.</w:t>
+      </w:r>
+    </w:p>
+  </w:comment>
+  <w:comment w:id="80" w:author="Paul Stynes" w:date="2019-11-25T09:34:00Z" w:initials="PS">
+    <w:p>
+      <w:pPr>
+        <w:pStyle w:val="CommentText"/>
+      </w:pPr>
+      <w:r>
+        <w:rPr>
+          <w:rStyle w:val="CommentReference"/>
+        </w:rPr>
+        <w:annotationRef/>
+      </w:r>
+      <w:r>
+        <w:rPr>
+          <w:noProof/>
+        </w:rPr>
+        <w:t>They may not have any tattoos and are going thorugh a mid life crisis...</w:t>
+      </w:r>
+    </w:p>
+  </w:comment>
+  <w:comment w:id="81" w:author="Joey Tatú" w:date="2019-11-25T13:10:00Z" w:initials="JT">
+    <w:p>
+      <w:pPr>
+        <w:pStyle w:val="CommentText"/>
+      </w:pPr>
+      <w:r>
+        <w:rPr>
+          <w:rStyle w:val="CommentReference"/>
+        </w:rPr>
+        <w:annotationRef/>
+      </w:r>
+    </w:p>
+  </w:comment>
+  <w:comment w:id="89" w:author="Paul Stynes" w:date="2019-11-25T09:37:00Z" w:initials="PS">
+    <w:p>
+      <w:pPr>
+        <w:pStyle w:val="CommentText"/>
+        <w:rPr>
+          <w:noProof/>
+        </w:rPr>
+      </w:pPr>
+      <w:r>
+        <w:rPr>
+          <w:rStyle w:val="CommentReference"/>
+        </w:rPr>
+        <w:annotationRef/>
+      </w:r>
+      <w:r>
+        <w:rPr>
+          <w:noProof/>
+        </w:rPr>
+        <w:t xml:space="preserve">Create page is a function. I would suggest remove this, Likewise for create schedule and create proflle. </w:t>
+      </w:r>
+    </w:p>
+    <w:p>
+      <w:pPr>
+        <w:pStyle w:val="CommentText"/>
+        <w:rPr>
+          <w:noProof/>
+        </w:rPr>
+      </w:pPr>
+      <w:r>
+        <w:rPr>
+          <w:noProof/>
+        </w:rPr>
+        <w:t>Keeping asking yourself whats next until you cant answer anymore and this woudl represent a UC.</w:t>
+      </w:r>
+    </w:p>
+    <w:p>
+      <w:pPr>
+        <w:pStyle w:val="CommentText"/>
+      </w:pPr>
+      <w:r>
+        <w:rPr>
+          <w:noProof/>
+        </w:rPr>
+        <w:t>Is the database external.</w:t>
+      </w:r>
+    </w:p>
+  </w:comment>
+  <w:comment w:id="91" w:author="Paul Stynes" w:date="2019-11-25T09:39:00Z" w:initials="PS">
+    <w:p>
+      <w:pPr>
+        <w:pStyle w:val="CommentText"/>
+      </w:pPr>
+      <w:r>
+        <w:rPr>
+          <w:rStyle w:val="CommentReference"/>
+        </w:rPr>
+        <w:annotationRef/>
+      </w:r>
+      <w:r>
+        <w:rPr>
+          <w:noProof/>
+        </w:rPr>
+        <w:t>A UC diagram should only show one UC.</w:t>
+      </w:r>
+    </w:p>
+  </w:comment>
+  <w:comment w:id="92" w:author="Paul Stynes" w:date="2019-11-25T09:40:00Z" w:initials="PS">
+    <w:p>
+      <w:pPr>
+        <w:pStyle w:val="CommentText"/>
+        <w:rPr>
+          <w:noProof/>
+        </w:rPr>
+      </w:pPr>
+      <w:r>
+        <w:rPr>
+          <w:rStyle w:val="CommentReference"/>
+        </w:rPr>
+        <w:annotationRef/>
+      </w:r>
+      <w:r>
+        <w:rPr>
+          <w:noProof/>
+        </w:rPr>
+        <w:t>This is implementation detail. The UC should be abstract enough that at a later stage you can select the technology that you woudl use. I woudl suggest to remove all implementation detail.</w:t>
+      </w:r>
+    </w:p>
+    <w:p>
+      <w:pPr>
+        <w:pStyle w:val="CommentText"/>
+      </w:pPr>
+    </w:p>
+  </w:comment>
+  <w:comment w:id="93" w:author="Paul Stynes" w:date="2019-11-25T09:41:00Z" w:initials="PS">
+    <w:p>
+      <w:pPr>
+        <w:pStyle w:val="CommentText"/>
+      </w:pPr>
+      <w:r>
+        <w:rPr>
+          <w:rStyle w:val="CommentReference"/>
+        </w:rPr>
+        <w:annotationRef/>
+      </w:r>
+      <w:r>
+        <w:rPr>
+          <w:noProof/>
+        </w:rPr>
+        <w:t>This is a very technical description. Describe a scenario as if it was a 5 year old describing what they</w:t>
+      </w:r>
+      <w:r>
+        <w:rPr>
+          <w:noProof/>
+        </w:rPr>
+        <w:t xml:space="preserve"> would do, avoiding technical detail.</w:t>
+      </w:r>
+    </w:p>
+  </w:comment>
+  <w:comment w:id="96" w:author="Paul Stynes" w:date="2019-11-25T09:43:00Z" w:initials="PS">
+    <w:p>
+      <w:pPr>
+        <w:pStyle w:val="CommentText"/>
+        <w:rPr>
+          <w:noProof/>
+        </w:rPr>
+      </w:pPr>
+      <w:r>
+        <w:rPr>
+          <w:rStyle w:val="CommentReference"/>
+        </w:rPr>
+        <w:annotationRef/>
+      </w:r>
+      <w:r>
+        <w:rPr>
+          <w:noProof/>
+        </w:rPr>
+        <w:t>This is technical and implementation detail. Try and describe the requirements at a high level. At this stage it might not be implemented using a home menu. It coudl be vocie activated.</w:t>
+      </w:r>
+    </w:p>
+    <w:p>
+      <w:pPr>
+        <w:pStyle w:val="CommentText"/>
+        <w:rPr>
+          <w:noProof/>
+        </w:rPr>
+      </w:pPr>
+      <w:r>
+        <w:rPr>
+          <w:noProof/>
+        </w:rPr>
+        <w:t xml:space="preserve">Better to say </w:t>
+      </w:r>
+    </w:p>
+    <w:p>
+      <w:pPr>
+        <w:pStyle w:val="CommentText"/>
+        <w:rPr>
+          <w:noProof/>
+        </w:rPr>
+      </w:pPr>
+      <w:r>
+        <w:rPr>
+          <w:noProof/>
+        </w:rPr>
+        <w:t>This use case started when the artist client wants to set up his availability to workmake an appointment.</w:t>
+      </w:r>
+    </w:p>
+    <w:p>
+      <w:pPr>
+        <w:pStyle w:val="CommentText"/>
+        <w:rPr>
+          <w:noProof/>
+        </w:rPr>
+      </w:pPr>
+      <w:r>
+        <w:rPr>
+          <w:noProof/>
+        </w:rPr>
+        <w:t>1. The system presents the artist with a calendar</w:t>
+      </w:r>
+    </w:p>
+    <w:p>
+      <w:pPr>
+        <w:pStyle w:val="CommentText"/>
+        <w:rPr>
+          <w:noProof/>
+        </w:rPr>
+      </w:pPr>
+      <w:r>
+        <w:rPr>
+          <w:noProof/>
+        </w:rPr>
+        <w:t xml:space="preserve">2. The artist selects the days and hours that he is available. </w:t>
+      </w:r>
+    </w:p>
+    <w:p>
+      <w:pPr>
+        <w:pStyle w:val="CommentText"/>
+      </w:pPr>
+      <w:r>
+        <w:rPr>
+          <w:noProof/>
+        </w:rPr>
+        <w:t>....</w:t>
+      </w:r>
+    </w:p>
+  </w:comment>
+</w:comments>
+</file>
+
+<file path=word/commentsExtended.xml><?xml version="1.0" encoding="utf-8"?>
+<w15:commentsEx xmlns:wpc="http://schemas.microsoft.com/office/word/2010/wordprocessingCanvas" xmlns:cx="http://schemas.microsoft.com/office/drawing/2014/chartex" xmlns:cx1="http://schemas.microsoft.com/office/drawing/2015/9/8/chartex" xmlns:cx2="http://schemas.microsoft.com/office/drawing/2015/10/21/chartex" xmlns:cx3="http://schemas.microsoft.com/office/drawing/2016/5/9/chartex" xmlns:cx4="http://schemas.microsoft.com/office/drawing/2016/5/10/chartex" xmlns:cx5="http://schemas.microsoft.com/office/drawing/2016/5/11/chartex" xmlns:cx6="http://schemas.microsoft.com/office/drawing/2016/5/12/chartex" xmlns:cx7="http://schemas.microsoft.com/office/drawing/2016/5/13/chartex" xmlns:cx8="http://schemas.microsoft.com/office/drawing/2016/5/14/chartex" xmlns:mc="http://schemas.openxmlformats.org/markup-compatibility/2006" xmlns:aink="http://schemas.microsoft.com/office/drawing/2016/ink" xmlns:am3d="http://schemas.microsoft.com/office/drawing/2017/model3d" xmlns:o="urn:schemas-microsoft-com:office:office" xmlns:r="http://schemas.openxmlformats.org/officeDocument/2006/relationships" xmlns:m="http://schemas.openxmlformats.org/officeDocument/2006/math" xmlns:v="urn:schemas-microsoft-com:vml" xmlns:wp14="http://schemas.microsoft.com/office/word/2010/wordprocessingDrawing" xmlns:wp="http://schemas.openxmlformats.org/drawingml/2006/wordprocessingDrawing" xmlns:w10="urn:schemas-microsoft-com:office:word" xmlns:w="http://schemas.openxmlformats.org/wordprocessingml/2006/main" xmlns:w14="http://schemas.microsoft.com/office/word/2010/wordml" xmlns:w15="http://schemas.microsoft.com/office/word/2012/wordml" xmlns:w16cid="http://schemas.microsoft.com/office/word/2016/wordml/cid" xmlns:w16se="http://schemas.microsoft.com/office/word/2015/wordml/symex" xmlns:wpg="http://schemas.microsoft.com/office/word/2010/wordprocessingGroup" xmlns:wpi="http://schemas.microsoft.com/office/word/2010/wordprocessingInk" xmlns:wne="http://schemas.microsoft.com/office/word/2006/wordml" xmlns:wps="http://schemas.microsoft.com/office/word/2010/wordprocessingShape" mc:Ignorable="w14 w15 w16se w16cid wp14">
+  <w15:commentEx w15:paraId="6F7C7FBE" w15:done="1"/>
+  <w15:commentEx w15:paraId="163D82AE" w15:done="0"/>
+  <w15:commentEx w15:paraId="18F05FE9" w15:paraIdParent="163D82AE" w15:done="0"/>
+  <w15:commentEx w15:paraId="50CAFAFE" w15:done="0"/>
+  <w15:commentEx w15:paraId="5034DE0D" w15:paraIdParent="50CAFAFE" w15:done="0"/>
+  <w15:commentEx w15:paraId="5915EFA0" w15:done="0"/>
+  <w15:commentEx w15:paraId="3996BE58" w15:done="0"/>
+  <w15:commentEx w15:paraId="117C0DB3" w15:done="0"/>
+  <w15:commentEx w15:paraId="5F2635B0" w15:done="0"/>
+  <w15:commentEx w15:paraId="588EB79C" w15:done="0"/>
+</w15:commentsEx>
+</file>
+
+<file path=word/commentsIds.xml><?xml version="1.0" encoding="utf-8"?>
+<w16cid:commentsIds xmlns:wpc="http://schemas.microsoft.com/office/word/2010/wordprocessingCanvas" xmlns:cx="http://schemas.microsoft.com/office/drawing/2014/chartex" xmlns:cx1="http://schemas.microsoft.com/office/drawing/2015/9/8/chartex" xmlns:cx2="http://schemas.microsoft.com/office/drawing/2015/10/21/chartex" xmlns:cx3="http://schemas.microsoft.com/office/drawing/2016/5/9/chartex" xmlns:cx4="http://schemas.microsoft.com/office/drawing/2016/5/10/chartex" xmlns:cx5="http://schemas.microsoft.com/office/drawing/2016/5/11/chartex" xmlns:cx6="http://schemas.microsoft.com/office/drawing/2016/5/12/chartex" xmlns:cx7="http://schemas.microsoft.com/office/drawing/2016/5/13/chartex" xmlns:cx8="http://schemas.microsoft.com/office/drawing/2016/5/14/chartex" xmlns:mc="http://schemas.openxmlformats.org/markup-compatibility/2006" xmlns:aink="http://schemas.microsoft.com/office/drawing/2016/ink" xmlns:am3d="http://schemas.microsoft.com/office/drawing/2017/model3d" xmlns:o="urn:schemas-microsoft-com:office:office" xmlns:r="http://schemas.openxmlformats.org/officeDocument/2006/relationships" xmlns:m="http://schemas.openxmlformats.org/officeDocument/2006/math" xmlns:v="urn:schemas-microsoft-com:vml" xmlns:wp14="http://schemas.microsoft.com/office/word/2010/wordprocessingDrawing" xmlns:wp="http://schemas.openxmlformats.org/drawingml/2006/wordprocessingDrawing" xmlns:w10="urn:schemas-microsoft-com:office:word" xmlns:w="http://schemas.openxmlformats.org/wordprocessingml/2006/main" xmlns:w14="http://schemas.microsoft.com/office/word/2010/wordml" xmlns:w15="http://schemas.microsoft.com/office/word/2012/wordml" xmlns:w16cid="http://schemas.microsoft.com/office/word/2016/wordml/cid" xmlns:w16se="http://schemas.microsoft.com/office/word/2015/wordml/symex" xmlns:wpg="http://schemas.microsoft.com/office/word/2010/wordprocessingGroup" xmlns:wpi="http://schemas.microsoft.com/office/word/2010/wordprocessingInk" xmlns:wne="http://schemas.microsoft.com/office/word/2006/wordml" xmlns:wps="http://schemas.microsoft.com/office/word/2010/wordprocessingShape" mc:Ignorable="w14 w15 w16se w16cid wp14">
+  <w16cid:commentId w16cid:paraId="6F7C7FBE" w16cid:durableId="21865023"/>
+  <w16cid:commentId w16cid:paraId="163D82AE" w16cid:durableId="21865024"/>
+  <w16cid:commentId w16cid:paraId="18F05FE9" w16cid:durableId="218650E7"/>
+  <w16cid:commentId w16cid:paraId="50CAFAFE" w16cid:durableId="21865025"/>
+  <w16cid:commentId w16cid:paraId="5034DE0D" w16cid:durableId="21865153"/>
+  <w16cid:commentId w16cid:paraId="5915EFA0" w16cid:durableId="21865026"/>
+  <w16cid:commentId w16cid:paraId="3996BE58" w16cid:durableId="21865027"/>
+  <w16cid:commentId w16cid:paraId="117C0DB3" w16cid:durableId="21865028"/>
+  <w16cid:commentId w16cid:paraId="5F2635B0" w16cid:durableId="21865029"/>
+  <w16cid:commentId w16cid:paraId="588EB79C" w16cid:durableId="2186502A"/>
+</w16cid:commentsIds>
 </file>
 
 <file path=word/endnotes.xml><?xml version="1.0" encoding="utf-8"?>
@@ -17980,7 +18517,7 @@
               <w:bCs/>
               <w:noProof/>
             </w:rPr>
-            <w:t>37</w:t>
+            <w:t>27</w:t>
           </w:r>
           <w:r>
             <w:rPr>
@@ -22180,6 +22717,17 @@
 </w:numbering>
 </file>
 
+<file path=word/people.xml><?xml version="1.0" encoding="utf-8"?>
+<w15:people xmlns:wpc="http://schemas.microsoft.com/office/word/2010/wordprocessingCanvas" xmlns:cx="http://schemas.microsoft.com/office/drawing/2014/chartex" xmlns:cx1="http://schemas.microsoft.com/office/drawing/2015/9/8/chartex" xmlns:cx2="http://schemas.microsoft.com/office/drawing/2015/10/21/chartex" xmlns:cx3="http://schemas.microsoft.com/office/drawing/2016/5/9/chartex" xmlns:cx4="http://schemas.microsoft.com/office/drawing/2016/5/10/chartex" xmlns:cx5="http://schemas.microsoft.com/office/drawing/2016/5/11/chartex" xmlns:cx6="http://schemas.microsoft.com/office/drawing/2016/5/12/chartex" xmlns:cx7="http://schemas.microsoft.com/office/drawing/2016/5/13/chartex" xmlns:cx8="http://schemas.microsoft.com/office/drawing/2016/5/14/chartex" xmlns:mc="http://schemas.openxmlformats.org/markup-compatibility/2006" xmlns:aink="http://schemas.microsoft.com/office/drawing/2016/ink" xmlns:am3d="http://schemas.microsoft.com/office/drawing/2017/model3d" xmlns:o="urn:schemas-microsoft-com:office:office" xmlns:r="http://schemas.openxmlformats.org/officeDocument/2006/relationships" xmlns:m="http://schemas.openxmlformats.org/officeDocument/2006/math" xmlns:v="urn:schemas-microsoft-com:vml" xmlns:wp14="http://schemas.microsoft.com/office/word/2010/wordprocessingDrawing" xmlns:wp="http://schemas.openxmlformats.org/drawingml/2006/wordprocessingDrawing" xmlns:w10="urn:schemas-microsoft-com:office:word" xmlns:w="http://schemas.openxmlformats.org/wordprocessingml/2006/main" xmlns:w14="http://schemas.microsoft.com/office/word/2010/wordml" xmlns:w15="http://schemas.microsoft.com/office/word/2012/wordml" xmlns:w16cid="http://schemas.microsoft.com/office/word/2016/wordml/cid" xmlns:w16se="http://schemas.microsoft.com/office/word/2015/wordml/symex" xmlns:wpg="http://schemas.microsoft.com/office/word/2010/wordprocessingGroup" xmlns:wpi="http://schemas.microsoft.com/office/word/2010/wordprocessingInk" xmlns:wne="http://schemas.microsoft.com/office/word/2006/wordml" xmlns:wps="http://schemas.microsoft.com/office/word/2010/wordprocessingShape" mc:Ignorable="w14 w15 w16se w16cid wp14">
+  <w15:person w15:author="Joey Tatú">
+    <w15:presenceInfo w15:providerId="AD" w15:userId="S-1-5-21-1022453737-1608914804-965413785-117796"/>
+  </w15:person>
+  <w15:person w15:author="Paul Stynes">
+    <w15:presenceInfo w15:providerId="AD" w15:userId="S-1-5-21-1861038800-1180243813-1542849698-2930"/>
+  </w15:person>
+</w15:people>
+</file>
+
 <file path=word/styles.xml><?xml version="1.0" encoding="utf-8"?>
 <w:styles xmlns:mc="http://schemas.openxmlformats.org/markup-compatibility/2006" xmlns:r="http://schemas.openxmlformats.org/officeDocument/2006/relationships" xmlns:w="http://schemas.openxmlformats.org/wordprocessingml/2006/main" xmlns:w14="http://schemas.microsoft.com/office/word/2010/wordml" xmlns:w15="http://schemas.microsoft.com/office/word/2012/wordml" xmlns:w16cid="http://schemas.microsoft.com/office/word/2016/wordml/cid" xmlns:w16se="http://schemas.microsoft.com/office/word/2015/wordml/symex" mc:Ignorable="w14 w15 w16se w16cid">
   <w:docDefaults>
@@ -22291,7 +22839,6 @@
     <w:lsdException w:name="HTML Sample" w:semiHidden="1" w:unhideWhenUsed="1"/>
     <w:lsdException w:name="HTML Typewriter" w:semiHidden="1" w:unhideWhenUsed="1"/>
     <w:lsdException w:name="HTML Variable" w:semiHidden="1" w:unhideWhenUsed="1"/>
-    <w:lsdException w:name="Normal Table" w:semiHidden="1" w:unhideWhenUsed="1"/>
     <w:lsdException w:name="annotation subject" w:semiHidden="1" w:unhideWhenUsed="1"/>
     <w:lsdException w:name="No List" w:semiHidden="1" w:unhideWhenUsed="1"/>
     <w:lsdException w:name="Outline List 1" w:semiHidden="1" w:unhideWhenUsed="1"/>
@@ -22335,10 +22882,8 @@
     <w:lsdException w:name="Table Elegant" w:semiHidden="1" w:unhideWhenUsed="1"/>
     <w:lsdException w:name="Table Professional" w:semiHidden="1" w:unhideWhenUsed="1"/>
     <w:lsdException w:name="Table Subtle 1" w:semiHidden="1" w:unhideWhenUsed="1"/>
-    <w:lsdException w:name="Table Subtle 2" w:semiHidden="1" w:unhideWhenUsed="1"/>
     <w:lsdException w:name="Table Web 1" w:semiHidden="1" w:unhideWhenUsed="1"/>
     <w:lsdException w:name="Table Web 2" w:semiHidden="1" w:unhideWhenUsed="1"/>
-    <w:lsdException w:name="Table Web 3" w:semiHidden="1" w:unhideWhenUsed="1"/>
     <w:lsdException w:name="Balloon Text" w:semiHidden="1" w:unhideWhenUsed="1"/>
     <w:lsdException w:name="Table Theme" w:semiHidden="1" w:unhideWhenUsed="1"/>
     <w:lsdException w:name="Placeholder Text" w:semiHidden="1" w:uiPriority="99"/>
@@ -23064,6 +23609,77 @@
       <w:u w:val="single"/>
     </w:rPr>
   </w:style>
+  <w:style w:type="character" w:styleId="CommentReference">
+    <w:name w:val="annotation reference"/>
+    <w:basedOn w:val="DefaultParagraphFont"/>
+    <w:semiHidden/>
+    <w:unhideWhenUsed/>
+    <w:rsid w:val="00E5515D"/>
+    <w:rPr>
+      <w:sz w:val="16"/>
+      <w:szCs w:val="16"/>
+    </w:rPr>
+  </w:style>
+  <w:style w:type="paragraph" w:styleId="CommentText">
+    <w:name w:val="annotation text"/>
+    <w:basedOn w:val="Normal"/>
+    <w:link w:val="CommentTextChar"/>
+    <w:semiHidden/>
+    <w:unhideWhenUsed/>
+    <w:rsid w:val="00E5515D"/>
+    <w:rPr>
+      <w:sz w:val="20"/>
+    </w:rPr>
+  </w:style>
+  <w:style w:type="character" w:customStyle="1" w:styleId="CommentTextChar">
+    <w:name w:val="Comment Text Char"/>
+    <w:basedOn w:val="DefaultParagraphFont"/>
+    <w:link w:val="CommentText"/>
+    <w:semiHidden/>
+    <w:rsid w:val="00E5515D"/>
+    <w:rPr>
+      <w:rFonts w:ascii="Arial" w:hAnsi="Arial"/>
+      <w:lang w:val="en-US" w:eastAsia="en-US"/>
+    </w:rPr>
+  </w:style>
+  <w:style w:type="paragraph" w:styleId="CommentSubject">
+    <w:name w:val="annotation subject"/>
+    <w:basedOn w:val="CommentText"/>
+    <w:next w:val="CommentText"/>
+    <w:link w:val="CommentSubjectChar"/>
+    <w:semiHidden/>
+    <w:unhideWhenUsed/>
+    <w:rsid w:val="00E5515D"/>
+    <w:rPr>
+      <w:b/>
+      <w:bCs/>
+    </w:rPr>
+  </w:style>
+  <w:style w:type="character" w:customStyle="1" w:styleId="CommentSubjectChar">
+    <w:name w:val="Comment Subject Char"/>
+    <w:basedOn w:val="CommentTextChar"/>
+    <w:link w:val="CommentSubject"/>
+    <w:semiHidden/>
+    <w:rsid w:val="00E5515D"/>
+    <w:rPr>
+      <w:rFonts w:ascii="Arial" w:hAnsi="Arial"/>
+      <w:b/>
+      <w:bCs/>
+      <w:lang w:val="en-US" w:eastAsia="en-US"/>
+    </w:rPr>
+  </w:style>
+  <w:style w:type="paragraph" w:styleId="Revision">
+    <w:name w:val="Revision"/>
+    <w:hidden/>
+    <w:uiPriority w:val="99"/>
+    <w:semiHidden/>
+    <w:rsid w:val="00E5515D"/>
+    <w:rPr>
+      <w:rFonts w:ascii="Arial" w:hAnsi="Arial"/>
+      <w:sz w:val="24"/>
+      <w:lang w:val="en-US" w:eastAsia="en-US"/>
+    </w:rPr>
+  </w:style>
 </w:styles>
 </file>
 
@@ -23399,7 +24015,7 @@
 </file>
 
 <file path=customXml/itemProps2.xml><?xml version="1.0" encoding="utf-8"?>
-<ds:datastoreItem xmlns:ds="http://schemas.openxmlformats.org/officeDocument/2006/customXml" ds:itemID="{18931E84-D255-434C-B4E1-1F7642F2043F}">
+<ds:datastoreItem xmlns:ds="http://schemas.openxmlformats.org/officeDocument/2006/customXml" ds:itemID="{D27E7877-3FD1-46DA-A3A7-E0213F871646}">
   <ds:schemaRefs>
     <ds:schemaRef ds:uri="http://schemas.openxmlformats.org/officeDocument/2006/bibliography"/>
   </ds:schemaRefs>

</xml_diff>